<commit_message>
Correções segundo draft documentação TCC
</commit_message>
<xml_diff>
--- a/docs/Parte Escrita/TCC.docx
+++ b/docs/Parte Escrita/TCC.docx
@@ -2070,7 +2070,7 @@
           <w:r>
             <w:fldChar w:fldCharType="separate"/>
           </w:r>
-          <w:hyperlink w:anchor="_Toc491808860" w:history="1">
+          <w:hyperlink w:anchor="_Toc491893856" w:history="1">
             <w:r>
               <w:rPr>
                 <w:rStyle w:val="Hyperlink"/>
@@ -2098,7 +2098,7 @@
                 <w:noProof/>
                 <w:webHidden/>
               </w:rPr>
-              <w:instrText xml:space="preserve"> PAGEREF _Toc491808860 \h </w:instrText>
+              <w:instrText xml:space="preserve"> PAGEREF _Toc491893856 \h </w:instrText>
             </w:r>
             <w:r>
               <w:rPr>
@@ -2141,7 +2141,7 @@
               <w:lang w:eastAsia="pt-BR"/>
             </w:rPr>
           </w:pPr>
-          <w:hyperlink w:anchor="_Toc491808861" w:history="1">
+          <w:hyperlink w:anchor="_Toc491893857" w:history="1">
             <w:r>
               <w:rPr>
                 <w:rStyle w:val="Hyperlink"/>
@@ -2169,7 +2169,7 @@
                 <w:noProof/>
                 <w:webHidden/>
               </w:rPr>
-              <w:instrText xml:space="preserve"> PAGEREF _Toc491808861 \h </w:instrText>
+              <w:instrText xml:space="preserve"> PAGEREF _Toc491893857 \h </w:instrText>
             </w:r>
             <w:r>
               <w:rPr>
@@ -2212,7 +2212,7 @@
               <w:lang w:eastAsia="pt-BR"/>
             </w:rPr>
           </w:pPr>
-          <w:hyperlink w:anchor="_Toc491808862" w:history="1">
+          <w:hyperlink w:anchor="_Toc491893858" w:history="1">
             <w:r>
               <w:rPr>
                 <w:rStyle w:val="Hyperlink"/>
@@ -2240,7 +2240,7 @@
                 <w:noProof/>
                 <w:webHidden/>
               </w:rPr>
-              <w:instrText xml:space="preserve"> PAGEREF _Toc491808862 \h </w:instrText>
+              <w:instrText xml:space="preserve"> PAGEREF _Toc491893858 \h </w:instrText>
             </w:r>
             <w:r>
               <w:rPr>
@@ -2283,7 +2283,7 @@
               <w:lang w:eastAsia="pt-BR"/>
             </w:rPr>
           </w:pPr>
-          <w:hyperlink w:anchor="_Toc491808863" w:history="1">
+          <w:hyperlink w:anchor="_Toc491893859" w:history="1">
             <w:r>
               <w:rPr>
                 <w:rStyle w:val="Hyperlink"/>
@@ -2311,7 +2311,7 @@
                 <w:noProof/>
                 <w:webHidden/>
               </w:rPr>
-              <w:instrText xml:space="preserve"> PAGEREF _Toc491808863 \h </w:instrText>
+              <w:instrText xml:space="preserve"> PAGEREF _Toc491893859 \h </w:instrText>
             </w:r>
             <w:r>
               <w:rPr>
@@ -2354,7 +2354,7 @@
               <w:lang w:eastAsia="pt-BR"/>
             </w:rPr>
           </w:pPr>
-          <w:hyperlink w:anchor="_Toc491808864" w:history="1">
+          <w:hyperlink w:anchor="_Toc491893860" w:history="1">
             <w:r>
               <w:rPr>
                 <w:rStyle w:val="Hyperlink"/>
@@ -2382,7 +2382,7 @@
                 <w:noProof/>
                 <w:webHidden/>
               </w:rPr>
-              <w:instrText xml:space="preserve"> PAGEREF _Toc491808864 \h </w:instrText>
+              <w:instrText xml:space="preserve"> PAGEREF _Toc491893860 \h </w:instrText>
             </w:r>
             <w:r>
               <w:rPr>
@@ -2425,7 +2425,7 @@
               <w:lang w:eastAsia="pt-BR"/>
             </w:rPr>
           </w:pPr>
-          <w:hyperlink w:anchor="_Toc491808865" w:history="1">
+          <w:hyperlink w:anchor="_Toc491893861" w:history="1">
             <w:r>
               <w:rPr>
                 <w:rStyle w:val="Hyperlink"/>
@@ -2453,7 +2453,7 @@
                 <w:noProof/>
                 <w:webHidden/>
               </w:rPr>
-              <w:instrText xml:space="preserve"> PAGEREF _Toc491808865 \h </w:instrText>
+              <w:instrText xml:space="preserve"> PAGEREF _Toc491893861 \h </w:instrText>
             </w:r>
             <w:r>
               <w:rPr>
@@ -2496,7 +2496,7 @@
               <w:lang w:eastAsia="pt-BR"/>
             </w:rPr>
           </w:pPr>
-          <w:hyperlink w:anchor="_Toc491808866" w:history="1">
+          <w:hyperlink w:anchor="_Toc491893862" w:history="1">
             <w:r>
               <w:rPr>
                 <w:rStyle w:val="Hyperlink"/>
@@ -2524,7 +2524,7 @@
                 <w:noProof/>
                 <w:webHidden/>
               </w:rPr>
-              <w:instrText xml:space="preserve"> PAGEREF _Toc491808866 \h </w:instrText>
+              <w:instrText xml:space="preserve"> PAGEREF _Toc491893862 \h </w:instrText>
             </w:r>
             <w:r>
               <w:rPr>
@@ -2568,7 +2568,7 @@
               <w:lang w:eastAsia="pt-BR"/>
             </w:rPr>
           </w:pPr>
-          <w:hyperlink w:anchor="_Toc491808867" w:history="1">
+          <w:hyperlink w:anchor="_Toc491893863" w:history="1">
             <w:r>
               <w:rPr>
                 <w:rStyle w:val="Hyperlink"/>
@@ -2612,7 +2612,7 @@
                 <w:noProof/>
                 <w:webHidden/>
               </w:rPr>
-              <w:instrText xml:space="preserve"> PAGEREF _Toc491808867 \h </w:instrText>
+              <w:instrText xml:space="preserve"> PAGEREF _Toc491893863 \h </w:instrText>
             </w:r>
             <w:r>
               <w:rPr>
@@ -2632,7 +2632,7 @@
                 <w:noProof/>
                 <w:webHidden/>
               </w:rPr>
-              <w:t>7</w:t>
+              <w:t>8</w:t>
             </w:r>
             <w:r>
               <w:rPr>
@@ -2656,7 +2656,7 @@
               <w:lang w:eastAsia="pt-BR"/>
             </w:rPr>
           </w:pPr>
-          <w:hyperlink w:anchor="_Toc491808868" w:history="1">
+          <w:hyperlink w:anchor="_Toc491893864" w:history="1">
             <w:r>
               <w:rPr>
                 <w:rStyle w:val="Hyperlink"/>
@@ -2700,7 +2700,7 @@
                 <w:noProof/>
                 <w:webHidden/>
               </w:rPr>
-              <w:instrText xml:space="preserve"> PAGEREF _Toc491808868 \h </w:instrText>
+              <w:instrText xml:space="preserve"> PAGEREF _Toc491893864 \h </w:instrText>
             </w:r>
             <w:r>
               <w:rPr>
@@ -2720,7 +2720,7 @@
                 <w:noProof/>
                 <w:webHidden/>
               </w:rPr>
-              <w:t>7</w:t>
+              <w:t>8</w:t>
             </w:r>
             <w:r>
               <w:rPr>
@@ -2744,7 +2744,7 @@
               <w:lang w:eastAsia="pt-BR"/>
             </w:rPr>
           </w:pPr>
-          <w:hyperlink w:anchor="_Toc491808869" w:history="1">
+          <w:hyperlink w:anchor="_Toc491893865" w:history="1">
             <w:r>
               <w:rPr>
                 <w:rStyle w:val="Hyperlink"/>
@@ -2788,7 +2788,7 @@
                 <w:noProof/>
                 <w:webHidden/>
               </w:rPr>
-              <w:instrText xml:space="preserve"> PAGEREF _Toc491808869 \h </w:instrText>
+              <w:instrText xml:space="preserve"> PAGEREF _Toc491893865 \h </w:instrText>
             </w:r>
             <w:r>
               <w:rPr>
@@ -2832,7 +2832,7 @@
               <w:lang w:eastAsia="pt-BR"/>
             </w:rPr>
           </w:pPr>
-          <w:hyperlink w:anchor="_Toc491808870" w:history="1">
+          <w:hyperlink w:anchor="_Toc491893866" w:history="1">
             <w:r>
               <w:rPr>
                 <w:rStyle w:val="Hyperlink"/>
@@ -2876,7 +2876,7 @@
                 <w:noProof/>
                 <w:webHidden/>
               </w:rPr>
-              <w:instrText xml:space="preserve"> PAGEREF _Toc491808870 \h </w:instrText>
+              <w:instrText xml:space="preserve"> PAGEREF _Toc491893866 \h </w:instrText>
             </w:r>
             <w:r>
               <w:rPr>
@@ -2896,7 +2896,7 @@
                 <w:noProof/>
                 <w:webHidden/>
               </w:rPr>
-              <w:t>8</w:t>
+              <w:t>9</w:t>
             </w:r>
             <w:r>
               <w:rPr>
@@ -2920,7 +2920,7 @@
               <w:lang w:eastAsia="pt-BR"/>
             </w:rPr>
           </w:pPr>
-          <w:hyperlink w:anchor="_Toc491808871" w:history="1">
+          <w:hyperlink w:anchor="_Toc491893867" w:history="1">
             <w:r>
               <w:rPr>
                 <w:rStyle w:val="Hyperlink"/>
@@ -2964,7 +2964,7 @@
                 <w:noProof/>
                 <w:webHidden/>
               </w:rPr>
-              <w:instrText xml:space="preserve"> PAGEREF _Toc491808871 \h </w:instrText>
+              <w:instrText xml:space="preserve"> PAGEREF _Toc491893867 \h </w:instrText>
             </w:r>
             <w:r>
               <w:rPr>
@@ -2984,7 +2984,7 @@
                 <w:noProof/>
                 <w:webHidden/>
               </w:rPr>
-              <w:t>8</w:t>
+              <w:t>9</w:t>
             </w:r>
             <w:r>
               <w:rPr>
@@ -3008,7 +3008,7 @@
               <w:lang w:eastAsia="pt-BR"/>
             </w:rPr>
           </w:pPr>
-          <w:hyperlink w:anchor="_Toc491808872" w:history="1">
+          <w:hyperlink w:anchor="_Toc491893868" w:history="1">
             <w:r>
               <w:rPr>
                 <w:rStyle w:val="Hyperlink"/>
@@ -3052,7 +3052,7 @@
                 <w:noProof/>
                 <w:webHidden/>
               </w:rPr>
-              <w:instrText xml:space="preserve"> PAGEREF _Toc491808872 \h </w:instrText>
+              <w:instrText xml:space="preserve"> PAGEREF _Toc491893868 \h </w:instrText>
             </w:r>
             <w:r>
               <w:rPr>
@@ -3096,7 +3096,7 @@
               <w:lang w:eastAsia="pt-BR"/>
             </w:rPr>
           </w:pPr>
-          <w:hyperlink w:anchor="_Toc491808873" w:history="1">
+          <w:hyperlink w:anchor="_Toc491893869" w:history="1">
             <w:r>
               <w:rPr>
                 <w:rStyle w:val="Hyperlink"/>
@@ -3140,7 +3140,7 @@
                 <w:noProof/>
                 <w:webHidden/>
               </w:rPr>
-              <w:instrText xml:space="preserve"> PAGEREF _Toc491808873 \h </w:instrText>
+              <w:instrText xml:space="preserve"> PAGEREF _Toc491893869 \h </w:instrText>
             </w:r>
             <w:r>
               <w:rPr>
@@ -3160,7 +3160,7 @@
                 <w:noProof/>
                 <w:webHidden/>
               </w:rPr>
-              <w:t>9</w:t>
+              <w:t>10</w:t>
             </w:r>
             <w:r>
               <w:rPr>
@@ -3184,7 +3184,7 @@
               <w:lang w:eastAsia="pt-BR"/>
             </w:rPr>
           </w:pPr>
-          <w:hyperlink w:anchor="_Toc491808874" w:history="1">
+          <w:hyperlink w:anchor="_Toc491893870" w:history="1">
             <w:r>
               <w:rPr>
                 <w:rStyle w:val="Hyperlink"/>
@@ -3228,7 +3228,7 @@
                 <w:noProof/>
                 <w:webHidden/>
               </w:rPr>
-              <w:instrText xml:space="preserve"> PAGEREF _Toc491808874 \h </w:instrText>
+              <w:instrText xml:space="preserve"> PAGEREF _Toc491893870 \h </w:instrText>
             </w:r>
             <w:r>
               <w:rPr>
@@ -3248,7 +3248,7 @@
                 <w:noProof/>
                 <w:webHidden/>
               </w:rPr>
-              <w:t>9</w:t>
+              <w:t>10</w:t>
             </w:r>
             <w:r>
               <w:rPr>
@@ -3272,7 +3272,7 @@
               <w:lang w:eastAsia="pt-BR"/>
             </w:rPr>
           </w:pPr>
-          <w:hyperlink w:anchor="_Toc491808875" w:history="1">
+          <w:hyperlink w:anchor="_Toc491893871" w:history="1">
             <w:r>
               <w:rPr>
                 <w:rStyle w:val="Hyperlink"/>
@@ -3316,7 +3316,7 @@
                 <w:noProof/>
                 <w:webHidden/>
               </w:rPr>
-              <w:instrText xml:space="preserve"> PAGEREF _Toc491808875 \h </w:instrText>
+              <w:instrText xml:space="preserve"> PAGEREF _Toc491893871 \h </w:instrText>
             </w:r>
             <w:r>
               <w:rPr>
@@ -3336,7 +3336,7 @@
                 <w:noProof/>
                 <w:webHidden/>
               </w:rPr>
-              <w:t>10</w:t>
+              <w:t>11</w:t>
             </w:r>
             <w:r>
               <w:rPr>
@@ -3360,7 +3360,7 @@
               <w:lang w:eastAsia="pt-BR"/>
             </w:rPr>
           </w:pPr>
-          <w:hyperlink w:anchor="_Toc491808876" w:history="1">
+          <w:hyperlink w:anchor="_Toc491893872" w:history="1">
             <w:r>
               <w:rPr>
                 <w:rStyle w:val="Hyperlink"/>
@@ -3404,7 +3404,7 @@
                 <w:noProof/>
                 <w:webHidden/>
               </w:rPr>
-              <w:instrText xml:space="preserve"> PAGEREF _Toc491808876 \h </w:instrText>
+              <w:instrText xml:space="preserve"> PAGEREF _Toc491893872 \h </w:instrText>
             </w:r>
             <w:r>
               <w:rPr>
@@ -3424,7 +3424,7 @@
                 <w:noProof/>
                 <w:webHidden/>
               </w:rPr>
-              <w:t>10</w:t>
+              <w:t>11</w:t>
             </w:r>
             <w:r>
               <w:rPr>
@@ -3448,7 +3448,7 @@
               <w:lang w:eastAsia="pt-BR"/>
             </w:rPr>
           </w:pPr>
-          <w:hyperlink w:anchor="_Toc491808877" w:history="1">
+          <w:hyperlink w:anchor="_Toc491893873" w:history="1">
             <w:r>
               <w:rPr>
                 <w:rStyle w:val="Hyperlink"/>
@@ -3492,7 +3492,7 @@
                 <w:noProof/>
                 <w:webHidden/>
               </w:rPr>
-              <w:instrText xml:space="preserve"> PAGEREF _Toc491808877 \h </w:instrText>
+              <w:instrText xml:space="preserve"> PAGEREF _Toc491893873 \h </w:instrText>
             </w:r>
             <w:r>
               <w:rPr>
@@ -3512,7 +3512,7 @@
                 <w:noProof/>
                 <w:webHidden/>
               </w:rPr>
-              <w:t>10</w:t>
+              <w:t>11</w:t>
             </w:r>
             <w:r>
               <w:rPr>
@@ -3663,7 +3663,7 @@
           <w:szCs w:val="24"/>
         </w:rPr>
       </w:pPr>
-      <w:bookmarkStart w:id="0" w:name="_Toc491808860"/>
+      <w:bookmarkStart w:id="0" w:name="_Toc491893856"/>
       <w:r>
         <w:rPr>
           <w:rFonts w:ascii="Arial" w:hAnsi="Arial" w:cs="Arial"/>
@@ -3690,7 +3690,7 @@
           <w:szCs w:val="24"/>
         </w:rPr>
       </w:pPr>
-      <w:bookmarkStart w:id="1" w:name="_Toc491808861"/>
+      <w:bookmarkStart w:id="1" w:name="_Toc491893857"/>
       <w:r>
         <w:rPr>
           <w:rFonts w:ascii="Arial" w:hAnsi="Arial" w:cs="Arial"/>
@@ -3719,15 +3719,7 @@
           <w:sz w:val="24"/>
           <w:szCs w:val="24"/>
         </w:rPr>
-        <w:t>Desenvolver uma ferramenta para controle finance</w:t>
-      </w:r>
-      <w:r>
-        <w:rPr>
-          <w:rFonts w:ascii="Arial" w:hAnsi="Arial" w:cs="Arial"/>
-          <w:sz w:val="24"/>
-          <w:szCs w:val="24"/>
-        </w:rPr>
-        <w:t>iro do usuário:</w:t>
+        <w:t>Desenvolver uma ferramenta para controle financeiro do usuário:</w:t>
       </w:r>
     </w:p>
     <w:p>
@@ -3853,7 +3845,7 @@
           <w:szCs w:val="24"/>
         </w:rPr>
       </w:pPr>
-      <w:bookmarkStart w:id="2" w:name="_Toc491808862"/>
+      <w:bookmarkStart w:id="2" w:name="_Toc491893858"/>
       <w:r>
         <w:rPr>
           <w:rFonts w:ascii="Arial" w:hAnsi="Arial" w:cs="Arial"/>
@@ -3898,7 +3890,7 @@
           <w:szCs w:val="24"/>
         </w:rPr>
       </w:pPr>
-      <w:bookmarkStart w:id="3" w:name="_Toc491808863"/>
+      <w:bookmarkStart w:id="3" w:name="_Toc491893859"/>
       <w:r>
         <w:rPr>
           <w:rFonts w:ascii="Arial" w:hAnsi="Arial" w:cs="Arial"/>
@@ -3929,8 +3921,6 @@
         </w:rPr>
         <w:t>Como auxiliar o usuário a administrar/gerenciar as suas contas pessoais?</w:t>
       </w:r>
-      <w:bookmarkStart w:id="4" w:name="_GoBack"/>
-      <w:bookmarkEnd w:id="4"/>
     </w:p>
     <w:p>
       <w:pPr>
@@ -3945,7 +3935,7 @@
           <w:szCs w:val="24"/>
         </w:rPr>
       </w:pPr>
-      <w:bookmarkStart w:id="5" w:name="_Toc491808864"/>
+      <w:bookmarkStart w:id="4" w:name="_Toc491893860"/>
       <w:r>
         <w:rPr>
           <w:rFonts w:ascii="Arial" w:hAnsi="Arial" w:cs="Arial"/>
@@ -3956,7 +3946,7 @@
         </w:rPr>
         <w:t>Justificativa</w:t>
       </w:r>
-      <w:bookmarkEnd w:id="5"/>
+      <w:bookmarkEnd w:id="4"/>
     </w:p>
     <w:p>
       <w:pPr>
@@ -4051,7 +4041,7 @@
           <w:szCs w:val="24"/>
         </w:rPr>
       </w:pPr>
-      <w:bookmarkStart w:id="6" w:name="_Toc491808865"/>
+      <w:bookmarkStart w:id="5" w:name="_Toc491893861"/>
       <w:r>
         <w:rPr>
           <w:rFonts w:ascii="Arial" w:hAnsi="Arial" w:cs="Arial"/>
@@ -4062,7 +4052,7 @@
         </w:rPr>
         <w:t>Metodologia</w:t>
       </w:r>
-      <w:bookmarkEnd w:id="6"/>
+      <w:bookmarkEnd w:id="5"/>
     </w:p>
     <w:p>
       <w:pPr>
@@ -4071,30 +4061,32 @@
         <w:jc w:val="both"/>
         <w:rPr>
           <w:rFonts w:ascii="Arial" w:hAnsi="Arial" w:cs="Arial"/>
-        </w:rPr>
-      </w:pPr>
-      <w:r>
-        <w:rPr>
-          <w:rFonts w:ascii="Arial" w:hAnsi="Arial" w:cs="Arial"/>
-        </w:rPr>
-        <w:t>O sistema será desenvolvido em modelo cliente-servidor com banc</w:t>
-      </w:r>
-      <w:r>
-        <w:rPr>
-          <w:rFonts w:ascii="Arial" w:hAnsi="Arial" w:cs="Arial"/>
-        </w:rPr>
-        <w:t xml:space="preserve">o de dados PostgreSQL. No lado cliente, serão utilizadas tecnologias </w:t>
+          <w:sz w:val="24"/>
+          <w:szCs w:val="24"/>
+        </w:rPr>
+      </w:pPr>
+      <w:r>
+        <w:rPr>
+          <w:rFonts w:ascii="Arial" w:hAnsi="Arial" w:cs="Arial"/>
+          <w:sz w:val="24"/>
+          <w:szCs w:val="24"/>
+        </w:rPr>
+        <w:t xml:space="preserve">O sistema será desenvolvido em modelo cliente-servidor com banco de dados PostgreSQL. No lado cliente, serão utilizadas tecnologias </w:t>
       </w:r>
       <w:r>
         <w:rPr>
           <w:rFonts w:ascii="Arial" w:hAnsi="Arial" w:cs="Arial"/>
           <w:i/>
+          <w:sz w:val="24"/>
+          <w:szCs w:val="24"/>
         </w:rPr>
         <w:t>web</w:t>
       </w:r>
       <w:r>
         <w:rPr>
           <w:rFonts w:ascii="Arial" w:hAnsi="Arial" w:cs="Arial"/>
+          <w:sz w:val="24"/>
+          <w:szCs w:val="24"/>
         </w:rPr>
         <w:t>, sendo estas HTML, CSS, JavaScript e frameworks especializadas. Do lado servidor, será utilizado de tecnologias do ambiente .NET, da Microsoft, com banco de dados relacional PostgreSQL e scripts Python para tarefas especializadas.</w:t>
       </w:r>
@@ -4106,11 +4098,15 @@
         <w:jc w:val="both"/>
         <w:rPr>
           <w:rFonts w:ascii="Arial" w:hAnsi="Arial" w:cs="Arial"/>
-        </w:rPr>
-      </w:pPr>
-      <w:r>
-        <w:rPr>
-          <w:rFonts w:ascii="Arial" w:hAnsi="Arial" w:cs="Arial"/>
+          <w:sz w:val="24"/>
+          <w:szCs w:val="24"/>
+        </w:rPr>
+      </w:pPr>
+      <w:r>
+        <w:rPr>
+          <w:rFonts w:ascii="Arial" w:hAnsi="Arial" w:cs="Arial"/>
+          <w:sz w:val="24"/>
+          <w:szCs w:val="24"/>
         </w:rPr>
         <w:t>Os requisitos serão levantados juntamente com a coorientadora do projeto Prof. Me. Sônia Cristina Menoce com objetivo de melhor entender as melhores técnicas de controle financeiro, projeções e fontes de pesquisa. Em seguida, serão realizadas algumas pesquisas de campo com o objetivo de melhor entender as deficiências de aplicativos similares já no mercado e como melhor solucionar os problemas apresentados.</w:t>
       </w:r>
@@ -4127,7 +4123,7 @@
           <w:szCs w:val="24"/>
         </w:rPr>
       </w:pPr>
-      <w:bookmarkStart w:id="7" w:name="_Toc491808866"/>
+      <w:bookmarkStart w:id="6" w:name="_Toc491893862"/>
       <w:r>
         <w:rPr>
           <w:rFonts w:ascii="Arial" w:hAnsi="Arial" w:cs="Arial"/>
@@ -4138,9 +4134,17 @@
         </w:rPr>
         <w:t>Tecnologias Usadas</w:t>
       </w:r>
-      <w:bookmarkEnd w:id="7"/>
-    </w:p>
-    <w:p/>
+      <w:bookmarkEnd w:id="6"/>
+    </w:p>
+    <w:p>
+      <w:pPr>
+        <w:rPr>
+          <w:rFonts w:ascii="Arial" w:hAnsi="Arial" w:cs="Arial"/>
+          <w:sz w:val="24"/>
+          <w:szCs w:val="24"/>
+        </w:rPr>
+      </w:pPr>
+    </w:p>
     <w:p>
       <w:pPr>
         <w:pStyle w:val="Ttulo2"/>
@@ -4157,7 +4161,7 @@
           <w:szCs w:val="24"/>
         </w:rPr>
       </w:pPr>
-      <w:bookmarkStart w:id="8" w:name="_Toc491808867"/>
+      <w:bookmarkStart w:id="7" w:name="_Toc491893863"/>
       <w:r>
         <w:rPr>
           <w:rFonts w:ascii="Arial" w:hAnsi="Arial" w:cs="Arial"/>
@@ -4169,11 +4173,16 @@
         <w:lastRenderedPageBreak/>
         <w:t>HTML</w:t>
       </w:r>
-      <w:bookmarkEnd w:id="8"/>
-    </w:p>
-    <w:p>
-      <w:pPr>
-        <w:jc w:val="both"/>
+      <w:bookmarkEnd w:id="7"/>
+    </w:p>
+    <w:p>
+      <w:pPr>
+        <w:jc w:val="both"/>
+        <w:rPr>
+          <w:rFonts w:ascii="Arial" w:hAnsi="Arial" w:cs="Arial"/>
+          <w:sz w:val="24"/>
+          <w:szCs w:val="24"/>
+        </w:rPr>
       </w:pPr>
     </w:p>
     <w:p>
@@ -4183,11 +4192,15 @@
         <w:jc w:val="both"/>
         <w:rPr>
           <w:rFonts w:ascii="Arial" w:hAnsi="Arial" w:cs="Arial"/>
-        </w:rPr>
-      </w:pPr>
-      <w:r>
-        <w:rPr>
-          <w:rFonts w:ascii="Arial" w:hAnsi="Arial" w:cs="Arial"/>
+          <w:sz w:val="24"/>
+          <w:szCs w:val="24"/>
+        </w:rPr>
+      </w:pPr>
+      <w:r>
+        <w:rPr>
+          <w:rFonts w:ascii="Arial" w:hAnsi="Arial" w:cs="Arial"/>
+          <w:sz w:val="24"/>
+          <w:szCs w:val="24"/>
         </w:rPr>
         <w:t xml:space="preserve">Criada por Tim </w:t>
       </w:r>
@@ -4195,6 +4208,8 @@
       <w:r>
         <w:rPr>
           <w:rFonts w:ascii="Arial" w:hAnsi="Arial" w:cs="Arial"/>
+          <w:sz w:val="24"/>
+          <w:szCs w:val="24"/>
         </w:rPr>
         <w:t>Berners</w:t>
       </w:r>
@@ -4202,6 +4217,8 @@
       <w:r>
         <w:rPr>
           <w:rFonts w:ascii="Arial" w:hAnsi="Arial" w:cs="Arial"/>
+          <w:sz w:val="24"/>
+          <w:szCs w:val="24"/>
         </w:rPr>
         <w:t xml:space="preserve"> Lee na década de 90, HTML é a mais popular linguagem de marcação utilizada na </w:t>
       </w:r>
@@ -4209,12 +4226,16 @@
         <w:rPr>
           <w:rFonts w:ascii="Arial" w:hAnsi="Arial" w:cs="Arial"/>
           <w:i/>
+          <w:sz w:val="24"/>
+          <w:szCs w:val="24"/>
         </w:rPr>
         <w:t>web</w:t>
       </w:r>
       <w:r>
         <w:rPr>
           <w:rFonts w:ascii="Arial" w:hAnsi="Arial" w:cs="Arial"/>
+          <w:sz w:val="24"/>
+          <w:szCs w:val="24"/>
         </w:rPr>
         <w:t xml:space="preserve">. Se baseia em </w:t>
       </w:r>
@@ -4223,6 +4244,8 @@
         <w:rPr>
           <w:rFonts w:ascii="Arial" w:hAnsi="Arial" w:cs="Arial"/>
           <w:i/>
+          <w:sz w:val="24"/>
+          <w:szCs w:val="24"/>
         </w:rPr>
         <w:t>tags</w:t>
       </w:r>
@@ -4231,12 +4254,16 @@
         <w:rPr>
           <w:rFonts w:ascii="Arial" w:hAnsi="Arial" w:cs="Arial"/>
           <w:i/>
+          <w:sz w:val="24"/>
+          <w:szCs w:val="24"/>
         </w:rPr>
         <w:t xml:space="preserve"> </w:t>
       </w:r>
       <w:r>
         <w:rPr>
           <w:rFonts w:ascii="Arial" w:hAnsi="Arial" w:cs="Arial"/>
+          <w:sz w:val="24"/>
+          <w:szCs w:val="24"/>
         </w:rPr>
         <w:t>escritas de forma estruturada e hierárquica, interpretada pelos browsers modernos. É de fácil aprendizado, não requer programas específicos para seu desenvolvimento, podendo ser escrito com apenas um editor de texto.</w:t>
       </w:r>
@@ -4248,11 +4275,15 @@
         <w:jc w:val="both"/>
         <w:rPr>
           <w:rFonts w:ascii="Arial" w:hAnsi="Arial" w:cs="Arial"/>
-        </w:rPr>
-      </w:pPr>
-      <w:r>
-        <w:rPr>
-          <w:rFonts w:ascii="Arial" w:hAnsi="Arial" w:cs="Arial"/>
+          <w:sz w:val="24"/>
+          <w:szCs w:val="24"/>
+        </w:rPr>
+      </w:pPr>
+      <w:r>
+        <w:rPr>
+          <w:rFonts w:ascii="Arial" w:hAnsi="Arial" w:cs="Arial"/>
+          <w:sz w:val="24"/>
+          <w:szCs w:val="24"/>
         </w:rPr>
         <w:t xml:space="preserve">O HTML é a linguagem responsável por dar estrutura a uma página </w:t>
       </w:r>
@@ -4260,12 +4291,16 @@
         <w:rPr>
           <w:rFonts w:ascii="Arial" w:hAnsi="Arial" w:cs="Arial"/>
           <w:i/>
+          <w:sz w:val="24"/>
+          <w:szCs w:val="24"/>
         </w:rPr>
         <w:t>web</w:t>
       </w:r>
       <w:r>
         <w:rPr>
           <w:rFonts w:ascii="Arial" w:hAnsi="Arial" w:cs="Arial"/>
+          <w:sz w:val="24"/>
+          <w:szCs w:val="24"/>
         </w:rPr>
         <w:t xml:space="preserve">. Está atualmente em sua versão HTML5, contando com suporte a </w:t>
       </w:r>
@@ -4274,6 +4309,8 @@
         <w:rPr>
           <w:rFonts w:ascii="Arial" w:hAnsi="Arial" w:cs="Arial"/>
           <w:i/>
+          <w:sz w:val="24"/>
+          <w:szCs w:val="24"/>
         </w:rPr>
         <w:t>tags</w:t>
       </w:r>
@@ -4282,12 +4319,16 @@
         <w:rPr>
           <w:rFonts w:ascii="Arial" w:hAnsi="Arial" w:cs="Arial"/>
           <w:i/>
+          <w:sz w:val="24"/>
+          <w:szCs w:val="24"/>
         </w:rPr>
         <w:t xml:space="preserve"> </w:t>
       </w:r>
       <w:r>
         <w:rPr>
           <w:rFonts w:ascii="Arial" w:hAnsi="Arial" w:cs="Arial"/>
+          <w:sz w:val="24"/>
+          <w:szCs w:val="24"/>
         </w:rPr>
         <w:t xml:space="preserve">multimídia e melhor especificação de separações de seções na página. As especificações da linguagem são controladas pela W3C (World </w:t>
       </w:r>
@@ -4295,6 +4336,8 @@
       <w:r>
         <w:rPr>
           <w:rFonts w:ascii="Arial" w:hAnsi="Arial" w:cs="Arial"/>
+          <w:sz w:val="24"/>
+          <w:szCs w:val="24"/>
         </w:rPr>
         <w:t>Wide</w:t>
       </w:r>
@@ -4302,6 +4345,8 @@
       <w:r>
         <w:rPr>
           <w:rFonts w:ascii="Arial" w:hAnsi="Arial" w:cs="Arial"/>
+          <w:sz w:val="24"/>
+          <w:szCs w:val="24"/>
         </w:rPr>
         <w:t xml:space="preserve"> Web Consortium), um consórcio internacional responsável por estabelecer os padrões de conteúdo para a internet.</w:t>
       </w:r>
@@ -4313,11 +4358,15 @@
         <w:jc w:val="both"/>
         <w:rPr>
           <w:rFonts w:ascii="Arial" w:hAnsi="Arial" w:cs="Arial"/>
-        </w:rPr>
-      </w:pPr>
-      <w:r>
-        <w:rPr>
-          <w:rFonts w:ascii="Arial" w:hAnsi="Arial" w:cs="Arial"/>
+          <w:sz w:val="24"/>
+          <w:szCs w:val="24"/>
+        </w:rPr>
+      </w:pPr>
+      <w:r>
+        <w:rPr>
+          <w:rFonts w:ascii="Arial" w:hAnsi="Arial" w:cs="Arial"/>
+          <w:sz w:val="24"/>
+          <w:szCs w:val="24"/>
         </w:rPr>
         <w:t xml:space="preserve">No projeto Jarbas, o HTML é responsável pela estruturação do conteúdo na aplicação front-end. É utilizado juntamente com a tecnologia </w:t>
       </w:r>
@@ -4325,6 +4374,8 @@
       <w:r>
         <w:rPr>
           <w:rFonts w:ascii="Arial" w:hAnsi="Arial" w:cs="Arial"/>
+          <w:sz w:val="24"/>
+          <w:szCs w:val="24"/>
         </w:rPr>
         <w:t>Ionic</w:t>
       </w:r>
@@ -4332,6 +4383,8 @@
       <w:r>
         <w:rPr>
           <w:rFonts w:ascii="Arial" w:hAnsi="Arial" w:cs="Arial"/>
+          <w:sz w:val="24"/>
+          <w:szCs w:val="24"/>
         </w:rPr>
         <w:t xml:space="preserve"> (vide abaixo).</w:t>
       </w:r>
@@ -4339,6 +4392,11 @@
     <w:p>
       <w:pPr>
         <w:jc w:val="both"/>
+        <w:rPr>
+          <w:rFonts w:ascii="Arial" w:hAnsi="Arial" w:cs="Arial"/>
+          <w:sz w:val="24"/>
+          <w:szCs w:val="24"/>
+        </w:rPr>
       </w:pPr>
     </w:p>
     <w:p>
@@ -4357,7 +4415,7 @@
           <w:szCs w:val="24"/>
         </w:rPr>
       </w:pPr>
-      <w:bookmarkStart w:id="9" w:name="_Toc491808868"/>
+      <w:bookmarkStart w:id="8" w:name="_Toc491893864"/>
       <w:r>
         <w:rPr>
           <w:rFonts w:ascii="Arial" w:hAnsi="Arial" w:cs="Arial"/>
@@ -4368,11 +4426,16 @@
         </w:rPr>
         <w:t>CSS</w:t>
       </w:r>
-      <w:bookmarkEnd w:id="9"/>
-    </w:p>
-    <w:p>
-      <w:pPr>
-        <w:jc w:val="both"/>
+      <w:bookmarkEnd w:id="8"/>
+    </w:p>
+    <w:p>
+      <w:pPr>
+        <w:jc w:val="both"/>
+        <w:rPr>
+          <w:rFonts w:ascii="Arial" w:hAnsi="Arial" w:cs="Arial"/>
+          <w:sz w:val="24"/>
+          <w:szCs w:val="24"/>
+        </w:rPr>
       </w:pPr>
     </w:p>
     <w:p>
@@ -4382,12 +4445,16 @@
         <w:jc w:val="both"/>
         <w:rPr>
           <w:rFonts w:ascii="Arial" w:hAnsi="Arial" w:cs="Arial"/>
+          <w:sz w:val="24"/>
+          <w:szCs w:val="24"/>
         </w:rPr>
       </w:pPr>
       <w:proofErr w:type="spellStart"/>
       <w:r>
         <w:rPr>
           <w:rFonts w:ascii="Arial" w:hAnsi="Arial" w:cs="Arial"/>
+          <w:sz w:val="24"/>
+          <w:szCs w:val="24"/>
         </w:rPr>
         <w:t>Cascading</w:t>
       </w:r>
@@ -4395,6 +4462,8 @@
       <w:r>
         <w:rPr>
           <w:rFonts w:ascii="Arial" w:hAnsi="Arial" w:cs="Arial"/>
+          <w:sz w:val="24"/>
+          <w:szCs w:val="24"/>
         </w:rPr>
         <w:t xml:space="preserve"> </w:t>
       </w:r>
@@ -4402,6 +4471,8 @@
       <w:r>
         <w:rPr>
           <w:rFonts w:ascii="Arial" w:hAnsi="Arial" w:cs="Arial"/>
+          <w:sz w:val="24"/>
+          <w:szCs w:val="24"/>
         </w:rPr>
         <w:t>Style</w:t>
       </w:r>
@@ -4409,6 +4480,8 @@
       <w:r>
         <w:rPr>
           <w:rFonts w:ascii="Arial" w:hAnsi="Arial" w:cs="Arial"/>
+          <w:sz w:val="24"/>
+          <w:szCs w:val="24"/>
         </w:rPr>
         <w:t xml:space="preserve"> </w:t>
       </w:r>
@@ -4416,6 +4489,8 @@
       <w:r>
         <w:rPr>
           <w:rFonts w:ascii="Arial" w:hAnsi="Arial" w:cs="Arial"/>
+          <w:sz w:val="24"/>
+          <w:szCs w:val="24"/>
         </w:rPr>
         <w:t>Sheets</w:t>
       </w:r>
@@ -4423,6 +4498,8 @@
       <w:r>
         <w:rPr>
           <w:rFonts w:ascii="Arial" w:hAnsi="Arial" w:cs="Arial"/>
+          <w:sz w:val="24"/>
+          <w:szCs w:val="24"/>
         </w:rPr>
         <w:t xml:space="preserve">, ou CSS, é uma linguagem </w:t>
       </w:r>
@@ -4430,12 +4507,16 @@
         <w:rPr>
           <w:rFonts w:ascii="Arial" w:hAnsi="Arial" w:cs="Arial"/>
           <w:i/>
+          <w:sz w:val="24"/>
+          <w:szCs w:val="24"/>
         </w:rPr>
         <w:t>web</w:t>
       </w:r>
       <w:r>
         <w:rPr>
           <w:rFonts w:ascii="Arial" w:hAnsi="Arial" w:cs="Arial"/>
+          <w:sz w:val="24"/>
+          <w:szCs w:val="24"/>
         </w:rPr>
         <w:t xml:space="preserve"> com finalidade de adicionar estilos em páginas HTML. É um conjunto de regras composta por seletores e blocos de seleção, por qual são declarados uma variedade de estilos definidos. Com CSS é possível controlar a posição de elementos HTML na página, definir </w:t>
       </w:r>
@@ -4443,12 +4524,16 @@
         <w:rPr>
           <w:rFonts w:ascii="Arial" w:hAnsi="Arial" w:cs="Arial"/>
           <w:i/>
+          <w:sz w:val="24"/>
+          <w:szCs w:val="24"/>
         </w:rPr>
         <w:t>backgrounds</w:t>
       </w:r>
       <w:r>
         <w:rPr>
           <w:rFonts w:ascii="Arial" w:hAnsi="Arial" w:cs="Arial"/>
+          <w:sz w:val="24"/>
+          <w:szCs w:val="24"/>
         </w:rPr>
         <w:t>, fontes, alinhamentos, etc.</w:t>
       </w:r>
@@ -4460,11 +4545,15 @@
         <w:jc w:val="both"/>
         <w:rPr>
           <w:rFonts w:ascii="Arial" w:hAnsi="Arial" w:cs="Arial"/>
-        </w:rPr>
-      </w:pPr>
-      <w:r>
-        <w:rPr>
-          <w:rFonts w:ascii="Arial" w:hAnsi="Arial" w:cs="Arial"/>
+          <w:sz w:val="24"/>
+          <w:szCs w:val="24"/>
+        </w:rPr>
+      </w:pPr>
+      <w:r>
+        <w:rPr>
+          <w:rFonts w:ascii="Arial" w:hAnsi="Arial" w:cs="Arial"/>
+          <w:sz w:val="24"/>
+          <w:szCs w:val="24"/>
         </w:rPr>
         <w:t xml:space="preserve">Suas especificações são definidas pela W3C (World </w:t>
       </w:r>
@@ -4472,6 +4561,8 @@
       <w:r>
         <w:rPr>
           <w:rFonts w:ascii="Arial" w:hAnsi="Arial" w:cs="Arial"/>
+          <w:sz w:val="24"/>
+          <w:szCs w:val="24"/>
         </w:rPr>
         <w:t>Wide</w:t>
       </w:r>
@@ -4479,6 +4570,8 @@
       <w:r>
         <w:rPr>
           <w:rFonts w:ascii="Arial" w:hAnsi="Arial" w:cs="Arial"/>
+          <w:sz w:val="24"/>
+          <w:szCs w:val="24"/>
         </w:rPr>
         <w:t xml:space="preserve"> Web Consortium) e está atualmente em sua terceira versão, CSS3.</w:t>
       </w:r>
@@ -4490,11 +4583,15 @@
         <w:jc w:val="both"/>
         <w:rPr>
           <w:rFonts w:ascii="Arial" w:hAnsi="Arial" w:cs="Arial"/>
-        </w:rPr>
-      </w:pPr>
-      <w:r>
-        <w:rPr>
-          <w:rFonts w:ascii="Arial" w:hAnsi="Arial" w:cs="Arial"/>
+          <w:sz w:val="24"/>
+          <w:szCs w:val="24"/>
+        </w:rPr>
+      </w:pPr>
+      <w:r>
+        <w:rPr>
+          <w:rFonts w:ascii="Arial" w:hAnsi="Arial" w:cs="Arial"/>
+          <w:sz w:val="24"/>
+          <w:szCs w:val="24"/>
         </w:rPr>
         <w:t xml:space="preserve">No projeto Jarbas, o CSS é responsável pela estilização do conteúdo na aplicação front-end. É utilizado juntamente com a tecnologia </w:t>
       </w:r>
@@ -4502,6 +4599,8 @@
       <w:r>
         <w:rPr>
           <w:rFonts w:ascii="Arial" w:hAnsi="Arial" w:cs="Arial"/>
+          <w:sz w:val="24"/>
+          <w:szCs w:val="24"/>
         </w:rPr>
         <w:t>Ionic</w:t>
       </w:r>
@@ -4509,6 +4608,8 @@
       <w:r>
         <w:rPr>
           <w:rFonts w:ascii="Arial" w:hAnsi="Arial" w:cs="Arial"/>
+          <w:sz w:val="24"/>
+          <w:szCs w:val="24"/>
         </w:rPr>
         <w:t xml:space="preserve"> (vide abaixo).</w:t>
       </w:r>
@@ -4516,6 +4617,11 @@
     <w:p>
       <w:pPr>
         <w:jc w:val="both"/>
+        <w:rPr>
+          <w:rFonts w:ascii="Arial" w:hAnsi="Arial" w:cs="Arial"/>
+          <w:sz w:val="24"/>
+          <w:szCs w:val="24"/>
+        </w:rPr>
       </w:pPr>
     </w:p>
     <w:p>
@@ -4534,7 +4640,7 @@
           <w:szCs w:val="24"/>
         </w:rPr>
       </w:pPr>
-      <w:bookmarkStart w:id="10" w:name="_Toc491808869"/>
+      <w:bookmarkStart w:id="9" w:name="_Toc491893865"/>
       <w:r>
         <w:rPr>
           <w:rFonts w:ascii="Arial" w:hAnsi="Arial" w:cs="Arial"/>
@@ -4545,11 +4651,16 @@
         </w:rPr>
         <w:t>JavaScript</w:t>
       </w:r>
-      <w:bookmarkEnd w:id="10"/>
-    </w:p>
-    <w:p>
-      <w:pPr>
-        <w:jc w:val="both"/>
+      <w:bookmarkEnd w:id="9"/>
+    </w:p>
+    <w:p>
+      <w:pPr>
+        <w:jc w:val="both"/>
+        <w:rPr>
+          <w:rFonts w:ascii="Arial" w:hAnsi="Arial" w:cs="Arial"/>
+          <w:sz w:val="24"/>
+          <w:szCs w:val="24"/>
+        </w:rPr>
       </w:pPr>
     </w:p>
     <w:p>
@@ -4559,30 +4670,32 @@
         <w:jc w:val="both"/>
         <w:rPr>
           <w:rFonts w:ascii="Arial" w:hAnsi="Arial" w:cs="Arial"/>
-        </w:rPr>
-      </w:pPr>
-      <w:r>
-        <w:rPr>
-          <w:rFonts w:ascii="Arial" w:hAnsi="Arial" w:cs="Arial"/>
-        </w:rPr>
-        <w:t>JavaScript é</w:t>
-      </w:r>
-      <w:r>
-        <w:rPr>
-          <w:rFonts w:ascii="Arial" w:hAnsi="Arial" w:cs="Arial"/>
-        </w:rPr>
-        <w:t xml:space="preserve"> uma linguagem interpretada, de tipagem fraca e dinâmica, com suporte a diversos paradigmas de programação - orientação a objetos, protótipo funcional, entre outras. Implementada por todos navegadores </w:t>
+          <w:sz w:val="24"/>
+          <w:szCs w:val="24"/>
+        </w:rPr>
+      </w:pPr>
+      <w:r>
+        <w:rPr>
+          <w:rFonts w:ascii="Arial" w:hAnsi="Arial" w:cs="Arial"/>
+          <w:sz w:val="24"/>
+          <w:szCs w:val="24"/>
+        </w:rPr>
+        <w:t xml:space="preserve">JavaScript é uma linguagem interpretada, de tipagem fraca e dinâmica, com suporte a diversos paradigmas de programação - orientação a objetos, protótipo funcional, entre outras. Implementada por todos navegadores </w:t>
       </w:r>
       <w:r>
         <w:rPr>
           <w:rFonts w:ascii="Arial" w:hAnsi="Arial" w:cs="Arial"/>
           <w:i/>
+          <w:sz w:val="24"/>
+          <w:szCs w:val="24"/>
         </w:rPr>
         <w:t>web</w:t>
       </w:r>
       <w:r>
         <w:rPr>
           <w:rFonts w:ascii="Arial" w:hAnsi="Arial" w:cs="Arial"/>
+          <w:sz w:val="24"/>
+          <w:szCs w:val="24"/>
         </w:rPr>
         <w:t xml:space="preserve"> modernos, considerado a </w:t>
       </w:r>
@@ -4590,12 +4703,16 @@
         <w:rPr>
           <w:rFonts w:ascii="Arial" w:hAnsi="Arial" w:cs="Arial"/>
           <w:i/>
+          <w:sz w:val="24"/>
+          <w:szCs w:val="24"/>
         </w:rPr>
         <w:t>língua franca</w:t>
       </w:r>
       <w:r>
         <w:rPr>
           <w:rFonts w:ascii="Arial" w:hAnsi="Arial" w:cs="Arial"/>
+          <w:sz w:val="24"/>
+          <w:szCs w:val="24"/>
         </w:rPr>
         <w:t xml:space="preserve"> do desenvolvimento </w:t>
       </w:r>
@@ -4603,12 +4720,16 @@
         <w:rPr>
           <w:rFonts w:ascii="Arial" w:hAnsi="Arial" w:cs="Arial"/>
           <w:i/>
+          <w:sz w:val="24"/>
+          <w:szCs w:val="24"/>
         </w:rPr>
         <w:t>cliente-side</w:t>
       </w:r>
       <w:r>
         <w:rPr>
           <w:rFonts w:ascii="Arial" w:hAnsi="Arial" w:cs="Arial"/>
+          <w:sz w:val="24"/>
+          <w:szCs w:val="24"/>
         </w:rPr>
         <w:t xml:space="preserve">. É baseada na especificação </w:t>
       </w:r>
@@ -4616,6 +4737,8 @@
       <w:r>
         <w:rPr>
           <w:rFonts w:ascii="Arial" w:hAnsi="Arial" w:cs="Arial"/>
+          <w:sz w:val="24"/>
+          <w:szCs w:val="24"/>
         </w:rPr>
         <w:t>ECMAScript</w:t>
       </w:r>
@@ -4623,6 +4746,8 @@
       <w:r>
         <w:rPr>
           <w:rFonts w:ascii="Arial" w:hAnsi="Arial" w:cs="Arial"/>
+          <w:sz w:val="24"/>
+          <w:szCs w:val="24"/>
         </w:rPr>
         <w:t xml:space="preserve">, padronizada pela Ecma International. </w:t>
       </w:r>
@@ -4634,11 +4759,15 @@
         <w:jc w:val="both"/>
         <w:rPr>
           <w:rFonts w:ascii="Arial" w:hAnsi="Arial" w:cs="Arial"/>
-        </w:rPr>
-      </w:pPr>
-      <w:r>
-        <w:rPr>
-          <w:rFonts w:ascii="Arial" w:hAnsi="Arial" w:cs="Arial"/>
+          <w:sz w:val="24"/>
+          <w:szCs w:val="24"/>
+        </w:rPr>
+      </w:pPr>
+      <w:r>
+        <w:rPr>
+          <w:rFonts w:ascii="Arial" w:hAnsi="Arial" w:cs="Arial"/>
+          <w:sz w:val="24"/>
+          <w:szCs w:val="24"/>
         </w:rPr>
         <w:t xml:space="preserve">Desenvolvida inicialmente na Sun Microsystems por Brendan </w:t>
       </w:r>
@@ -4646,6 +4775,8 @@
       <w:r>
         <w:rPr>
           <w:rFonts w:ascii="Arial" w:hAnsi="Arial" w:cs="Arial"/>
+          <w:sz w:val="24"/>
+          <w:szCs w:val="24"/>
         </w:rPr>
         <w:t>Eich</w:t>
       </w:r>
@@ -4653,6 +4784,8 @@
       <w:r>
         <w:rPr>
           <w:rFonts w:ascii="Arial" w:hAnsi="Arial" w:cs="Arial"/>
+          <w:sz w:val="24"/>
+          <w:szCs w:val="24"/>
         </w:rPr>
         <w:t xml:space="preserve">, é hoje uma das linguagens de programação mais utilizadas no mundo, com suporte de corporações como Google (desenvolvedora da </w:t>
       </w:r>
@@ -4660,6 +4793,8 @@
       <w:r>
         <w:rPr>
           <w:rFonts w:ascii="Arial" w:hAnsi="Arial" w:cs="Arial"/>
+          <w:sz w:val="24"/>
+          <w:szCs w:val="24"/>
         </w:rPr>
         <w:t>engine</w:t>
       </w:r>
@@ -4667,6 +4802,8 @@
       <w:r>
         <w:rPr>
           <w:rFonts w:ascii="Arial" w:hAnsi="Arial" w:cs="Arial"/>
+          <w:sz w:val="24"/>
+          <w:szCs w:val="24"/>
         </w:rPr>
         <w:t xml:space="preserve"> V8 para </w:t>
       </w:r>
@@ -4674,6 +4811,8 @@
       <w:r>
         <w:rPr>
           <w:rFonts w:ascii="Arial" w:hAnsi="Arial" w:cs="Arial"/>
+          <w:sz w:val="24"/>
+          <w:szCs w:val="24"/>
         </w:rPr>
         <w:t>JavaScript</w:t>
       </w:r>
@@ -4681,6 +4820,8 @@
       <w:r>
         <w:rPr>
           <w:rFonts w:ascii="Arial" w:hAnsi="Arial" w:cs="Arial"/>
+          <w:sz w:val="24"/>
+          <w:szCs w:val="24"/>
         </w:rPr>
         <w:t>) e Fundação Mozilla.</w:t>
       </w:r>
@@ -4692,24 +4833,33 @@
         <w:jc w:val="both"/>
         <w:rPr>
           <w:rFonts w:ascii="Arial" w:hAnsi="Arial" w:cs="Arial"/>
-        </w:rPr>
-      </w:pPr>
-      <w:r>
-        <w:rPr>
-          <w:rFonts w:ascii="Arial" w:hAnsi="Arial" w:cs="Arial"/>
-        </w:rPr>
+          <w:sz w:val="24"/>
+          <w:szCs w:val="24"/>
+        </w:rPr>
+      </w:pPr>
+      <w:r>
+        <w:rPr>
+          <w:rFonts w:ascii="Arial" w:hAnsi="Arial" w:cs="Arial"/>
+          <w:sz w:val="24"/>
+          <w:szCs w:val="24"/>
+        </w:rPr>
+        <w:lastRenderedPageBreak/>
         <w:t xml:space="preserve">É responsável por dar funcionalidade e dinamismo às páginas </w:t>
       </w:r>
       <w:r>
         <w:rPr>
           <w:rFonts w:ascii="Arial" w:hAnsi="Arial" w:cs="Arial"/>
           <w:i/>
+          <w:sz w:val="24"/>
+          <w:szCs w:val="24"/>
         </w:rPr>
         <w:t>web</w:t>
       </w:r>
       <w:r>
         <w:rPr>
           <w:rFonts w:ascii="Arial" w:hAnsi="Arial" w:cs="Arial"/>
+          <w:sz w:val="24"/>
+          <w:szCs w:val="24"/>
         </w:rPr>
         <w:t xml:space="preserve">. No projeto Jarbas, o JavaScript é utilizado em sua forma </w:t>
       </w:r>
@@ -4717,6 +4867,8 @@
       <w:r>
         <w:rPr>
           <w:rFonts w:ascii="Arial" w:hAnsi="Arial" w:cs="Arial"/>
+          <w:sz w:val="24"/>
+          <w:szCs w:val="24"/>
         </w:rPr>
         <w:t>TypeScript</w:t>
       </w:r>
@@ -4724,6 +4876,8 @@
       <w:r>
         <w:rPr>
           <w:rFonts w:ascii="Arial" w:hAnsi="Arial" w:cs="Arial"/>
+          <w:sz w:val="24"/>
+          <w:szCs w:val="24"/>
         </w:rPr>
         <w:t xml:space="preserve"> (um </w:t>
       </w:r>
@@ -4732,6 +4886,8 @@
         <w:rPr>
           <w:rFonts w:ascii="Arial" w:hAnsi="Arial" w:cs="Arial"/>
           <w:i/>
+          <w:sz w:val="24"/>
+          <w:szCs w:val="24"/>
         </w:rPr>
         <w:t>subset</w:t>
       </w:r>
@@ -4739,6 +4895,8 @@
       <w:r>
         <w:rPr>
           <w:rFonts w:ascii="Arial" w:hAnsi="Arial" w:cs="Arial"/>
+          <w:sz w:val="24"/>
+          <w:szCs w:val="24"/>
         </w:rPr>
         <w:t xml:space="preserve"> </w:t>
       </w:r>
@@ -4746,6 +4904,8 @@
       <w:r>
         <w:rPr>
           <w:rFonts w:ascii="Arial" w:hAnsi="Arial" w:cs="Arial"/>
+          <w:sz w:val="24"/>
+          <w:szCs w:val="24"/>
         </w:rPr>
         <w:t>JavaScript</w:t>
       </w:r>
@@ -4753,6 +4913,8 @@
       <w:r>
         <w:rPr>
           <w:rFonts w:ascii="Arial" w:hAnsi="Arial" w:cs="Arial"/>
+          <w:sz w:val="24"/>
+          <w:szCs w:val="24"/>
         </w:rPr>
         <w:t xml:space="preserve"> desenvolvido pela Microsoft) em conjunto com a framework </w:t>
       </w:r>
@@ -4760,6 +4922,8 @@
       <w:r>
         <w:rPr>
           <w:rFonts w:ascii="Arial" w:hAnsi="Arial" w:cs="Arial"/>
+          <w:sz w:val="24"/>
+          <w:szCs w:val="24"/>
         </w:rPr>
         <w:t>AngularJS</w:t>
       </w:r>
@@ -4767,6 +4931,8 @@
       <w:r>
         <w:rPr>
           <w:rFonts w:ascii="Arial" w:hAnsi="Arial" w:cs="Arial"/>
+          <w:sz w:val="24"/>
+          <w:szCs w:val="24"/>
         </w:rPr>
         <w:t xml:space="preserve"> (vide abaixo) para realizar requisições HTTP ao servidor, trabalhar com dados e controlar aspectos da interface gráfica.</w:t>
       </w:r>
@@ -4774,6 +4940,11 @@
     <w:p>
       <w:pPr>
         <w:jc w:val="both"/>
+        <w:rPr>
+          <w:rFonts w:ascii="Arial" w:hAnsi="Arial" w:cs="Arial"/>
+          <w:sz w:val="24"/>
+          <w:szCs w:val="24"/>
+        </w:rPr>
       </w:pPr>
     </w:p>
     <w:p>
@@ -4792,7 +4963,7 @@
           <w:szCs w:val="24"/>
         </w:rPr>
       </w:pPr>
-      <w:bookmarkStart w:id="11" w:name="_Toc491808870"/>
+      <w:bookmarkStart w:id="10" w:name="_Toc491893866"/>
       <w:proofErr w:type="spellStart"/>
       <w:r>
         <w:rPr>
@@ -4802,15 +4973,19 @@
           <w:sz w:val="24"/>
           <w:szCs w:val="24"/>
         </w:rPr>
-        <w:lastRenderedPageBreak/>
         <w:t>AngularJS</w:t>
       </w:r>
-      <w:bookmarkEnd w:id="11"/>
+      <w:bookmarkEnd w:id="10"/>
       <w:proofErr w:type="spellEnd"/>
     </w:p>
     <w:p>
       <w:pPr>
         <w:jc w:val="both"/>
+        <w:rPr>
+          <w:rFonts w:ascii="Arial" w:hAnsi="Arial" w:cs="Arial"/>
+          <w:sz w:val="24"/>
+          <w:szCs w:val="24"/>
+        </w:rPr>
       </w:pPr>
     </w:p>
     <w:p>
@@ -4820,11 +4995,15 @@
         <w:jc w:val="both"/>
         <w:rPr>
           <w:rFonts w:ascii="Arial" w:hAnsi="Arial" w:cs="Arial"/>
-        </w:rPr>
-      </w:pPr>
-      <w:r>
-        <w:rPr>
-          <w:rFonts w:ascii="Arial" w:hAnsi="Arial" w:cs="Arial"/>
+          <w:sz w:val="24"/>
+          <w:szCs w:val="24"/>
+        </w:rPr>
+      </w:pPr>
+      <w:r>
+        <w:rPr>
+          <w:rFonts w:ascii="Arial" w:hAnsi="Arial" w:cs="Arial"/>
+          <w:sz w:val="24"/>
+          <w:szCs w:val="24"/>
         </w:rPr>
         <w:t xml:space="preserve">O </w:t>
       </w:r>
@@ -4832,6 +5011,8 @@
       <w:r>
         <w:rPr>
           <w:rFonts w:ascii="Arial" w:hAnsi="Arial" w:cs="Arial"/>
+          <w:sz w:val="24"/>
+          <w:szCs w:val="24"/>
         </w:rPr>
         <w:t>AngularJS</w:t>
       </w:r>
@@ -4839,6 +5020,8 @@
       <w:r>
         <w:rPr>
           <w:rFonts w:ascii="Arial" w:hAnsi="Arial" w:cs="Arial"/>
+          <w:sz w:val="24"/>
+          <w:szCs w:val="24"/>
         </w:rPr>
         <w:t xml:space="preserve"> é um framework open-</w:t>
       </w:r>
@@ -4846,6 +5029,8 @@
       <w:r>
         <w:rPr>
           <w:rFonts w:ascii="Arial" w:hAnsi="Arial" w:cs="Arial"/>
+          <w:sz w:val="24"/>
+          <w:szCs w:val="24"/>
         </w:rPr>
         <w:t>source</w:t>
       </w:r>
@@ -4853,6 +5038,8 @@
       <w:r>
         <w:rPr>
           <w:rFonts w:ascii="Arial" w:hAnsi="Arial" w:cs="Arial"/>
+          <w:sz w:val="24"/>
+          <w:szCs w:val="24"/>
         </w:rPr>
         <w:t xml:space="preserve">, mantido pela Google, que auxilia no desenvolvimento de </w:t>
       </w:r>
@@ -4860,6 +5047,8 @@
         <w:rPr>
           <w:rFonts w:ascii="Arial" w:hAnsi="Arial" w:cs="Arial"/>
           <w:i/>
+          <w:sz w:val="24"/>
+          <w:szCs w:val="24"/>
         </w:rPr>
         <w:t>single-</w:t>
       </w:r>
@@ -4868,6 +5057,8 @@
         <w:rPr>
           <w:rFonts w:ascii="Arial" w:hAnsi="Arial" w:cs="Arial"/>
           <w:i/>
+          <w:sz w:val="24"/>
+          <w:szCs w:val="24"/>
         </w:rPr>
         <w:t>page</w:t>
       </w:r>
@@ -4876,6 +5067,8 @@
         <w:rPr>
           <w:rFonts w:ascii="Arial" w:hAnsi="Arial" w:cs="Arial"/>
           <w:i/>
+          <w:sz w:val="24"/>
+          <w:szCs w:val="24"/>
         </w:rPr>
         <w:t xml:space="preserve"> </w:t>
       </w:r>
@@ -4884,6 +5077,8 @@
         <w:rPr>
           <w:rFonts w:ascii="Arial" w:hAnsi="Arial" w:cs="Arial"/>
           <w:i/>
+          <w:sz w:val="24"/>
+          <w:szCs w:val="24"/>
         </w:rPr>
         <w:t>applications</w:t>
       </w:r>
@@ -4891,6 +5086,8 @@
       <w:r>
         <w:rPr>
           <w:rFonts w:ascii="Arial" w:hAnsi="Arial" w:cs="Arial"/>
+          <w:sz w:val="24"/>
+          <w:szCs w:val="24"/>
         </w:rPr>
         <w:t xml:space="preserve"> e </w:t>
       </w:r>
@@ -4898,12 +5095,16 @@
         <w:rPr>
           <w:rFonts w:ascii="Arial" w:hAnsi="Arial" w:cs="Arial"/>
           <w:i/>
+          <w:sz w:val="24"/>
+          <w:szCs w:val="24"/>
         </w:rPr>
         <w:t>web apps</w:t>
       </w:r>
       <w:r>
         <w:rPr>
           <w:rFonts w:ascii="Arial" w:hAnsi="Arial" w:cs="Arial"/>
+          <w:sz w:val="24"/>
+          <w:szCs w:val="24"/>
         </w:rPr>
         <w:t>. É construído seguindo o padrão MVVC (</w:t>
       </w:r>
@@ -4911,6 +5112,8 @@
       <w:r>
         <w:rPr>
           <w:rFonts w:ascii="Arial" w:hAnsi="Arial" w:cs="Arial"/>
+          <w:sz w:val="24"/>
+          <w:szCs w:val="24"/>
         </w:rPr>
         <w:t>model-view-view-model</w:t>
       </w:r>
@@ -4918,6 +5121,8 @@
       <w:r>
         <w:rPr>
           <w:rFonts w:ascii="Arial" w:hAnsi="Arial" w:cs="Arial"/>
+          <w:sz w:val="24"/>
+          <w:szCs w:val="24"/>
         </w:rPr>
         <w:t>). É utilizado com a linguagem HTML e JavaScript para dar dinamismo as páginas.</w:t>
       </w:r>
@@ -4928,11 +5133,15 @@
         <w:jc w:val="both"/>
         <w:rPr>
           <w:rFonts w:ascii="Arial" w:hAnsi="Arial" w:cs="Arial"/>
-        </w:rPr>
-      </w:pPr>
-      <w:r>
-        <w:rPr>
-          <w:rFonts w:ascii="Arial" w:hAnsi="Arial" w:cs="Arial"/>
+          <w:sz w:val="24"/>
+          <w:szCs w:val="24"/>
+        </w:rPr>
+      </w:pPr>
+      <w:r>
+        <w:rPr>
+          <w:rFonts w:ascii="Arial" w:hAnsi="Arial" w:cs="Arial"/>
+          <w:sz w:val="24"/>
+          <w:szCs w:val="24"/>
         </w:rPr>
         <w:t xml:space="preserve">Um dos mais conhecidos e utilizados </w:t>
       </w:r>
@@ -4940,6 +5149,8 @@
         <w:rPr>
           <w:rFonts w:ascii="Arial" w:hAnsi="Arial" w:cs="Arial"/>
           <w:i/>
+          <w:sz w:val="24"/>
+          <w:szCs w:val="24"/>
         </w:rPr>
         <w:t>frameworks front-</w:t>
       </w:r>
@@ -4948,6 +5159,8 @@
         <w:rPr>
           <w:rFonts w:ascii="Arial" w:hAnsi="Arial" w:cs="Arial"/>
           <w:i/>
+          <w:sz w:val="24"/>
+          <w:szCs w:val="24"/>
         </w:rPr>
         <w:t>end</w:t>
       </w:r>
@@ -4955,6 +5168,8 @@
       <w:r>
         <w:rPr>
           <w:rFonts w:ascii="Arial" w:hAnsi="Arial" w:cs="Arial"/>
+          <w:sz w:val="24"/>
+          <w:szCs w:val="24"/>
         </w:rPr>
         <w:t xml:space="preserve">, o Angular encontra-se atualmente na versão Angular 4, entretanto ainda contando com suporte ás versões </w:t>
       </w:r>
@@ -4962,6 +5177,8 @@
       <w:r>
         <w:rPr>
           <w:rFonts w:ascii="Arial" w:hAnsi="Arial" w:cs="Arial"/>
+          <w:sz w:val="24"/>
+          <w:szCs w:val="24"/>
         </w:rPr>
         <w:t>legadas Angular</w:t>
       </w:r>
@@ -4969,6 +5186,8 @@
       <w:r>
         <w:rPr>
           <w:rFonts w:ascii="Arial" w:hAnsi="Arial" w:cs="Arial"/>
+          <w:sz w:val="24"/>
+          <w:szCs w:val="24"/>
         </w:rPr>
         <w:t xml:space="preserve"> 1.</w:t>
       </w:r>
@@ -4979,11 +5198,15 @@
         <w:jc w:val="both"/>
         <w:rPr>
           <w:rFonts w:ascii="Arial" w:hAnsi="Arial" w:cs="Arial"/>
-        </w:rPr>
-      </w:pPr>
-      <w:r>
-        <w:rPr>
-          <w:rFonts w:ascii="Arial" w:hAnsi="Arial" w:cs="Arial"/>
+          <w:sz w:val="24"/>
+          <w:szCs w:val="24"/>
+        </w:rPr>
+      </w:pPr>
+      <w:r>
+        <w:rPr>
+          <w:rFonts w:ascii="Arial" w:hAnsi="Arial" w:cs="Arial"/>
+          <w:sz w:val="24"/>
+          <w:szCs w:val="24"/>
         </w:rPr>
         <w:t xml:space="preserve">No projeto Jarbas, a versão utilizada é o </w:t>
       </w:r>
@@ -4991,6 +5214,8 @@
       <w:r>
         <w:rPr>
           <w:rFonts w:ascii="Arial" w:hAnsi="Arial" w:cs="Arial"/>
+          <w:sz w:val="24"/>
+          <w:szCs w:val="24"/>
         </w:rPr>
         <w:t>AngularJS</w:t>
       </w:r>
@@ -4998,6 +5223,8 @@
       <w:r>
         <w:rPr>
           <w:rFonts w:ascii="Arial" w:hAnsi="Arial" w:cs="Arial"/>
+          <w:sz w:val="24"/>
+          <w:szCs w:val="24"/>
         </w:rPr>
         <w:t xml:space="preserve"> 1 – por razões de familiaridade da equipe de desenvolvimento e estabilidade do framework. É responsável pela camada de exibição e controle das </w:t>
       </w:r>
@@ -5006,6 +5233,8 @@
         <w:rPr>
           <w:rFonts w:ascii="Arial" w:hAnsi="Arial" w:cs="Arial"/>
           <w:i/>
+          <w:sz w:val="24"/>
+          <w:szCs w:val="24"/>
         </w:rPr>
         <w:t>views</w:t>
       </w:r>
@@ -5013,6 +5242,8 @@
       <w:r>
         <w:rPr>
           <w:rFonts w:ascii="Arial" w:hAnsi="Arial" w:cs="Arial"/>
+          <w:sz w:val="24"/>
+          <w:szCs w:val="24"/>
         </w:rPr>
         <w:t xml:space="preserve"> da aplicação cliente.</w:t>
       </w:r>
@@ -5020,6 +5251,11 @@
     <w:p>
       <w:pPr>
         <w:jc w:val="both"/>
+        <w:rPr>
+          <w:rFonts w:ascii="Arial" w:hAnsi="Arial" w:cs="Arial"/>
+          <w:sz w:val="24"/>
+          <w:szCs w:val="24"/>
+        </w:rPr>
       </w:pPr>
     </w:p>
     <w:p>
@@ -5038,7 +5274,7 @@
           <w:szCs w:val="24"/>
         </w:rPr>
       </w:pPr>
-      <w:bookmarkStart w:id="12" w:name="_Toc491808871"/>
+      <w:bookmarkStart w:id="11" w:name="_Toc491893867"/>
       <w:proofErr w:type="spellStart"/>
       <w:r>
         <w:rPr>
@@ -5050,12 +5286,17 @@
         </w:rPr>
         <w:t>Ionic</w:t>
       </w:r>
-      <w:bookmarkEnd w:id="12"/>
+      <w:bookmarkEnd w:id="11"/>
       <w:proofErr w:type="spellEnd"/>
     </w:p>
     <w:p>
       <w:pPr>
         <w:jc w:val="both"/>
+        <w:rPr>
+          <w:rFonts w:ascii="Arial" w:hAnsi="Arial" w:cs="Arial"/>
+          <w:sz w:val="24"/>
+          <w:szCs w:val="24"/>
+        </w:rPr>
       </w:pPr>
     </w:p>
     <w:p>
@@ -5065,11 +5306,15 @@
         <w:jc w:val="both"/>
         <w:rPr>
           <w:rFonts w:ascii="Arial" w:hAnsi="Arial" w:cs="Arial"/>
-        </w:rPr>
-      </w:pPr>
-      <w:r>
-        <w:rPr>
-          <w:rFonts w:ascii="Arial" w:hAnsi="Arial" w:cs="Arial"/>
+          <w:sz w:val="24"/>
+          <w:szCs w:val="24"/>
+        </w:rPr>
+      </w:pPr>
+      <w:r>
+        <w:rPr>
+          <w:rFonts w:ascii="Arial" w:hAnsi="Arial" w:cs="Arial"/>
+          <w:sz w:val="24"/>
+          <w:szCs w:val="24"/>
         </w:rPr>
         <w:t xml:space="preserve">O </w:t>
       </w:r>
@@ -5077,6 +5322,8 @@
       <w:r>
         <w:rPr>
           <w:rFonts w:ascii="Arial" w:hAnsi="Arial" w:cs="Arial"/>
+          <w:sz w:val="24"/>
+          <w:szCs w:val="24"/>
         </w:rPr>
         <w:t>Ionic</w:t>
       </w:r>
@@ -5084,6 +5331,8 @@
       <w:r>
         <w:rPr>
           <w:rFonts w:ascii="Arial" w:hAnsi="Arial" w:cs="Arial"/>
+          <w:sz w:val="24"/>
+          <w:szCs w:val="24"/>
         </w:rPr>
         <w:t xml:space="preserve"> é um </w:t>
       </w:r>
@@ -5091,12 +5340,16 @@
         <w:rPr>
           <w:rFonts w:ascii="Arial" w:hAnsi="Arial" w:cs="Arial"/>
           <w:i/>
+          <w:sz w:val="24"/>
+          <w:szCs w:val="24"/>
         </w:rPr>
         <w:t>framework</w:t>
       </w:r>
       <w:r>
         <w:rPr>
           <w:rFonts w:ascii="Arial" w:hAnsi="Arial" w:cs="Arial"/>
+          <w:sz w:val="24"/>
+          <w:szCs w:val="24"/>
         </w:rPr>
         <w:t xml:space="preserve"> destinado ao desenvolvimento de aplicações mobile híbridas. Construído em cima das plataformas </w:t>
       </w:r>
@@ -5104,6 +5357,8 @@
       <w:r>
         <w:rPr>
           <w:rFonts w:ascii="Arial" w:hAnsi="Arial" w:cs="Arial"/>
+          <w:sz w:val="24"/>
+          <w:szCs w:val="24"/>
         </w:rPr>
         <w:t>AngularJS</w:t>
       </w:r>
@@ -5111,6 +5366,8 @@
       <w:r>
         <w:rPr>
           <w:rFonts w:ascii="Arial" w:hAnsi="Arial" w:cs="Arial"/>
+          <w:sz w:val="24"/>
+          <w:szCs w:val="24"/>
         </w:rPr>
         <w:t xml:space="preserve"> e Apache </w:t>
       </w:r>
@@ -5118,6 +5375,8 @@
       <w:r>
         <w:rPr>
           <w:rFonts w:ascii="Arial" w:hAnsi="Arial" w:cs="Arial"/>
+          <w:sz w:val="24"/>
+          <w:szCs w:val="24"/>
         </w:rPr>
         <w:t>Cordova</w:t>
       </w:r>
@@ -5125,6 +5384,8 @@
       <w:r>
         <w:rPr>
           <w:rFonts w:ascii="Arial" w:hAnsi="Arial" w:cs="Arial"/>
+          <w:sz w:val="24"/>
+          <w:szCs w:val="24"/>
         </w:rPr>
         <w:t xml:space="preserve">, a framework prove diversos componentes e serviços para a construção de aplicações mobile que utilizam tecnologias </w:t>
       </w:r>
@@ -5132,12 +5393,16 @@
         <w:rPr>
           <w:rFonts w:ascii="Arial" w:hAnsi="Arial" w:cs="Arial"/>
           <w:i/>
+          <w:sz w:val="24"/>
+          <w:szCs w:val="24"/>
         </w:rPr>
         <w:t>web</w:t>
       </w:r>
       <w:r>
         <w:rPr>
           <w:rFonts w:ascii="Arial" w:hAnsi="Arial" w:cs="Arial"/>
+          <w:sz w:val="24"/>
+          <w:szCs w:val="24"/>
         </w:rPr>
         <w:t xml:space="preserve">, como HTML5 e CSS. Criada pela </w:t>
       </w:r>
@@ -5145,6 +5410,8 @@
       <w:r>
         <w:rPr>
           <w:rFonts w:ascii="Arial" w:hAnsi="Arial" w:cs="Arial"/>
+          <w:sz w:val="24"/>
+          <w:szCs w:val="24"/>
         </w:rPr>
         <w:t>Drfty</w:t>
       </w:r>
@@ -5152,6 +5419,8 @@
       <w:r>
         <w:rPr>
           <w:rFonts w:ascii="Arial" w:hAnsi="Arial" w:cs="Arial"/>
+          <w:sz w:val="24"/>
+          <w:szCs w:val="24"/>
         </w:rPr>
         <w:t xml:space="preserve"> Co. em 2013.</w:t>
       </w:r>
@@ -5163,11 +5432,15 @@
         <w:jc w:val="both"/>
         <w:rPr>
           <w:rFonts w:ascii="Arial" w:hAnsi="Arial" w:cs="Arial"/>
-        </w:rPr>
-      </w:pPr>
-      <w:r>
-        <w:rPr>
-          <w:rFonts w:ascii="Arial" w:hAnsi="Arial" w:cs="Arial"/>
+          <w:sz w:val="24"/>
+          <w:szCs w:val="24"/>
+        </w:rPr>
+      </w:pPr>
+      <w:r>
+        <w:rPr>
+          <w:rFonts w:ascii="Arial" w:hAnsi="Arial" w:cs="Arial"/>
+          <w:sz w:val="24"/>
+          <w:szCs w:val="24"/>
         </w:rPr>
         <w:t xml:space="preserve">No projeto Jarbas, </w:t>
       </w:r>
@@ -5175,6 +5448,8 @@
       <w:r>
         <w:rPr>
           <w:rFonts w:ascii="Arial" w:hAnsi="Arial" w:cs="Arial"/>
+          <w:sz w:val="24"/>
+          <w:szCs w:val="24"/>
         </w:rPr>
         <w:t>Ionic</w:t>
       </w:r>
@@ -5182,6 +5457,8 @@
       <w:r>
         <w:rPr>
           <w:rFonts w:ascii="Arial" w:hAnsi="Arial" w:cs="Arial"/>
+          <w:sz w:val="24"/>
+          <w:szCs w:val="24"/>
         </w:rPr>
         <w:t xml:space="preserve"> é responsável pelo auxílio e construção das interfaces da aplicação cliente em conjunto com </w:t>
       </w:r>
@@ -5189,6 +5466,8 @@
       <w:r>
         <w:rPr>
           <w:rFonts w:ascii="Arial" w:hAnsi="Arial" w:cs="Arial"/>
+          <w:sz w:val="24"/>
+          <w:szCs w:val="24"/>
         </w:rPr>
         <w:t>AngularJS</w:t>
       </w:r>
@@ -5196,6 +5475,8 @@
       <w:r>
         <w:rPr>
           <w:rFonts w:ascii="Arial" w:hAnsi="Arial" w:cs="Arial"/>
+          <w:sz w:val="24"/>
+          <w:szCs w:val="24"/>
         </w:rPr>
         <w:t>.</w:t>
       </w:r>
@@ -5203,6 +5484,11 @@
     <w:p>
       <w:pPr>
         <w:jc w:val="both"/>
+        <w:rPr>
+          <w:rFonts w:ascii="Arial" w:hAnsi="Arial" w:cs="Arial"/>
+          <w:sz w:val="24"/>
+          <w:szCs w:val="24"/>
+        </w:rPr>
       </w:pPr>
     </w:p>
     <w:p>
@@ -5221,7 +5507,7 @@
           <w:szCs w:val="24"/>
         </w:rPr>
       </w:pPr>
-      <w:bookmarkStart w:id="13" w:name="_Toc491808872"/>
+      <w:bookmarkStart w:id="12" w:name="_Toc491893868"/>
       <w:r>
         <w:rPr>
           <w:rFonts w:ascii="Arial" w:hAnsi="Arial" w:cs="Arial"/>
@@ -5232,11 +5518,16 @@
         </w:rPr>
         <w:t>C# (C Sharp)</w:t>
       </w:r>
-      <w:bookmarkEnd w:id="13"/>
-    </w:p>
-    <w:p>
-      <w:pPr>
-        <w:jc w:val="both"/>
+      <w:bookmarkEnd w:id="12"/>
+    </w:p>
+    <w:p>
+      <w:pPr>
+        <w:jc w:val="both"/>
+        <w:rPr>
+          <w:rFonts w:ascii="Arial" w:hAnsi="Arial" w:cs="Arial"/>
+          <w:sz w:val="24"/>
+          <w:szCs w:val="24"/>
+        </w:rPr>
       </w:pPr>
     </w:p>
     <w:p>
@@ -5246,11 +5537,15 @@
         <w:jc w:val="both"/>
         <w:rPr>
           <w:rFonts w:ascii="Arial" w:hAnsi="Arial" w:cs="Arial"/>
-        </w:rPr>
-      </w:pPr>
-      <w:r>
-        <w:rPr>
-          <w:rFonts w:ascii="Arial" w:hAnsi="Arial" w:cs="Arial"/>
+          <w:sz w:val="24"/>
+          <w:szCs w:val="24"/>
+        </w:rPr>
+      </w:pPr>
+      <w:r>
+        <w:rPr>
+          <w:rFonts w:ascii="Arial" w:hAnsi="Arial" w:cs="Arial"/>
+          <w:sz w:val="24"/>
+          <w:szCs w:val="24"/>
         </w:rPr>
         <w:t xml:space="preserve">C# (lê-se </w:t>
       </w:r>
@@ -5258,6 +5553,8 @@
       <w:r>
         <w:rPr>
           <w:rFonts w:ascii="Arial" w:hAnsi="Arial" w:cs="Arial"/>
+          <w:sz w:val="24"/>
+          <w:szCs w:val="24"/>
         </w:rPr>
         <w:t>CSharp</w:t>
       </w:r>
@@ -5265,25 +5562,17 @@
       <w:r>
         <w:rPr>
           <w:rFonts w:ascii="Arial" w:hAnsi="Arial" w:cs="Arial"/>
-        </w:rPr>
-        <w:t xml:space="preserve">) é uma linguagem de programação </w:t>
-      </w:r>
-      <w:r>
-        <w:rPr>
-          <w:rFonts w:ascii="Arial" w:hAnsi="Arial" w:cs="Arial"/>
-        </w:rPr>
-        <w:t xml:space="preserve">de alto-nível, </w:t>
-      </w:r>
-      <w:r>
-        <w:rPr>
-          <w:rFonts w:ascii="Arial" w:hAnsi="Arial" w:cs="Arial"/>
-        </w:rPr>
-        <w:t xml:space="preserve">compilada, de tipagem estática e/ou dinâmica forte, parcialmente inferida e com suporte </w:t>
+          <w:sz w:val="24"/>
+          <w:szCs w:val="24"/>
+        </w:rPr>
+        <w:t xml:space="preserve">) é uma linguagem de programação de alto-nível, compilada, de tipagem estática e/ou dinâmica forte, parcialmente inferida e com suporte </w:t>
       </w:r>
       <w:proofErr w:type="spellStart"/>
       <w:r>
         <w:rPr>
           <w:rFonts w:ascii="Arial" w:hAnsi="Arial" w:cs="Arial"/>
+          <w:sz w:val="24"/>
+          <w:szCs w:val="24"/>
         </w:rPr>
         <w:t>multi-paradigmas</w:t>
       </w:r>
@@ -5291,6 +5580,8 @@
       <w:r>
         <w:rPr>
           <w:rFonts w:ascii="Arial" w:hAnsi="Arial" w:cs="Arial"/>
+          <w:sz w:val="24"/>
+          <w:szCs w:val="24"/>
         </w:rPr>
         <w:t xml:space="preserve"> de programação – orientação a objetos, funcional, baseada em eventos, estruturada e concorrente.</w:t>
       </w:r>
@@ -5301,11 +5592,15 @@
         <w:jc w:val="both"/>
         <w:rPr>
           <w:rFonts w:ascii="Arial" w:hAnsi="Arial" w:cs="Arial"/>
-        </w:rPr>
-      </w:pPr>
-      <w:r>
-        <w:rPr>
-          <w:rFonts w:ascii="Arial" w:hAnsi="Arial" w:cs="Arial"/>
+          <w:sz w:val="24"/>
+          <w:szCs w:val="24"/>
+        </w:rPr>
+      </w:pPr>
+      <w:r>
+        <w:rPr>
+          <w:rFonts w:ascii="Arial" w:hAnsi="Arial" w:cs="Arial"/>
+          <w:sz w:val="24"/>
+          <w:szCs w:val="24"/>
         </w:rPr>
         <w:t xml:space="preserve">É objetivamente a linguagem principal do .NET Framework, criado pela Microsoft para desenvolvimento Windows e </w:t>
       </w:r>
@@ -5313,12 +5608,16 @@
         <w:rPr>
           <w:rFonts w:ascii="Arial" w:hAnsi="Arial" w:cs="Arial"/>
           <w:i/>
+          <w:sz w:val="24"/>
+          <w:szCs w:val="24"/>
         </w:rPr>
         <w:t>web</w:t>
       </w:r>
       <w:r>
         <w:rPr>
           <w:rFonts w:ascii="Arial" w:hAnsi="Arial" w:cs="Arial"/>
+          <w:sz w:val="24"/>
+          <w:szCs w:val="24"/>
         </w:rPr>
         <w:t>. Encontra-se atualmente em sua sétima versão - C#7. Uma das linguagens mais maduras e utilizadas no mundo, provê capacidades genéricas para desenvolvimento de qualquer aplicação.</w:t>
       </w:r>
@@ -5329,18 +5628,25 @@
         <w:jc w:val="both"/>
         <w:rPr>
           <w:rFonts w:ascii="Arial" w:hAnsi="Arial" w:cs="Arial"/>
-        </w:rPr>
-      </w:pPr>
-      <w:r>
-        <w:rPr>
-          <w:rFonts w:ascii="Arial" w:hAnsi="Arial" w:cs="Arial"/>
-        </w:rPr>
+          <w:sz w:val="24"/>
+          <w:szCs w:val="24"/>
+        </w:rPr>
+      </w:pPr>
+      <w:r>
+        <w:rPr>
+          <w:rFonts w:ascii="Arial" w:hAnsi="Arial" w:cs="Arial"/>
+          <w:sz w:val="24"/>
+          <w:szCs w:val="24"/>
+        </w:rPr>
+        <w:lastRenderedPageBreak/>
         <w:t xml:space="preserve">É baseada em um tempo de execução em máquina virtual. Um código C# é compilado e otimizado para um código de máquina especificado, chamado </w:t>
       </w:r>
       <w:r>
         <w:rPr>
           <w:rFonts w:ascii="Arial" w:hAnsi="Arial" w:cs="Arial"/>
           <w:i/>
+          <w:sz w:val="24"/>
+          <w:szCs w:val="24"/>
         </w:rPr>
         <w:t xml:space="preserve">Common </w:t>
       </w:r>
@@ -5349,6 +5655,8 @@
         <w:rPr>
           <w:rFonts w:ascii="Arial" w:hAnsi="Arial" w:cs="Arial"/>
           <w:i/>
+          <w:sz w:val="24"/>
+          <w:szCs w:val="24"/>
         </w:rPr>
         <w:t>Language</w:t>
       </w:r>
@@ -5357,6 +5665,8 @@
         <w:rPr>
           <w:rFonts w:ascii="Arial" w:hAnsi="Arial" w:cs="Arial"/>
           <w:i/>
+          <w:sz w:val="24"/>
+          <w:szCs w:val="24"/>
         </w:rPr>
         <w:t xml:space="preserve"> </w:t>
       </w:r>
@@ -5365,6 +5675,8 @@
         <w:rPr>
           <w:rFonts w:ascii="Arial" w:hAnsi="Arial" w:cs="Arial"/>
           <w:i/>
+          <w:sz w:val="24"/>
+          <w:szCs w:val="24"/>
         </w:rPr>
         <w:t>Infrastructure</w:t>
       </w:r>
@@ -5372,6 +5684,8 @@
       <w:r>
         <w:rPr>
           <w:rFonts w:ascii="Arial" w:hAnsi="Arial" w:cs="Arial"/>
+          <w:sz w:val="24"/>
+          <w:szCs w:val="24"/>
         </w:rPr>
         <w:t xml:space="preserve">, ou CLI abreviado, que é então executado em uma implementação da máquina virtual </w:t>
       </w:r>
@@ -5379,6 +5693,8 @@
         <w:rPr>
           <w:rFonts w:ascii="Arial" w:hAnsi="Arial" w:cs="Arial"/>
           <w:i/>
+          <w:sz w:val="24"/>
+          <w:szCs w:val="24"/>
         </w:rPr>
         <w:t xml:space="preserve">Common </w:t>
       </w:r>
@@ -5387,6 +5703,8 @@
         <w:rPr>
           <w:rFonts w:ascii="Arial" w:hAnsi="Arial" w:cs="Arial"/>
           <w:i/>
+          <w:sz w:val="24"/>
+          <w:szCs w:val="24"/>
         </w:rPr>
         <w:t>Language</w:t>
       </w:r>
@@ -5395,6 +5713,8 @@
         <w:rPr>
           <w:rFonts w:ascii="Arial" w:hAnsi="Arial" w:cs="Arial"/>
           <w:i/>
+          <w:sz w:val="24"/>
+          <w:szCs w:val="24"/>
         </w:rPr>
         <w:t xml:space="preserve"> </w:t>
       </w:r>
@@ -5403,6 +5723,8 @@
         <w:rPr>
           <w:rFonts w:ascii="Arial" w:hAnsi="Arial" w:cs="Arial"/>
           <w:i/>
+          <w:sz w:val="24"/>
+          <w:szCs w:val="24"/>
         </w:rPr>
         <w:t>Runtime</w:t>
       </w:r>
@@ -5410,6 +5732,8 @@
       <w:r>
         <w:rPr>
           <w:rFonts w:ascii="Arial" w:hAnsi="Arial" w:cs="Arial"/>
+          <w:sz w:val="24"/>
+          <w:szCs w:val="24"/>
         </w:rPr>
         <w:t>, ou CLR abreviado.</w:t>
       </w:r>
@@ -5420,11 +5744,15 @@
         <w:jc w:val="both"/>
         <w:rPr>
           <w:rFonts w:ascii="Arial" w:hAnsi="Arial" w:cs="Arial"/>
-        </w:rPr>
-      </w:pPr>
-      <w:r>
-        <w:rPr>
-          <w:rFonts w:ascii="Arial" w:hAnsi="Arial" w:cs="Arial"/>
+          <w:sz w:val="24"/>
+          <w:szCs w:val="24"/>
+        </w:rPr>
+      </w:pPr>
+      <w:r>
+        <w:rPr>
+          <w:rFonts w:ascii="Arial" w:hAnsi="Arial" w:cs="Arial"/>
+          <w:sz w:val="24"/>
+          <w:szCs w:val="24"/>
         </w:rPr>
         <w:t xml:space="preserve">A linguagem é utilizada no projeto Jarbas como base linguagem base das tecnologias do servidor – </w:t>
       </w:r>
@@ -5432,6 +5760,8 @@
       <w:r>
         <w:rPr>
           <w:rFonts w:ascii="Arial" w:hAnsi="Arial" w:cs="Arial"/>
+          <w:sz w:val="24"/>
+          <w:szCs w:val="24"/>
         </w:rPr>
         <w:t>back</w:t>
       </w:r>
@@ -5439,6 +5769,8 @@
       <w:r>
         <w:rPr>
           <w:rFonts w:ascii="Arial" w:hAnsi="Arial" w:cs="Arial"/>
+          <w:sz w:val="24"/>
+          <w:szCs w:val="24"/>
         </w:rPr>
         <w:t>-end.</w:t>
       </w:r>
@@ -5446,6 +5778,11 @@
     <w:p>
       <w:pPr>
         <w:jc w:val="both"/>
+        <w:rPr>
+          <w:rFonts w:ascii="Arial" w:hAnsi="Arial" w:cs="Arial"/>
+          <w:sz w:val="24"/>
+          <w:szCs w:val="24"/>
+        </w:rPr>
       </w:pPr>
     </w:p>
     <w:p>
@@ -5464,7 +5801,7 @@
           <w:szCs w:val="24"/>
         </w:rPr>
       </w:pPr>
-      <w:bookmarkStart w:id="14" w:name="_Toc491808873"/>
+      <w:bookmarkStart w:id="13" w:name="_Toc491893869"/>
       <w:proofErr w:type="gramStart"/>
       <w:r>
         <w:rPr>
@@ -5485,41 +5822,44 @@
           <w:sz w:val="24"/>
           <w:szCs w:val="24"/>
         </w:rPr>
-        <w:t xml:space="preserve"> Core</w:t>
-      </w:r>
-      <w:r>
-        <w:rPr>
-          <w:rFonts w:ascii="Arial" w:hAnsi="Arial" w:cs="Arial"/>
-          <w:b/>
-          <w:color w:val="auto"/>
-          <w:sz w:val="24"/>
-          <w:szCs w:val="24"/>
-        </w:rPr>
-        <w:t xml:space="preserve"> e ASP.NET Core Framework</w:t>
-      </w:r>
-      <w:bookmarkEnd w:id="14"/>
-    </w:p>
-    <w:p/>
+        <w:t xml:space="preserve"> Core e ASP.NET Core Framework</w:t>
+      </w:r>
+      <w:bookmarkEnd w:id="13"/>
+    </w:p>
+    <w:p>
+      <w:pPr>
+        <w:rPr>
+          <w:rFonts w:ascii="Arial" w:hAnsi="Arial" w:cs="Arial"/>
+          <w:sz w:val="24"/>
+          <w:szCs w:val="24"/>
+        </w:rPr>
+      </w:pPr>
+    </w:p>
     <w:p>
       <w:pPr>
         <w:ind w:firstLine="708"/>
         <w:jc w:val="both"/>
         <w:rPr>
           <w:rFonts w:ascii="Arial" w:hAnsi="Arial" w:cs="Arial"/>
+          <w:sz w:val="24"/>
+          <w:szCs w:val="24"/>
         </w:rPr>
       </w:pPr>
       <w:proofErr w:type="gramStart"/>
       <w:r>
         <w:rPr>
           <w:rFonts w:ascii="Arial" w:hAnsi="Arial" w:cs="Arial"/>
-        </w:rPr>
-        <w:lastRenderedPageBreak/>
+          <w:sz w:val="24"/>
+          <w:szCs w:val="24"/>
+        </w:rPr>
         <w:t>.NET</w:t>
       </w:r>
       <w:proofErr w:type="gramEnd"/>
       <w:r>
         <w:rPr>
           <w:rFonts w:ascii="Arial" w:hAnsi="Arial" w:cs="Arial"/>
+          <w:sz w:val="24"/>
+          <w:szCs w:val="24"/>
         </w:rPr>
         <w:t xml:space="preserve"> Core é a mais nova framework de código aberto livre da Microsoft e comunidade .NET. É uma completa reescrita e reestruturação da antiga .NET Framework. Modular e multiplataforma, atualizada para as novas tendências do mercado de desenvolvimento </w:t>
       </w:r>
@@ -5527,12 +5867,16 @@
         <w:rPr>
           <w:rFonts w:ascii="Arial" w:hAnsi="Arial" w:cs="Arial"/>
           <w:i/>
+          <w:sz w:val="24"/>
+          <w:szCs w:val="24"/>
         </w:rPr>
         <w:t>web</w:t>
       </w:r>
       <w:r>
         <w:rPr>
           <w:rFonts w:ascii="Arial" w:hAnsi="Arial" w:cs="Arial"/>
+          <w:sz w:val="24"/>
+          <w:szCs w:val="24"/>
         </w:rPr>
         <w:t xml:space="preserve">, </w:t>
       </w:r>
@@ -5540,12 +5884,16 @@
         <w:rPr>
           <w:rFonts w:ascii="Arial" w:hAnsi="Arial" w:cs="Arial"/>
           <w:i/>
+          <w:sz w:val="24"/>
+          <w:szCs w:val="24"/>
         </w:rPr>
         <w:t>mobile</w:t>
       </w:r>
       <w:r>
         <w:rPr>
           <w:rFonts w:ascii="Arial" w:hAnsi="Arial" w:cs="Arial"/>
+          <w:sz w:val="24"/>
+          <w:szCs w:val="24"/>
         </w:rPr>
         <w:t xml:space="preserve">, </w:t>
       </w:r>
@@ -5554,6 +5902,8 @@
         <w:rPr>
           <w:rFonts w:ascii="Arial" w:hAnsi="Arial" w:cs="Arial"/>
           <w:i/>
+          <w:sz w:val="24"/>
+          <w:szCs w:val="24"/>
         </w:rPr>
         <w:t>IoT</w:t>
       </w:r>
@@ -5561,6 +5911,8 @@
       <w:r>
         <w:rPr>
           <w:rFonts w:ascii="Arial" w:hAnsi="Arial" w:cs="Arial"/>
+          <w:sz w:val="24"/>
+          <w:szCs w:val="24"/>
         </w:rPr>
         <w:t>, etc.</w:t>
       </w:r>
@@ -5571,11 +5923,15 @@
         <w:jc w:val="both"/>
         <w:rPr>
           <w:rFonts w:ascii="Arial" w:hAnsi="Arial" w:cs="Arial"/>
-        </w:rPr>
-      </w:pPr>
-      <w:r>
-        <w:rPr>
-          <w:rFonts w:ascii="Arial" w:hAnsi="Arial" w:cs="Arial"/>
+          <w:sz w:val="24"/>
+          <w:szCs w:val="24"/>
+        </w:rPr>
+      </w:pPr>
+      <w:r>
+        <w:rPr>
+          <w:rFonts w:ascii="Arial" w:hAnsi="Arial" w:cs="Arial"/>
+          <w:sz w:val="24"/>
+          <w:szCs w:val="24"/>
         </w:rPr>
         <w:t xml:space="preserve">O ASP.NET Core é o framework da plataforma .NET Core para desenvolvimento </w:t>
       </w:r>
@@ -5583,12 +5939,16 @@
         <w:rPr>
           <w:rFonts w:ascii="Arial" w:hAnsi="Arial" w:cs="Arial"/>
           <w:i/>
+          <w:sz w:val="24"/>
+          <w:szCs w:val="24"/>
         </w:rPr>
         <w:t>web</w:t>
       </w:r>
       <w:r>
         <w:rPr>
           <w:rFonts w:ascii="Arial" w:hAnsi="Arial" w:cs="Arial"/>
+          <w:sz w:val="24"/>
+          <w:szCs w:val="24"/>
         </w:rPr>
         <w:t>. Originalmente chamado de ASP.NET MVC 5, a Microsoft decidiu alterar seu nome para não confundir o novo framework com uma simples atualização do ASP.NET MVC 4.</w:t>
       </w:r>
@@ -5599,11 +5959,15 @@
         <w:jc w:val="both"/>
         <w:rPr>
           <w:rFonts w:ascii="Arial" w:hAnsi="Arial" w:cs="Arial"/>
-        </w:rPr>
-      </w:pPr>
-      <w:r>
-        <w:rPr>
-          <w:rFonts w:ascii="Arial" w:hAnsi="Arial" w:cs="Arial"/>
+          <w:sz w:val="24"/>
+          <w:szCs w:val="24"/>
+        </w:rPr>
+      </w:pPr>
+      <w:r>
+        <w:rPr>
+          <w:rFonts w:ascii="Arial" w:hAnsi="Arial" w:cs="Arial"/>
+          <w:sz w:val="24"/>
+          <w:szCs w:val="24"/>
         </w:rPr>
         <w:t xml:space="preserve">No projeto Jarbas o ASP.NET Core é responsável pelo funcionamento do servidor </w:t>
       </w:r>
@@ -5611,6 +5975,8 @@
       <w:r>
         <w:rPr>
           <w:rFonts w:ascii="Arial" w:hAnsi="Arial" w:cs="Arial"/>
+          <w:sz w:val="24"/>
+          <w:szCs w:val="24"/>
         </w:rPr>
         <w:t>back-end</w:t>
       </w:r>
@@ -5618,6 +5984,8 @@
       <w:r>
         <w:rPr>
           <w:rFonts w:ascii="Arial" w:hAnsi="Arial" w:cs="Arial"/>
+          <w:sz w:val="24"/>
+          <w:szCs w:val="24"/>
         </w:rPr>
         <w:t xml:space="preserve"> da aplicação. A escolha pela plataforma se deve ao fato de permitir o desenvolvimento e </w:t>
       </w:r>
@@ -5625,6 +5993,8 @@
       <w:r>
         <w:rPr>
           <w:rFonts w:ascii="Arial" w:hAnsi="Arial" w:cs="Arial"/>
+          <w:sz w:val="24"/>
+          <w:szCs w:val="24"/>
         </w:rPr>
         <w:t>deploy</w:t>
       </w:r>
@@ -5632,6 +6002,8 @@
       <w:r>
         <w:rPr>
           <w:rFonts w:ascii="Arial" w:hAnsi="Arial" w:cs="Arial"/>
+          <w:sz w:val="24"/>
+          <w:szCs w:val="24"/>
         </w:rPr>
         <w:t xml:space="preserve"> da aplicação em múltiplas plataformas, performance excepcional e suporte extenso por parte da comunidade e Microsoft.</w:t>
       </w:r>
@@ -5642,11 +6014,15 @@
         <w:jc w:val="both"/>
         <w:rPr>
           <w:rFonts w:ascii="Arial" w:hAnsi="Arial" w:cs="Arial"/>
-        </w:rPr>
-      </w:pPr>
-      <w:r>
-        <w:rPr>
-          <w:rFonts w:ascii="Arial" w:hAnsi="Arial" w:cs="Arial"/>
+          <w:sz w:val="24"/>
+          <w:szCs w:val="24"/>
+        </w:rPr>
+      </w:pPr>
+      <w:r>
+        <w:rPr>
+          <w:rFonts w:ascii="Arial" w:hAnsi="Arial" w:cs="Arial"/>
+          <w:sz w:val="24"/>
+          <w:szCs w:val="24"/>
         </w:rPr>
         <w:t xml:space="preserve"> </w:t>
       </w:r>
@@ -5667,7 +6043,7 @@
           <w:szCs w:val="24"/>
         </w:rPr>
       </w:pPr>
-      <w:bookmarkStart w:id="15" w:name="_Toc491808874"/>
+      <w:bookmarkStart w:id="14" w:name="_Toc491893870"/>
       <w:proofErr w:type="spellStart"/>
       <w:r>
         <w:rPr>
@@ -5688,32 +6064,34 @@
           <w:sz w:val="24"/>
           <w:szCs w:val="24"/>
         </w:rPr>
-        <w:t xml:space="preserve"> Framework</w:t>
-      </w:r>
-      <w:r>
-        <w:rPr>
-          <w:rFonts w:ascii="Arial" w:hAnsi="Arial" w:cs="Arial"/>
-          <w:b/>
-          <w:color w:val="auto"/>
-          <w:sz w:val="24"/>
-          <w:szCs w:val="24"/>
-        </w:rPr>
-        <w:t xml:space="preserve"> Core</w:t>
-      </w:r>
-      <w:bookmarkEnd w:id="15"/>
-    </w:p>
-    <w:p/>
+        <w:t xml:space="preserve"> Framework Core</w:t>
+      </w:r>
+      <w:bookmarkEnd w:id="14"/>
+    </w:p>
+    <w:p>
+      <w:pPr>
+        <w:rPr>
+          <w:rFonts w:ascii="Arial" w:hAnsi="Arial" w:cs="Arial"/>
+          <w:sz w:val="24"/>
+          <w:szCs w:val="24"/>
+        </w:rPr>
+      </w:pPr>
+    </w:p>
     <w:p>
       <w:pPr>
         <w:ind w:firstLine="708"/>
         <w:jc w:val="both"/>
         <w:rPr>
           <w:rFonts w:ascii="Arial" w:hAnsi="Arial" w:cs="Arial"/>
-        </w:rPr>
-      </w:pPr>
-      <w:r>
-        <w:rPr>
-          <w:rFonts w:ascii="Arial" w:hAnsi="Arial" w:cs="Arial"/>
+          <w:sz w:val="24"/>
+          <w:szCs w:val="24"/>
+        </w:rPr>
+      </w:pPr>
+      <w:r>
+        <w:rPr>
+          <w:rFonts w:ascii="Arial" w:hAnsi="Arial" w:cs="Arial"/>
+          <w:sz w:val="24"/>
+          <w:szCs w:val="24"/>
         </w:rPr>
         <w:t xml:space="preserve">Componente do ASP.NET Core, o </w:t>
       </w:r>
@@ -5721,6 +6099,8 @@
       <w:r>
         <w:rPr>
           <w:rFonts w:ascii="Arial" w:hAnsi="Arial" w:cs="Arial"/>
+          <w:sz w:val="24"/>
+          <w:szCs w:val="24"/>
         </w:rPr>
         <w:t>Entity</w:t>
       </w:r>
@@ -5728,6 +6108,8 @@
       <w:r>
         <w:rPr>
           <w:rFonts w:ascii="Arial" w:hAnsi="Arial" w:cs="Arial"/>
+          <w:sz w:val="24"/>
+          <w:szCs w:val="24"/>
         </w:rPr>
         <w:t xml:space="preserve"> Framework permite ao desenvolvedor conectar sua aplicação com banco de dados de forma simples e fácil. O EF, sigla do framework, trabalha como ORM (</w:t>
       </w:r>
@@ -5736,6 +6118,8 @@
         <w:rPr>
           <w:rFonts w:ascii="Arial" w:hAnsi="Arial" w:cs="Arial"/>
           <w:i/>
+          <w:sz w:val="24"/>
+          <w:szCs w:val="24"/>
         </w:rPr>
         <w:t>object-relational</w:t>
       </w:r>
@@ -5744,6 +6128,8 @@
         <w:rPr>
           <w:rFonts w:ascii="Arial" w:hAnsi="Arial" w:cs="Arial"/>
           <w:i/>
+          <w:sz w:val="24"/>
+          <w:szCs w:val="24"/>
         </w:rPr>
         <w:t xml:space="preserve"> </w:t>
       </w:r>
@@ -5752,6 +6138,8 @@
         <w:rPr>
           <w:rFonts w:ascii="Arial" w:hAnsi="Arial" w:cs="Arial"/>
           <w:i/>
+          <w:sz w:val="24"/>
+          <w:szCs w:val="24"/>
         </w:rPr>
         <w:t>mapping</w:t>
       </w:r>
@@ -5759,6 +6147,8 @@
       <w:r>
         <w:rPr>
           <w:rFonts w:ascii="Arial" w:hAnsi="Arial" w:cs="Arial"/>
+          <w:sz w:val="24"/>
+          <w:szCs w:val="24"/>
         </w:rPr>
         <w:t>), possibilitando que um desenvolvedor programe sua aplicação pensando apenas nas relações entre classes da programação, deixando todo fardo de tratamento, mapeamento e transcrição de dados de objetos para tabelas relacionais de bancos de dados.</w:t>
       </w:r>
@@ -5769,11 +6159,15 @@
         <w:jc w:val="both"/>
         <w:rPr>
           <w:rFonts w:ascii="Arial" w:hAnsi="Arial" w:cs="Arial"/>
-        </w:rPr>
-      </w:pPr>
-      <w:r>
-        <w:rPr>
-          <w:rFonts w:ascii="Arial" w:hAnsi="Arial" w:cs="Arial"/>
+          <w:sz w:val="24"/>
+          <w:szCs w:val="24"/>
+        </w:rPr>
+      </w:pPr>
+      <w:r>
+        <w:rPr>
+          <w:rFonts w:ascii="Arial" w:hAnsi="Arial" w:cs="Arial"/>
+          <w:sz w:val="24"/>
+          <w:szCs w:val="24"/>
         </w:rPr>
         <w:t xml:space="preserve">O </w:t>
       </w:r>
@@ -5781,6 +6175,8 @@
       <w:r>
         <w:rPr>
           <w:rFonts w:ascii="Arial" w:hAnsi="Arial" w:cs="Arial"/>
+          <w:sz w:val="24"/>
+          <w:szCs w:val="24"/>
         </w:rPr>
         <w:t>Entity</w:t>
       </w:r>
@@ -5788,6 +6184,8 @@
       <w:r>
         <w:rPr>
           <w:rFonts w:ascii="Arial" w:hAnsi="Arial" w:cs="Arial"/>
+          <w:sz w:val="24"/>
+          <w:szCs w:val="24"/>
         </w:rPr>
         <w:t xml:space="preserve"> Framework foi escolhido para o projeto não apenas por ser considerado o framework padrão da plataforma .NET – de fato, existem diversos outros frameworks como o </w:t>
       </w:r>
@@ -5795,6 +6193,8 @@
       <w:r>
         <w:rPr>
           <w:rFonts w:ascii="Arial" w:hAnsi="Arial" w:cs="Arial"/>
+          <w:sz w:val="24"/>
+          <w:szCs w:val="24"/>
         </w:rPr>
         <w:t>Entity</w:t>
       </w:r>
@@ -5802,11 +6202,21 @@
       <w:r>
         <w:rPr>
           <w:rFonts w:ascii="Arial" w:hAnsi="Arial" w:cs="Arial"/>
+          <w:sz w:val="24"/>
+          <w:szCs w:val="24"/>
         </w:rPr>
         <w:t xml:space="preserve">, mas também pela agilidade que conseguiu trazer para os desenvolvedores do projeto acoplado com sua leve curva de aprendizado.  </w:t>
       </w:r>
     </w:p>
-    <w:p/>
+    <w:p>
+      <w:pPr>
+        <w:rPr>
+          <w:rFonts w:ascii="Arial" w:hAnsi="Arial" w:cs="Arial"/>
+          <w:sz w:val="24"/>
+          <w:szCs w:val="24"/>
+        </w:rPr>
+      </w:pPr>
+    </w:p>
     <w:p>
       <w:pPr>
         <w:pStyle w:val="Ttulo2"/>
@@ -5823,7 +6233,7 @@
           <w:szCs w:val="24"/>
         </w:rPr>
       </w:pPr>
-      <w:bookmarkStart w:id="16" w:name="_Toc491808875"/>
+      <w:bookmarkStart w:id="15" w:name="_Toc491893871"/>
       <w:proofErr w:type="spellStart"/>
       <w:proofErr w:type="gramStart"/>
       <w:r>
@@ -5834,6 +6244,7 @@
           <w:sz w:val="24"/>
           <w:szCs w:val="24"/>
         </w:rPr>
+        <w:lastRenderedPageBreak/>
         <w:t>Identity</w:t>
       </w:r>
       <w:proofErr w:type="spellEnd"/>
@@ -5845,27 +6256,27 @@
           <w:sz w:val="24"/>
           <w:szCs w:val="24"/>
         </w:rPr>
-        <w:t xml:space="preserve"> </w:t>
-      </w:r>
-      <w:r>
-        <w:rPr>
-          <w:rFonts w:ascii="Arial" w:hAnsi="Arial" w:cs="Arial"/>
-          <w:b/>
-          <w:color w:val="auto"/>
-          <w:sz w:val="24"/>
-          <w:szCs w:val="24"/>
-        </w:rPr>
-        <w:t>Core</w:t>
-      </w:r>
-      <w:bookmarkEnd w:id="16"/>
+        <w:t xml:space="preserve"> Core</w:t>
+      </w:r>
+      <w:bookmarkEnd w:id="15"/>
       <w:proofErr w:type="gramEnd"/>
     </w:p>
-    <w:p/>
-    <w:p>
-      <w:pPr>
-        <w:jc w:val="both"/>
-        <w:rPr>
-          <w:rFonts w:ascii="Arial" w:hAnsi="Arial" w:cs="Arial"/>
+    <w:p>
+      <w:pPr>
+        <w:rPr>
+          <w:rFonts w:ascii="Arial" w:hAnsi="Arial" w:cs="Arial"/>
+          <w:sz w:val="24"/>
+          <w:szCs w:val="24"/>
+        </w:rPr>
+      </w:pPr>
+    </w:p>
+    <w:p>
+      <w:pPr>
+        <w:jc w:val="both"/>
+        <w:rPr>
+          <w:rFonts w:ascii="Arial" w:hAnsi="Arial" w:cs="Arial"/>
+          <w:sz w:val="24"/>
+          <w:szCs w:val="24"/>
         </w:rPr>
       </w:pPr>
       <w:proofErr w:type="spellStart"/>
@@ -5873,6 +6284,8 @@
       <w:r>
         <w:rPr>
           <w:rFonts w:ascii="Arial" w:hAnsi="Arial" w:cs="Arial"/>
+          <w:sz w:val="24"/>
+          <w:szCs w:val="24"/>
         </w:rPr>
         <w:t>Identity</w:t>
       </w:r>
@@ -5880,6 +6293,8 @@
       <w:r>
         <w:rPr>
           <w:rFonts w:ascii="Arial" w:hAnsi="Arial" w:cs="Arial"/>
+          <w:sz w:val="24"/>
+          <w:szCs w:val="24"/>
         </w:rPr>
         <w:t xml:space="preserve"> Core</w:t>
       </w:r>
@@ -5887,6 +6302,8 @@
       <w:r>
         <w:rPr>
           <w:rFonts w:ascii="Arial" w:hAnsi="Arial" w:cs="Arial"/>
+          <w:sz w:val="24"/>
+          <w:szCs w:val="24"/>
         </w:rPr>
         <w:t xml:space="preserve"> é um componente do ASP.NET Core responsável por tratar da autenticação e segurança das aplicações na plataforma.</w:t>
       </w:r>
@@ -5896,11 +6313,15 @@
         <w:jc w:val="both"/>
         <w:rPr>
           <w:rFonts w:ascii="Arial" w:hAnsi="Arial" w:cs="Arial"/>
-        </w:rPr>
-      </w:pPr>
-      <w:r>
-        <w:rPr>
-          <w:rFonts w:ascii="Arial" w:hAnsi="Arial" w:cs="Arial"/>
+          <w:sz w:val="24"/>
+          <w:szCs w:val="24"/>
+        </w:rPr>
+      </w:pPr>
+      <w:r>
+        <w:rPr>
+          <w:rFonts w:ascii="Arial" w:hAnsi="Arial" w:cs="Arial"/>
+          <w:sz w:val="24"/>
+          <w:szCs w:val="24"/>
         </w:rPr>
         <w:t xml:space="preserve">O </w:t>
       </w:r>
@@ -5908,6 +6329,8 @@
       <w:r>
         <w:rPr>
           <w:rFonts w:ascii="Arial" w:hAnsi="Arial" w:cs="Arial"/>
+          <w:sz w:val="24"/>
+          <w:szCs w:val="24"/>
         </w:rPr>
         <w:t>Identity</w:t>
       </w:r>
@@ -5915,11 +6338,21 @@
       <w:r>
         <w:rPr>
           <w:rFonts w:ascii="Arial" w:hAnsi="Arial" w:cs="Arial"/>
+          <w:sz w:val="24"/>
+          <w:szCs w:val="24"/>
         </w:rPr>
         <w:t xml:space="preserve"> Core foi escolhido por ser o mais simples e eficiente framework para o desenvolvimento da camada de autenticação para o projeto Jarbas.</w:t>
       </w:r>
     </w:p>
-    <w:p/>
+    <w:p>
+      <w:pPr>
+        <w:rPr>
+          <w:rFonts w:ascii="Arial" w:hAnsi="Arial" w:cs="Arial"/>
+          <w:sz w:val="24"/>
+          <w:szCs w:val="24"/>
+        </w:rPr>
+      </w:pPr>
+    </w:p>
     <w:p>
       <w:pPr>
         <w:pStyle w:val="Ttulo2"/>
@@ -5936,7 +6369,7 @@
           <w:szCs w:val="24"/>
         </w:rPr>
       </w:pPr>
-      <w:bookmarkStart w:id="17" w:name="_Toc491808876"/>
+      <w:bookmarkStart w:id="16" w:name="_Toc491893872"/>
       <w:r>
         <w:rPr>
           <w:rFonts w:ascii="Arial" w:hAnsi="Arial" w:cs="Arial"/>
@@ -5947,66 +6380,135 @@
         </w:rPr>
         <w:t>Python</w:t>
       </w:r>
+      <w:bookmarkEnd w:id="16"/>
+    </w:p>
+    <w:p>
+      <w:pPr>
+        <w:rPr>
+          <w:rFonts w:ascii="Arial" w:hAnsi="Arial" w:cs="Arial"/>
+          <w:sz w:val="24"/>
+          <w:szCs w:val="24"/>
+        </w:rPr>
+      </w:pPr>
+    </w:p>
+    <w:p>
+      <w:pPr>
+        <w:ind w:firstLine="708"/>
+        <w:jc w:val="both"/>
+        <w:rPr>
+          <w:rFonts w:ascii="Arial" w:hAnsi="Arial" w:cs="Arial"/>
+          <w:sz w:val="24"/>
+          <w:szCs w:val="24"/>
+        </w:rPr>
+      </w:pPr>
+      <w:r>
+        <w:rPr>
+          <w:rFonts w:ascii="Arial" w:hAnsi="Arial" w:cs="Arial"/>
+          <w:sz w:val="24"/>
+          <w:szCs w:val="24"/>
+        </w:rPr>
+        <w:t>Python é uma linguagem de programação de alto nível, interpretada, de tipagem dinâmica e fo</w:t>
+      </w:r>
+      <w:bookmarkStart w:id="17" w:name="_GoBack"/>
       <w:bookmarkEnd w:id="17"/>
-    </w:p>
-    <w:p/>
+      <w:r>
+        <w:rPr>
+          <w:rFonts w:ascii="Arial" w:hAnsi="Arial" w:cs="Arial"/>
+          <w:sz w:val="24"/>
+          <w:szCs w:val="24"/>
+        </w:rPr>
+        <w:t xml:space="preserve">rte, e com suporte </w:t>
+      </w:r>
+      <w:proofErr w:type="spellStart"/>
+      <w:r>
+        <w:rPr>
+          <w:rFonts w:ascii="Arial" w:hAnsi="Arial" w:cs="Arial"/>
+          <w:sz w:val="24"/>
+          <w:szCs w:val="24"/>
+        </w:rPr>
+        <w:t>multi-paradigmas</w:t>
+      </w:r>
+      <w:proofErr w:type="spellEnd"/>
+      <w:r>
+        <w:rPr>
+          <w:rFonts w:ascii="Arial" w:hAnsi="Arial" w:cs="Arial"/>
+          <w:sz w:val="24"/>
+          <w:szCs w:val="24"/>
+        </w:rPr>
+        <w:t xml:space="preserve"> de programação – orientação a objetos, funcional, imperativa, estruturada e concorrente.</w:t>
+      </w:r>
+    </w:p>
     <w:p>
       <w:pPr>
         <w:ind w:firstLine="708"/>
         <w:jc w:val="both"/>
         <w:rPr>
           <w:rFonts w:ascii="Arial" w:hAnsi="Arial" w:cs="Arial"/>
-        </w:rPr>
-      </w:pPr>
-      <w:r>
-        <w:rPr>
-          <w:rFonts w:ascii="Arial" w:hAnsi="Arial" w:cs="Arial"/>
-        </w:rPr>
-        <w:t xml:space="preserve">Python é uma linguagem de programação de alto nível, interpretada, de tipagem dinâmica e forte, </w:t>
-      </w:r>
-      <w:r>
-        <w:rPr>
-          <w:rFonts w:ascii="Arial" w:hAnsi="Arial" w:cs="Arial"/>
-        </w:rPr>
-        <w:t xml:space="preserve">e com suporte </w:t>
+          <w:sz w:val="24"/>
+          <w:szCs w:val="24"/>
+        </w:rPr>
+      </w:pPr>
+      <w:r>
+        <w:rPr>
+          <w:rFonts w:ascii="Arial" w:hAnsi="Arial" w:cs="Arial"/>
+          <w:sz w:val="24"/>
+          <w:szCs w:val="24"/>
+        </w:rPr>
+        <w:t xml:space="preserve">Criada por Guido van </w:t>
       </w:r>
       <w:proofErr w:type="spellStart"/>
       <w:r>
         <w:rPr>
           <w:rFonts w:ascii="Arial" w:hAnsi="Arial" w:cs="Arial"/>
-        </w:rPr>
-        <w:t>multi-paradigmas</w:t>
+          <w:sz w:val="24"/>
+          <w:szCs w:val="24"/>
+        </w:rPr>
+        <w:t>Rossum</w:t>
       </w:r>
       <w:proofErr w:type="spellEnd"/>
       <w:r>
         <w:rPr>
           <w:rFonts w:ascii="Arial" w:hAnsi="Arial" w:cs="Arial"/>
-        </w:rPr>
-        <w:t xml:space="preserve"> de programação – o</w:t>
-      </w:r>
-      <w:r>
-        <w:rPr>
-          <w:rFonts w:ascii="Arial" w:hAnsi="Arial" w:cs="Arial"/>
-        </w:rPr>
-        <w:t>rientação a objetos, funcional</w:t>
-      </w:r>
-      <w:r>
-        <w:rPr>
-          <w:rFonts w:ascii="Arial" w:hAnsi="Arial" w:cs="Arial"/>
-        </w:rPr>
-        <w:t>,</w:t>
-      </w:r>
-      <w:r>
-        <w:rPr>
-          <w:rFonts w:ascii="Arial" w:hAnsi="Arial" w:cs="Arial"/>
-        </w:rPr>
-        <w:t xml:space="preserve"> imperativa,</w:t>
-      </w:r>
-      <w:r>
-        <w:rPr>
-          <w:rFonts w:ascii="Arial" w:hAnsi="Arial" w:cs="Arial"/>
-        </w:rPr>
-        <w:t xml:space="preserve"> estruturada e concorrente.</w:t>
+          <w:sz w:val="24"/>
+          <w:szCs w:val="24"/>
+        </w:rPr>
+        <w:t xml:space="preserve">, possui a filosofia de prezar por legibilidade de código e simplicidade em alta e baixa escala. Sua principal implementação, o interpretador </w:t>
+      </w:r>
+      <w:proofErr w:type="spellStart"/>
+      <w:r>
+        <w:rPr>
+          <w:rFonts w:ascii="Arial" w:hAnsi="Arial" w:cs="Arial"/>
+          <w:sz w:val="24"/>
+          <w:szCs w:val="24"/>
+        </w:rPr>
+        <w:t>CPython</w:t>
+      </w:r>
+      <w:proofErr w:type="spellEnd"/>
+      <w:r>
+        <w:rPr>
+          <w:rFonts w:ascii="Arial" w:hAnsi="Arial" w:cs="Arial"/>
+          <w:sz w:val="24"/>
+          <w:szCs w:val="24"/>
+        </w:rPr>
+        <w:t xml:space="preserve">, é mantido pela comunidade Python e pela Python Software Foundation, uma organização sem fins lucrativos. É adotada por diversas empresas de software pelo mundo, notavelmente Dropbox, Google, Instagram e </w:t>
+      </w:r>
+      <w:proofErr w:type="spellStart"/>
+      <w:r>
+        <w:rPr>
+          <w:rFonts w:ascii="Arial" w:hAnsi="Arial" w:cs="Arial"/>
+          <w:sz w:val="24"/>
+          <w:szCs w:val="24"/>
+        </w:rPr>
+        <w:t>Spotify</w:t>
+      </w:r>
+      <w:proofErr w:type="spellEnd"/>
+      <w:r>
+        <w:rPr>
+          <w:rFonts w:ascii="Arial" w:hAnsi="Arial" w:cs="Arial"/>
+          <w:sz w:val="24"/>
+          <w:szCs w:val="24"/>
+        </w:rPr>
+        <w:t>.</w:t>
       </w:r>
     </w:p>
     <w:p>
@@ -6015,80 +6517,28 @@
         <w:jc w:val="both"/>
         <w:rPr>
           <w:rFonts w:ascii="Arial" w:hAnsi="Arial" w:cs="Arial"/>
-        </w:rPr>
-      </w:pPr>
-      <w:r>
-        <w:rPr>
-          <w:rFonts w:ascii="Arial" w:hAnsi="Arial" w:cs="Arial"/>
-        </w:rPr>
-        <w:t xml:space="preserve">Criada por Guido van </w:t>
-      </w:r>
-      <w:proofErr w:type="spellStart"/>
-      <w:r>
-        <w:rPr>
-          <w:rFonts w:ascii="Arial" w:hAnsi="Arial" w:cs="Arial"/>
-        </w:rPr>
-        <w:t>Rossum</w:t>
-      </w:r>
-      <w:proofErr w:type="spellEnd"/>
-      <w:r>
-        <w:rPr>
-          <w:rFonts w:ascii="Arial" w:hAnsi="Arial" w:cs="Arial"/>
-        </w:rPr>
-        <w:t xml:space="preserve">, possui a filosofia de prezar por legibilidade de código e simplicidade em alta e baixa escala. Sua principal implementação, o interpretador </w:t>
-      </w:r>
-      <w:proofErr w:type="spellStart"/>
-      <w:r>
-        <w:rPr>
-          <w:rFonts w:ascii="Arial" w:hAnsi="Arial" w:cs="Arial"/>
-        </w:rPr>
-        <w:t>CPython</w:t>
-      </w:r>
-      <w:proofErr w:type="spellEnd"/>
-      <w:r>
-        <w:rPr>
-          <w:rFonts w:ascii="Arial" w:hAnsi="Arial" w:cs="Arial"/>
-        </w:rPr>
-        <w:t xml:space="preserve">, é mantido pela comunidade Python e pela Python Software </w:t>
-      </w:r>
-      <w:r>
-        <w:rPr>
-          <w:rFonts w:ascii="Arial" w:hAnsi="Arial" w:cs="Arial"/>
-        </w:rPr>
-        <w:lastRenderedPageBreak/>
-        <w:t xml:space="preserve">Foundation, uma organização sem fins lucrativos. É adotada por diversas empresas de software pelo mundo, notavelmente Dropbox, Google, Instagram e </w:t>
-      </w:r>
-      <w:proofErr w:type="spellStart"/>
-      <w:r>
-        <w:rPr>
-          <w:rFonts w:ascii="Arial" w:hAnsi="Arial" w:cs="Arial"/>
-        </w:rPr>
-        <w:t>Spotify</w:t>
-      </w:r>
-      <w:proofErr w:type="spellEnd"/>
-      <w:r>
-        <w:rPr>
-          <w:rFonts w:ascii="Arial" w:hAnsi="Arial" w:cs="Arial"/>
-        </w:rPr>
-        <w:t>.</w:t>
-      </w:r>
-    </w:p>
-    <w:p>
-      <w:pPr>
-        <w:ind w:firstLine="708"/>
-        <w:jc w:val="both"/>
-        <w:rPr>
-          <w:rFonts w:ascii="Arial" w:hAnsi="Arial" w:cs="Arial"/>
-        </w:rPr>
-      </w:pPr>
-      <w:r>
-        <w:rPr>
-          <w:rFonts w:ascii="Arial" w:hAnsi="Arial" w:cs="Arial"/>
+          <w:sz w:val="24"/>
+          <w:szCs w:val="24"/>
+        </w:rPr>
+      </w:pPr>
+      <w:r>
+        <w:rPr>
+          <w:rFonts w:ascii="Arial" w:hAnsi="Arial" w:cs="Arial"/>
+          <w:sz w:val="24"/>
+          <w:szCs w:val="24"/>
         </w:rPr>
         <w:t>Python foi escolhida para o projeto Jarbas como complementar a tarefas simples onde não fazia sentido executar toda uma aplicação .NET para sua realização ou como suplementar a casos de uso fora do escopo da plataforma principal do servidor.</w:t>
       </w:r>
     </w:p>
-    <w:p/>
+    <w:p>
+      <w:pPr>
+        <w:rPr>
+          <w:rFonts w:ascii="Arial" w:hAnsi="Arial" w:cs="Arial"/>
+          <w:sz w:val="24"/>
+          <w:szCs w:val="24"/>
+        </w:rPr>
+      </w:pPr>
+    </w:p>
     <w:p>
       <w:pPr>
         <w:pStyle w:val="Ttulo2"/>
@@ -6105,7 +6555,7 @@
           <w:szCs w:val="24"/>
         </w:rPr>
       </w:pPr>
-      <w:bookmarkStart w:id="18" w:name="_Toc491808877"/>
+      <w:bookmarkStart w:id="18" w:name="_Toc491893873"/>
       <w:r>
         <w:rPr>
           <w:rFonts w:ascii="Arial" w:hAnsi="Arial" w:cs="Arial"/>
@@ -6121,6 +6571,11 @@
     <w:p>
       <w:pPr>
         <w:jc w:val="both"/>
+        <w:rPr>
+          <w:rFonts w:ascii="Arial" w:hAnsi="Arial" w:cs="Arial"/>
+          <w:sz w:val="24"/>
+          <w:szCs w:val="24"/>
+        </w:rPr>
       </w:pPr>
     </w:p>
     <w:p>
@@ -6129,11 +6584,15 @@
         <w:jc w:val="both"/>
         <w:rPr>
           <w:rFonts w:ascii="Arial" w:hAnsi="Arial" w:cs="Arial"/>
-        </w:rPr>
-      </w:pPr>
-      <w:r>
-        <w:rPr>
-          <w:rFonts w:ascii="Arial" w:hAnsi="Arial" w:cs="Arial"/>
+          <w:sz w:val="24"/>
+          <w:szCs w:val="24"/>
+        </w:rPr>
+      </w:pPr>
+      <w:r>
+        <w:rPr>
+          <w:rFonts w:ascii="Arial" w:hAnsi="Arial" w:cs="Arial"/>
+          <w:sz w:val="24"/>
+          <w:szCs w:val="24"/>
         </w:rPr>
         <w:t xml:space="preserve">PostgreSQL, ou </w:t>
       </w:r>
@@ -6141,6 +6600,8 @@
       <w:r>
         <w:rPr>
           <w:rFonts w:ascii="Arial" w:hAnsi="Arial" w:cs="Arial"/>
+          <w:sz w:val="24"/>
+          <w:szCs w:val="24"/>
         </w:rPr>
         <w:t>simplemente</w:t>
       </w:r>
@@ -6148,6 +6609,8 @@
       <w:r>
         <w:rPr>
           <w:rFonts w:ascii="Arial" w:hAnsi="Arial" w:cs="Arial"/>
+          <w:sz w:val="24"/>
+          <w:szCs w:val="24"/>
         </w:rPr>
         <w:t xml:space="preserve"> </w:t>
       </w:r>
@@ -6155,6 +6618,8 @@
       <w:r>
         <w:rPr>
           <w:rFonts w:ascii="Arial" w:hAnsi="Arial" w:cs="Arial"/>
+          <w:sz w:val="24"/>
+          <w:szCs w:val="24"/>
         </w:rPr>
         <w:t>Postgres</w:t>
       </w:r>
@@ -6162,6 +6627,8 @@
       <w:r>
         <w:rPr>
           <w:rFonts w:ascii="Arial" w:hAnsi="Arial" w:cs="Arial"/>
+          <w:sz w:val="24"/>
+          <w:szCs w:val="24"/>
         </w:rPr>
         <w:t xml:space="preserve">, é um sistema de gerenciamento de banco de dados relacional de código aberto livre, com um grande foco em extensibilidade e acordo com padrões de mercado. É desenvolvido pelo PostgreSQL Global </w:t>
       </w:r>
@@ -6169,6 +6636,8 @@
       <w:r>
         <w:rPr>
           <w:rFonts w:ascii="Arial" w:hAnsi="Arial" w:cs="Arial"/>
+          <w:sz w:val="24"/>
+          <w:szCs w:val="24"/>
         </w:rPr>
         <w:t>Development</w:t>
       </w:r>
@@ -6176,6 +6645,8 @@
       <w:r>
         <w:rPr>
           <w:rFonts w:ascii="Arial" w:hAnsi="Arial" w:cs="Arial"/>
+          <w:sz w:val="24"/>
+          <w:szCs w:val="24"/>
         </w:rPr>
         <w:t xml:space="preserve"> </w:t>
       </w:r>
@@ -6183,6 +6654,8 @@
       <w:r>
         <w:rPr>
           <w:rFonts w:ascii="Arial" w:hAnsi="Arial" w:cs="Arial"/>
+          <w:sz w:val="24"/>
+          <w:szCs w:val="24"/>
         </w:rPr>
         <w:t>Group</w:t>
       </w:r>
@@ -6190,6 +6663,8 @@
       <w:r>
         <w:rPr>
           <w:rFonts w:ascii="Arial" w:hAnsi="Arial" w:cs="Arial"/>
+          <w:sz w:val="24"/>
+          <w:szCs w:val="24"/>
         </w:rPr>
         <w:t>, um órgão internacional composto por diversas empresas da indústria de software.</w:t>
       </w:r>
@@ -6200,11 +6675,15 @@
         <w:jc w:val="both"/>
         <w:rPr>
           <w:rFonts w:ascii="Arial" w:hAnsi="Arial" w:cs="Arial"/>
-        </w:rPr>
-      </w:pPr>
-      <w:r>
-        <w:rPr>
-          <w:rFonts w:ascii="Arial" w:hAnsi="Arial" w:cs="Arial"/>
+          <w:sz w:val="24"/>
+          <w:szCs w:val="24"/>
+        </w:rPr>
+      </w:pPr>
+      <w:r>
+        <w:rPr>
+          <w:rFonts w:ascii="Arial" w:hAnsi="Arial" w:cs="Arial"/>
+          <w:sz w:val="24"/>
+          <w:szCs w:val="24"/>
         </w:rPr>
         <w:t xml:space="preserve">O </w:t>
       </w:r>
@@ -6212,6 +6691,8 @@
       <w:r>
         <w:rPr>
           <w:rFonts w:ascii="Arial" w:hAnsi="Arial" w:cs="Arial"/>
+          <w:sz w:val="24"/>
+          <w:szCs w:val="24"/>
         </w:rPr>
         <w:t>Postgres</w:t>
       </w:r>
@@ -6219,6 +6700,8 @@
       <w:r>
         <w:rPr>
           <w:rFonts w:ascii="Arial" w:hAnsi="Arial" w:cs="Arial"/>
+          <w:sz w:val="24"/>
+          <w:szCs w:val="24"/>
         </w:rPr>
         <w:t xml:space="preserve"> foi escolhido como gerenciador de banco de dados relacional do projeto Jarbas pela sua facilidade de uso, por ser software livre e multiplataforma.</w:t>
       </w:r>
@@ -7355,7 +7838,7 @@
 </file>
 
 <file path=customXml/itemProps1.xml><?xml version="1.0" encoding="utf-8"?>
-<ds:datastoreItem xmlns:ds="http://schemas.openxmlformats.org/officeDocument/2006/customXml" ds:itemID="{C3B98B1A-C571-4CF9-BABA-52F96D792CBF}">
+<ds:datastoreItem xmlns:ds="http://schemas.openxmlformats.org/officeDocument/2006/customXml" ds:itemID="{FBD8AAE4-BFA0-49E2-A1F5-9903317CC47E}">
   <ds:schemaRefs>
     <ds:schemaRef ds:uri="http://schemas.openxmlformats.org/officeDocument/2006/bibliography"/>
   </ds:schemaRefs>

</xml_diff>

<commit_message>
Adição de sessão abreviaturas e siglas
</commit_message>
<xml_diff>
--- a/docs/Parte Escrita/TCC.docx
+++ b/docs/Parte Escrita/TCC.docx
@@ -1989,6 +1989,584 @@
     <w:p>
       <w:pPr>
         <w:jc w:val="center"/>
+        <w:rPr>
+          <w:rFonts w:ascii="Arial" w:hAnsi="Arial" w:cs="Arial"/>
+          <w:b/>
+          <w:sz w:val="24"/>
+          <w:szCs w:val="24"/>
+        </w:rPr>
+      </w:pPr>
+    </w:p>
+    <w:p>
+      <w:pPr>
+        <w:jc w:val="center"/>
+        <w:rPr>
+          <w:rFonts w:ascii="Arial" w:hAnsi="Arial" w:cs="Arial"/>
+          <w:b/>
+          <w:sz w:val="24"/>
+          <w:szCs w:val="24"/>
+        </w:rPr>
+      </w:pPr>
+      <w:r>
+        <w:rPr>
+          <w:rFonts w:ascii="Arial" w:hAnsi="Arial" w:cs="Arial"/>
+          <w:b/>
+          <w:sz w:val="24"/>
+          <w:szCs w:val="24"/>
+        </w:rPr>
+        <w:lastRenderedPageBreak/>
+        <w:t>Lista de Abreviaturas e Siglas</w:t>
+      </w:r>
+    </w:p>
+    <w:p>
+      <w:pPr>
+        <w:jc w:val="both"/>
+        <w:rPr>
+          <w:rFonts w:ascii="Arial" w:hAnsi="Arial" w:cs="Arial"/>
+          <w:b/>
+          <w:sz w:val="24"/>
+          <w:szCs w:val="24"/>
+        </w:rPr>
+      </w:pPr>
+    </w:p>
+    <w:p>
+      <w:pPr>
+        <w:jc w:val="both"/>
+        <w:rPr>
+          <w:rFonts w:ascii="Arial" w:hAnsi="Arial" w:cs="Arial"/>
+          <w:sz w:val="24"/>
+          <w:szCs w:val="24"/>
+        </w:rPr>
+      </w:pPr>
+      <w:r>
+        <w:rPr>
+          <w:rFonts w:ascii="Arial" w:hAnsi="Arial" w:cs="Arial"/>
+          <w:b/>
+          <w:sz w:val="24"/>
+          <w:szCs w:val="24"/>
+        </w:rPr>
+        <w:t>CSS:</w:t>
+      </w:r>
+      <w:r>
+        <w:rPr>
+          <w:rFonts w:ascii="Arial" w:hAnsi="Arial" w:cs="Arial"/>
+          <w:sz w:val="24"/>
+          <w:szCs w:val="24"/>
+        </w:rPr>
+        <w:t xml:space="preserve"> </w:t>
+      </w:r>
+      <w:proofErr w:type="spellStart"/>
+      <w:r>
+        <w:rPr>
+          <w:rFonts w:ascii="Arial" w:hAnsi="Arial" w:cs="Arial"/>
+          <w:sz w:val="24"/>
+          <w:szCs w:val="24"/>
+        </w:rPr>
+        <w:t>Cascading</w:t>
+      </w:r>
+      <w:proofErr w:type="spellEnd"/>
+      <w:r>
+        <w:rPr>
+          <w:rFonts w:ascii="Arial" w:hAnsi="Arial" w:cs="Arial"/>
+          <w:sz w:val="24"/>
+          <w:szCs w:val="24"/>
+        </w:rPr>
+        <w:t xml:space="preserve"> </w:t>
+      </w:r>
+      <w:proofErr w:type="spellStart"/>
+      <w:r>
+        <w:rPr>
+          <w:rFonts w:ascii="Arial" w:hAnsi="Arial" w:cs="Arial"/>
+          <w:sz w:val="24"/>
+          <w:szCs w:val="24"/>
+        </w:rPr>
+        <w:t>Style</w:t>
+      </w:r>
+      <w:proofErr w:type="spellEnd"/>
+      <w:r>
+        <w:rPr>
+          <w:rFonts w:ascii="Arial" w:hAnsi="Arial" w:cs="Arial"/>
+          <w:sz w:val="24"/>
+          <w:szCs w:val="24"/>
+        </w:rPr>
+        <w:t xml:space="preserve"> </w:t>
+      </w:r>
+      <w:proofErr w:type="spellStart"/>
+      <w:r>
+        <w:rPr>
+          <w:rFonts w:ascii="Arial" w:hAnsi="Arial" w:cs="Arial"/>
+          <w:sz w:val="24"/>
+          <w:szCs w:val="24"/>
+        </w:rPr>
+        <w:t>Sheets</w:t>
+      </w:r>
+      <w:proofErr w:type="spellEnd"/>
+      <w:r>
+        <w:rPr>
+          <w:rFonts w:ascii="Arial" w:hAnsi="Arial" w:cs="Arial"/>
+          <w:sz w:val="24"/>
+          <w:szCs w:val="24"/>
+        </w:rPr>
+        <w:t>.</w:t>
+      </w:r>
+    </w:p>
+    <w:p>
+      <w:pPr>
+        <w:jc w:val="both"/>
+        <w:rPr>
+          <w:rFonts w:ascii="Arial" w:hAnsi="Arial" w:cs="Arial"/>
+          <w:sz w:val="24"/>
+          <w:szCs w:val="24"/>
+        </w:rPr>
+      </w:pPr>
+      <w:r>
+        <w:rPr>
+          <w:rFonts w:ascii="Arial" w:hAnsi="Arial" w:cs="Arial"/>
+          <w:b/>
+          <w:sz w:val="24"/>
+          <w:szCs w:val="24"/>
+        </w:rPr>
+        <w:t>HTML:</w:t>
+      </w:r>
+      <w:r>
+        <w:rPr>
+          <w:rFonts w:ascii="Arial" w:hAnsi="Arial" w:cs="Arial"/>
+          <w:sz w:val="24"/>
+          <w:szCs w:val="24"/>
+        </w:rPr>
+        <w:t xml:space="preserve"> </w:t>
+      </w:r>
+      <w:proofErr w:type="spellStart"/>
+      <w:r>
+        <w:rPr>
+          <w:rFonts w:ascii="Arial" w:hAnsi="Arial" w:cs="Arial"/>
+          <w:sz w:val="24"/>
+          <w:szCs w:val="24"/>
+        </w:rPr>
+        <w:t>HyperText</w:t>
+      </w:r>
+      <w:proofErr w:type="spellEnd"/>
+      <w:r>
+        <w:rPr>
+          <w:rFonts w:ascii="Arial" w:hAnsi="Arial" w:cs="Arial"/>
+          <w:sz w:val="24"/>
+          <w:szCs w:val="24"/>
+        </w:rPr>
+        <w:t xml:space="preserve"> Markup </w:t>
+      </w:r>
+      <w:proofErr w:type="spellStart"/>
+      <w:r>
+        <w:rPr>
+          <w:rFonts w:ascii="Arial" w:hAnsi="Arial" w:cs="Arial"/>
+          <w:sz w:val="24"/>
+          <w:szCs w:val="24"/>
+        </w:rPr>
+        <w:t>Language</w:t>
+      </w:r>
+      <w:proofErr w:type="spellEnd"/>
+      <w:r>
+        <w:rPr>
+          <w:rFonts w:ascii="Arial" w:hAnsi="Arial" w:cs="Arial"/>
+          <w:sz w:val="24"/>
+          <w:szCs w:val="24"/>
+        </w:rPr>
+        <w:t>.</w:t>
+      </w:r>
+    </w:p>
+    <w:p>
+      <w:pPr>
+        <w:jc w:val="both"/>
+        <w:rPr>
+          <w:rFonts w:ascii="Arial" w:hAnsi="Arial" w:cs="Arial"/>
+          <w:sz w:val="24"/>
+          <w:szCs w:val="24"/>
+        </w:rPr>
+      </w:pPr>
+      <w:r>
+        <w:rPr>
+          <w:rFonts w:ascii="Arial" w:hAnsi="Arial" w:cs="Arial"/>
+          <w:b/>
+          <w:sz w:val="24"/>
+          <w:szCs w:val="24"/>
+        </w:rPr>
+        <w:t>MER:</w:t>
+      </w:r>
+      <w:r>
+        <w:rPr>
+          <w:rFonts w:ascii="Arial" w:hAnsi="Arial" w:cs="Arial"/>
+          <w:sz w:val="24"/>
+          <w:szCs w:val="24"/>
+        </w:rPr>
+        <w:t xml:space="preserve"> Modelo Entidade Relacionamento.</w:t>
+      </w:r>
+    </w:p>
+    <w:p>
+      <w:pPr>
+        <w:jc w:val="both"/>
+        <w:rPr>
+          <w:rFonts w:ascii="Arial" w:hAnsi="Arial" w:cs="Arial"/>
+          <w:sz w:val="24"/>
+          <w:szCs w:val="24"/>
+        </w:rPr>
+      </w:pPr>
+      <w:r>
+        <w:rPr>
+          <w:rFonts w:ascii="Arial" w:hAnsi="Arial" w:cs="Arial"/>
+          <w:b/>
+          <w:sz w:val="24"/>
+          <w:szCs w:val="24"/>
+        </w:rPr>
+        <w:t>PDF:</w:t>
+      </w:r>
+      <w:r>
+        <w:rPr>
+          <w:rFonts w:ascii="Arial" w:hAnsi="Arial" w:cs="Arial"/>
+          <w:sz w:val="24"/>
+          <w:szCs w:val="24"/>
+        </w:rPr>
+        <w:t xml:space="preserve"> </w:t>
+      </w:r>
+      <w:proofErr w:type="spellStart"/>
+      <w:r>
+        <w:rPr>
+          <w:rFonts w:ascii="Arial" w:hAnsi="Arial" w:cs="Arial"/>
+          <w:sz w:val="24"/>
+          <w:szCs w:val="24"/>
+        </w:rPr>
+        <w:t>Portable</w:t>
+      </w:r>
+      <w:proofErr w:type="spellEnd"/>
+      <w:r>
+        <w:rPr>
+          <w:rFonts w:ascii="Arial" w:hAnsi="Arial" w:cs="Arial"/>
+          <w:sz w:val="24"/>
+          <w:szCs w:val="24"/>
+        </w:rPr>
+        <w:t xml:space="preserve"> </w:t>
+      </w:r>
+      <w:proofErr w:type="spellStart"/>
+      <w:r>
+        <w:rPr>
+          <w:rFonts w:ascii="Arial" w:hAnsi="Arial" w:cs="Arial"/>
+          <w:sz w:val="24"/>
+          <w:szCs w:val="24"/>
+        </w:rPr>
+        <w:t>Document</w:t>
+      </w:r>
+      <w:proofErr w:type="spellEnd"/>
+      <w:r>
+        <w:rPr>
+          <w:rFonts w:ascii="Arial" w:hAnsi="Arial" w:cs="Arial"/>
+          <w:sz w:val="24"/>
+          <w:szCs w:val="24"/>
+        </w:rPr>
+        <w:t xml:space="preserve"> Format.</w:t>
+      </w:r>
+    </w:p>
+    <w:p>
+      <w:pPr>
+        <w:jc w:val="both"/>
+        <w:rPr>
+          <w:rFonts w:ascii="Arial" w:hAnsi="Arial" w:cs="Arial"/>
+          <w:sz w:val="24"/>
+          <w:szCs w:val="24"/>
+        </w:rPr>
+      </w:pPr>
+      <w:r>
+        <w:rPr>
+          <w:rFonts w:ascii="Arial" w:hAnsi="Arial" w:cs="Arial"/>
+          <w:b/>
+          <w:sz w:val="24"/>
+          <w:szCs w:val="24"/>
+        </w:rPr>
+        <w:t>TCC:</w:t>
+      </w:r>
+      <w:r>
+        <w:rPr>
+          <w:rFonts w:ascii="Arial" w:hAnsi="Arial" w:cs="Arial"/>
+          <w:sz w:val="24"/>
+          <w:szCs w:val="24"/>
+        </w:rPr>
+        <w:t xml:space="preserve"> Trabalho de Conclusão de Curso.</w:t>
+      </w:r>
+    </w:p>
+    <w:p>
+      <w:pPr>
+        <w:jc w:val="both"/>
+        <w:rPr>
+          <w:rFonts w:ascii="Arial" w:hAnsi="Arial" w:cs="Arial"/>
+          <w:sz w:val="24"/>
+          <w:szCs w:val="24"/>
+        </w:rPr>
+      </w:pPr>
+      <w:r>
+        <w:rPr>
+          <w:rFonts w:ascii="Arial" w:hAnsi="Arial" w:cs="Arial"/>
+          <w:b/>
+          <w:sz w:val="24"/>
+          <w:szCs w:val="24"/>
+        </w:rPr>
+        <w:t>W3C:</w:t>
+      </w:r>
+      <w:r>
+        <w:rPr>
+          <w:rFonts w:ascii="Arial" w:hAnsi="Arial" w:cs="Arial"/>
+          <w:sz w:val="24"/>
+          <w:szCs w:val="24"/>
+        </w:rPr>
+        <w:t xml:space="preserve"> World </w:t>
+      </w:r>
+      <w:proofErr w:type="spellStart"/>
+      <w:r>
+        <w:rPr>
+          <w:rFonts w:ascii="Arial" w:hAnsi="Arial" w:cs="Arial"/>
+          <w:sz w:val="24"/>
+          <w:szCs w:val="24"/>
+        </w:rPr>
+        <w:t>Wide</w:t>
+      </w:r>
+      <w:proofErr w:type="spellEnd"/>
+      <w:r>
+        <w:rPr>
+          <w:rFonts w:ascii="Arial" w:hAnsi="Arial" w:cs="Arial"/>
+          <w:sz w:val="24"/>
+          <w:szCs w:val="24"/>
+        </w:rPr>
+        <w:t xml:space="preserve"> Web Consortium.</w:t>
+      </w:r>
+    </w:p>
+    <w:p>
+      <w:pPr>
+        <w:jc w:val="both"/>
+        <w:rPr>
+          <w:rFonts w:ascii="Arial" w:hAnsi="Arial" w:cs="Arial"/>
+          <w:sz w:val="24"/>
+          <w:szCs w:val="24"/>
+        </w:rPr>
+      </w:pPr>
+    </w:p>
+    <w:p>
+      <w:pPr>
+        <w:jc w:val="both"/>
+        <w:rPr>
+          <w:rFonts w:ascii="Arial" w:hAnsi="Arial" w:cs="Arial"/>
+          <w:b/>
+          <w:sz w:val="24"/>
+          <w:szCs w:val="24"/>
+        </w:rPr>
+      </w:pPr>
+    </w:p>
+    <w:p>
+      <w:pPr>
+        <w:jc w:val="both"/>
+        <w:rPr>
+          <w:rFonts w:ascii="Arial" w:hAnsi="Arial" w:cs="Arial"/>
+          <w:b/>
+          <w:sz w:val="24"/>
+          <w:szCs w:val="24"/>
+        </w:rPr>
+      </w:pPr>
+    </w:p>
+    <w:p>
+      <w:pPr>
+        <w:jc w:val="both"/>
+        <w:rPr>
+          <w:rFonts w:ascii="Arial" w:hAnsi="Arial" w:cs="Arial"/>
+          <w:b/>
+          <w:sz w:val="24"/>
+          <w:szCs w:val="24"/>
+        </w:rPr>
+      </w:pPr>
+    </w:p>
+    <w:p>
+      <w:pPr>
+        <w:jc w:val="both"/>
+        <w:rPr>
+          <w:rFonts w:ascii="Arial" w:hAnsi="Arial" w:cs="Arial"/>
+          <w:b/>
+          <w:sz w:val="24"/>
+          <w:szCs w:val="24"/>
+        </w:rPr>
+      </w:pPr>
+    </w:p>
+    <w:p>
+      <w:pPr>
+        <w:jc w:val="both"/>
+        <w:rPr>
+          <w:rFonts w:ascii="Arial" w:hAnsi="Arial" w:cs="Arial"/>
+          <w:b/>
+          <w:sz w:val="24"/>
+          <w:szCs w:val="24"/>
+        </w:rPr>
+      </w:pPr>
+    </w:p>
+    <w:p>
+      <w:pPr>
+        <w:jc w:val="both"/>
+        <w:rPr>
+          <w:rFonts w:ascii="Arial" w:hAnsi="Arial" w:cs="Arial"/>
+          <w:b/>
+          <w:sz w:val="24"/>
+          <w:szCs w:val="24"/>
+        </w:rPr>
+      </w:pPr>
+    </w:p>
+    <w:p>
+      <w:pPr>
+        <w:jc w:val="both"/>
+        <w:rPr>
+          <w:rFonts w:ascii="Arial" w:hAnsi="Arial" w:cs="Arial"/>
+          <w:b/>
+          <w:sz w:val="24"/>
+          <w:szCs w:val="24"/>
+        </w:rPr>
+      </w:pPr>
+    </w:p>
+    <w:p>
+      <w:pPr>
+        <w:jc w:val="both"/>
+        <w:rPr>
+          <w:rFonts w:ascii="Arial" w:hAnsi="Arial" w:cs="Arial"/>
+          <w:b/>
+          <w:sz w:val="24"/>
+          <w:szCs w:val="24"/>
+        </w:rPr>
+      </w:pPr>
+    </w:p>
+    <w:p>
+      <w:pPr>
+        <w:jc w:val="both"/>
+        <w:rPr>
+          <w:rFonts w:ascii="Arial" w:hAnsi="Arial" w:cs="Arial"/>
+          <w:b/>
+          <w:sz w:val="24"/>
+          <w:szCs w:val="24"/>
+        </w:rPr>
+      </w:pPr>
+    </w:p>
+    <w:p>
+      <w:pPr>
+        <w:jc w:val="both"/>
+        <w:rPr>
+          <w:rFonts w:ascii="Arial" w:hAnsi="Arial" w:cs="Arial"/>
+          <w:b/>
+          <w:sz w:val="24"/>
+          <w:szCs w:val="24"/>
+        </w:rPr>
+      </w:pPr>
+    </w:p>
+    <w:p>
+      <w:pPr>
+        <w:jc w:val="both"/>
+        <w:rPr>
+          <w:rFonts w:ascii="Arial" w:hAnsi="Arial" w:cs="Arial"/>
+          <w:b/>
+          <w:sz w:val="24"/>
+          <w:szCs w:val="24"/>
+        </w:rPr>
+      </w:pPr>
+    </w:p>
+    <w:p>
+      <w:pPr>
+        <w:jc w:val="both"/>
+        <w:rPr>
+          <w:rFonts w:ascii="Arial" w:hAnsi="Arial" w:cs="Arial"/>
+          <w:b/>
+          <w:sz w:val="24"/>
+          <w:szCs w:val="24"/>
+        </w:rPr>
+      </w:pPr>
+    </w:p>
+    <w:p>
+      <w:pPr>
+        <w:jc w:val="both"/>
+        <w:rPr>
+          <w:rFonts w:ascii="Arial" w:hAnsi="Arial" w:cs="Arial"/>
+          <w:b/>
+          <w:sz w:val="24"/>
+          <w:szCs w:val="24"/>
+        </w:rPr>
+      </w:pPr>
+    </w:p>
+    <w:p>
+      <w:pPr>
+        <w:jc w:val="both"/>
+        <w:rPr>
+          <w:rFonts w:ascii="Arial" w:hAnsi="Arial" w:cs="Arial"/>
+          <w:b/>
+          <w:sz w:val="24"/>
+          <w:szCs w:val="24"/>
+        </w:rPr>
+      </w:pPr>
+    </w:p>
+    <w:p>
+      <w:pPr>
+        <w:jc w:val="both"/>
+        <w:rPr>
+          <w:rFonts w:ascii="Arial" w:hAnsi="Arial" w:cs="Arial"/>
+          <w:b/>
+          <w:sz w:val="24"/>
+          <w:szCs w:val="24"/>
+        </w:rPr>
+      </w:pPr>
+    </w:p>
+    <w:p>
+      <w:pPr>
+        <w:jc w:val="both"/>
+        <w:rPr>
+          <w:rFonts w:ascii="Arial" w:hAnsi="Arial" w:cs="Arial"/>
+          <w:b/>
+          <w:sz w:val="24"/>
+          <w:szCs w:val="24"/>
+        </w:rPr>
+      </w:pPr>
+    </w:p>
+    <w:p>
+      <w:pPr>
+        <w:jc w:val="both"/>
+        <w:rPr>
+          <w:rFonts w:ascii="Arial" w:hAnsi="Arial" w:cs="Arial"/>
+          <w:b/>
+          <w:sz w:val="24"/>
+          <w:szCs w:val="24"/>
+        </w:rPr>
+      </w:pPr>
+    </w:p>
+    <w:p>
+      <w:pPr>
+        <w:jc w:val="both"/>
+        <w:rPr>
+          <w:rFonts w:ascii="Arial" w:hAnsi="Arial" w:cs="Arial"/>
+          <w:b/>
+          <w:sz w:val="24"/>
+          <w:szCs w:val="24"/>
+        </w:rPr>
+      </w:pPr>
+    </w:p>
+    <w:p>
+      <w:pPr>
+        <w:jc w:val="both"/>
+        <w:rPr>
+          <w:rFonts w:ascii="Arial" w:hAnsi="Arial" w:cs="Arial"/>
+          <w:b/>
+          <w:sz w:val="24"/>
+          <w:szCs w:val="24"/>
+        </w:rPr>
+      </w:pPr>
+    </w:p>
+    <w:p>
+      <w:pPr>
+        <w:jc w:val="both"/>
+        <w:rPr>
+          <w:rFonts w:ascii="Arial" w:hAnsi="Arial" w:cs="Arial"/>
+          <w:b/>
+          <w:sz w:val="24"/>
+          <w:szCs w:val="24"/>
+        </w:rPr>
+      </w:pPr>
+    </w:p>
+    <w:p>
+      <w:pPr>
         <w:rPr>
           <w:rFonts w:ascii="Arial" w:hAnsi="Arial" w:cs="Arial"/>
           <w:b/>
@@ -5565,25 +6143,7 @@
           <w:sz w:val="24"/>
           <w:szCs w:val="24"/>
         </w:rPr>
-        <w:t xml:space="preserve">) é uma linguagem de programação de alto-nível, compilada, de tipagem estática e/ou dinâmica forte, parcialmente inferida e com suporte </w:t>
-      </w:r>
-      <w:proofErr w:type="spellStart"/>
-      <w:r>
-        <w:rPr>
-          <w:rFonts w:ascii="Arial" w:hAnsi="Arial" w:cs="Arial"/>
-          <w:sz w:val="24"/>
-          <w:szCs w:val="24"/>
-        </w:rPr>
-        <w:t>multi-paradigmas</w:t>
-      </w:r>
-      <w:proofErr w:type="spellEnd"/>
-      <w:r>
-        <w:rPr>
-          <w:rFonts w:ascii="Arial" w:hAnsi="Arial" w:cs="Arial"/>
-          <w:sz w:val="24"/>
-          <w:szCs w:val="24"/>
-        </w:rPr>
-        <w:t xml:space="preserve"> de programação – orientação a objetos, funcional, baseada em eventos, estruturada e concorrente.</w:t>
+        <w:t>) é uma linguagem de programação de alto-nível, compilada, de tipagem estática e/ou dinâmica forte, parcialmente inferida e com suporte multi-paradigmas de programação – orientação a objetos, funcional, baseada em eventos, estruturada e concorrente.</w:t>
       </w:r>
     </w:p>
     <w:p>
@@ -6407,7 +6967,26 @@
           <w:sz w:val="24"/>
           <w:szCs w:val="24"/>
         </w:rPr>
-        <w:t>Python é uma linguagem de programação de alto nível, interpretada, de tipagem dinâmica e fo</w:t>
+        <w:t>Python é uma linguagem de programação de alto nível, interpretada, de tipagem dinâmica e forte, e com suporte multi-paradigmas de programação – orientação a objetos, funcional, imperativa, estruturada e concorrente.</w:t>
+      </w:r>
+    </w:p>
+    <w:p>
+      <w:pPr>
+        <w:ind w:firstLine="708"/>
+        <w:jc w:val="both"/>
+        <w:rPr>
+          <w:rFonts w:ascii="Arial" w:hAnsi="Arial" w:cs="Arial"/>
+          <w:sz w:val="24"/>
+          <w:szCs w:val="24"/>
+        </w:rPr>
+      </w:pPr>
+      <w:r>
+        <w:rPr>
+          <w:rFonts w:ascii="Arial" w:hAnsi="Arial" w:cs="Arial"/>
+          <w:sz w:val="24"/>
+          <w:szCs w:val="24"/>
+        </w:rPr>
+        <w:t>Criada por Guido van Rossum, possui a filosofia de prezar por legibilidade de código e simplicidade em alta e baixa escala. Sua principal implementação, o interpretador CPython, é mantido pela comunidade Python e pela Python Software Foundation, uma organização sem fins lucrativos. É adotada por diversas empresas de software pelo mundo, notavelmente Dropbox, Google, Instagram e Spo</w:t>
       </w:r>
       <w:bookmarkStart w:id="17" w:name="_GoBack"/>
       <w:bookmarkEnd w:id="17"/>
@@ -6417,98 +6996,7 @@
           <w:sz w:val="24"/>
           <w:szCs w:val="24"/>
         </w:rPr>
-        <w:t xml:space="preserve">rte, e com suporte </w:t>
-      </w:r>
-      <w:proofErr w:type="spellStart"/>
-      <w:r>
-        <w:rPr>
-          <w:rFonts w:ascii="Arial" w:hAnsi="Arial" w:cs="Arial"/>
-          <w:sz w:val="24"/>
-          <w:szCs w:val="24"/>
-        </w:rPr>
-        <w:t>multi-paradigmas</w:t>
-      </w:r>
-      <w:proofErr w:type="spellEnd"/>
-      <w:r>
-        <w:rPr>
-          <w:rFonts w:ascii="Arial" w:hAnsi="Arial" w:cs="Arial"/>
-          <w:sz w:val="24"/>
-          <w:szCs w:val="24"/>
-        </w:rPr>
-        <w:t xml:space="preserve"> de programação – orientação a objetos, funcional, imperativa, estruturada e concorrente.</w:t>
-      </w:r>
-    </w:p>
-    <w:p>
-      <w:pPr>
-        <w:ind w:firstLine="708"/>
-        <w:jc w:val="both"/>
-        <w:rPr>
-          <w:rFonts w:ascii="Arial" w:hAnsi="Arial" w:cs="Arial"/>
-          <w:sz w:val="24"/>
-          <w:szCs w:val="24"/>
-        </w:rPr>
-      </w:pPr>
-      <w:r>
-        <w:rPr>
-          <w:rFonts w:ascii="Arial" w:hAnsi="Arial" w:cs="Arial"/>
-          <w:sz w:val="24"/>
-          <w:szCs w:val="24"/>
-        </w:rPr>
-        <w:t xml:space="preserve">Criada por Guido van </w:t>
-      </w:r>
-      <w:proofErr w:type="spellStart"/>
-      <w:r>
-        <w:rPr>
-          <w:rFonts w:ascii="Arial" w:hAnsi="Arial" w:cs="Arial"/>
-          <w:sz w:val="24"/>
-          <w:szCs w:val="24"/>
-        </w:rPr>
-        <w:t>Rossum</w:t>
-      </w:r>
-      <w:proofErr w:type="spellEnd"/>
-      <w:r>
-        <w:rPr>
-          <w:rFonts w:ascii="Arial" w:hAnsi="Arial" w:cs="Arial"/>
-          <w:sz w:val="24"/>
-          <w:szCs w:val="24"/>
-        </w:rPr>
-        <w:t xml:space="preserve">, possui a filosofia de prezar por legibilidade de código e simplicidade em alta e baixa escala. Sua principal implementação, o interpretador </w:t>
-      </w:r>
-      <w:proofErr w:type="spellStart"/>
-      <w:r>
-        <w:rPr>
-          <w:rFonts w:ascii="Arial" w:hAnsi="Arial" w:cs="Arial"/>
-          <w:sz w:val="24"/>
-          <w:szCs w:val="24"/>
-        </w:rPr>
-        <w:t>CPython</w:t>
-      </w:r>
-      <w:proofErr w:type="spellEnd"/>
-      <w:r>
-        <w:rPr>
-          <w:rFonts w:ascii="Arial" w:hAnsi="Arial" w:cs="Arial"/>
-          <w:sz w:val="24"/>
-          <w:szCs w:val="24"/>
-        </w:rPr>
-        <w:t xml:space="preserve">, é mantido pela comunidade Python e pela Python Software Foundation, uma organização sem fins lucrativos. É adotada por diversas empresas de software pelo mundo, notavelmente Dropbox, Google, Instagram e </w:t>
-      </w:r>
-      <w:proofErr w:type="spellStart"/>
-      <w:r>
-        <w:rPr>
-          <w:rFonts w:ascii="Arial" w:hAnsi="Arial" w:cs="Arial"/>
-          <w:sz w:val="24"/>
-          <w:szCs w:val="24"/>
-        </w:rPr>
-        <w:t>Spotify</w:t>
-      </w:r>
-      <w:proofErr w:type="spellEnd"/>
-      <w:r>
-        <w:rPr>
-          <w:rFonts w:ascii="Arial" w:hAnsi="Arial" w:cs="Arial"/>
-          <w:sz w:val="24"/>
-          <w:szCs w:val="24"/>
-        </w:rPr>
-        <w:t>.</w:t>
+        <w:t>tify.</w:t>
       </w:r>
     </w:p>
     <w:p>
@@ -7838,7 +8326,7 @@
 </file>
 
 <file path=customXml/itemProps1.xml><?xml version="1.0" encoding="utf-8"?>
-<ds:datastoreItem xmlns:ds="http://schemas.openxmlformats.org/officeDocument/2006/customXml" ds:itemID="{FBD8AAE4-BFA0-49E2-A1F5-9903317CC47E}">
+<ds:datastoreItem xmlns:ds="http://schemas.openxmlformats.org/officeDocument/2006/customXml" ds:itemID="{3215CF9B-7B2F-4D54-BD92-CC1E8ECE3B46}">
   <ds:schemaRefs>
     <ds:schemaRef ds:uri="http://schemas.openxmlformats.org/officeDocument/2006/bibliography"/>
   </ds:schemaRefs>

</xml_diff>

<commit_message>
Documentação -> diagrama de casos de uso
</commit_message>
<xml_diff>
--- a/docs/Parte Escrita/TCC.docx
+++ b/docs/Parte Escrita/TCC.docx
@@ -7886,13 +7886,154 @@
     <w:p>
       <w:pPr>
         <w:pStyle w:val="Ttulo1"/>
-      </w:pPr>
-      <w:bookmarkStart w:id="18" w:name="_Toc497647501"/>
+        <w:numPr>
+          <w:ilvl w:val="0"/>
+          <w:numId w:val="1"/>
+        </w:numPr>
+      </w:pPr>
+      <w:r>
+        <w:lastRenderedPageBreak/>
+        <w:t>Diagramas de Casos de Uso</w:t>
+      </w:r>
+    </w:p>
+    <w:p/>
+    <w:p>
+      <w:r>
+        <w:rPr>
+          <w:noProof/>
+        </w:rPr>
+        <w:drawing>
+          <wp:inline distT="0" distB="0" distL="0" distR="0">
+            <wp:extent cx="5400040" cy="6195047"/>
+            <wp:effectExtent l="0" t="0" r="0" b="0"/>
+            <wp:docPr id="5" name="Imagem 5" descr="C:\Users\giova\AppData\Local\Microsoft\Windows\INetCache\Content.Word\UseCaseDiagram1.png"/>
+            <wp:cNvGraphicFramePr>
+              <a:graphicFrameLocks xmlns:a="http://schemas.openxmlformats.org/drawingml/2006/main" noChangeAspect="1"/>
+            </wp:cNvGraphicFramePr>
+            <a:graphic xmlns:a="http://schemas.openxmlformats.org/drawingml/2006/main">
+              <a:graphicData uri="http://schemas.openxmlformats.org/drawingml/2006/picture">
+                <pic:pic xmlns:pic="http://schemas.openxmlformats.org/drawingml/2006/picture">
+                  <pic:nvPicPr>
+                    <pic:cNvPr id="0" name="Picture 3" descr="C:\Users\giova\AppData\Local\Microsoft\Windows\INetCache\Content.Word\UseCaseDiagram1.png"/>
+                    <pic:cNvPicPr>
+                      <a:picLocks noChangeAspect="1" noChangeArrowheads="1"/>
+                    </pic:cNvPicPr>
+                  </pic:nvPicPr>
+                  <pic:blipFill>
+                    <a:blip r:embed="rId9" cstate="print">
+                      <a:extLst>
+                        <a:ext uri="{28A0092B-C50C-407E-A947-70E740481C1C}">
+                          <a14:useLocalDpi xmlns:a14="http://schemas.microsoft.com/office/drawing/2010/main" val="0"/>
+                        </a:ext>
+                      </a:extLst>
+                    </a:blip>
+                    <a:srcRect/>
+                    <a:stretch>
+                      <a:fillRect/>
+                    </a:stretch>
+                  </pic:blipFill>
+                  <pic:spPr bwMode="auto">
+                    <a:xfrm>
+                      <a:off x="0" y="0"/>
+                      <a:ext cx="5400040" cy="6195047"/>
+                    </a:xfrm>
+                    <a:prstGeom prst="rect">
+                      <a:avLst/>
+                    </a:prstGeom>
+                    <a:noFill/>
+                    <a:ln>
+                      <a:noFill/>
+                    </a:ln>
+                  </pic:spPr>
+                </pic:pic>
+              </a:graphicData>
+            </a:graphic>
+          </wp:inline>
+        </w:drawing>
+      </w:r>
+      <w:bookmarkStart w:id="18" w:name="_GoBack"/>
+      <w:bookmarkEnd w:id="18"/>
+    </w:p>
+    <w:p>
+      <w:pPr>
+        <w:jc w:val="both"/>
+        <w:rPr>
+          <w:rFonts w:ascii="Arial" w:hAnsi="Arial" w:cs="Arial"/>
+          <w:sz w:val="24"/>
+          <w:szCs w:val="24"/>
+        </w:rPr>
+      </w:pPr>
+    </w:p>
+    <w:p>
+      <w:pPr>
+        <w:jc w:val="both"/>
+        <w:rPr>
+          <w:rFonts w:ascii="Arial" w:hAnsi="Arial" w:cs="Arial"/>
+          <w:sz w:val="24"/>
+          <w:szCs w:val="24"/>
+        </w:rPr>
+      </w:pPr>
+    </w:p>
+    <w:p>
+      <w:pPr>
+        <w:jc w:val="both"/>
+        <w:rPr>
+          <w:rFonts w:ascii="Arial" w:hAnsi="Arial" w:cs="Arial"/>
+          <w:sz w:val="24"/>
+          <w:szCs w:val="24"/>
+        </w:rPr>
+      </w:pPr>
+    </w:p>
+    <w:p>
+      <w:pPr>
+        <w:jc w:val="both"/>
+        <w:rPr>
+          <w:rFonts w:ascii="Arial" w:hAnsi="Arial" w:cs="Arial"/>
+          <w:sz w:val="24"/>
+          <w:szCs w:val="24"/>
+        </w:rPr>
+      </w:pPr>
+    </w:p>
+    <w:p>
+      <w:pPr>
+        <w:jc w:val="both"/>
+        <w:rPr>
+          <w:rFonts w:ascii="Arial" w:hAnsi="Arial" w:cs="Arial"/>
+          <w:sz w:val="24"/>
+          <w:szCs w:val="24"/>
+        </w:rPr>
+      </w:pPr>
+    </w:p>
+    <w:p>
+      <w:pPr>
+        <w:jc w:val="both"/>
+        <w:rPr>
+          <w:rFonts w:ascii="Arial" w:hAnsi="Arial" w:cs="Arial"/>
+          <w:sz w:val="24"/>
+          <w:szCs w:val="24"/>
+        </w:rPr>
+      </w:pPr>
+    </w:p>
+    <w:p>
+      <w:pPr>
+        <w:jc w:val="both"/>
+        <w:rPr>
+          <w:rFonts w:ascii="Arial" w:hAnsi="Arial" w:cs="Arial"/>
+          <w:sz w:val="24"/>
+          <w:szCs w:val="24"/>
+        </w:rPr>
+      </w:pPr>
+    </w:p>
+    <w:p>
+      <w:pPr>
+        <w:pStyle w:val="Ttulo1"/>
+      </w:pPr>
+      <w:bookmarkStart w:id="19" w:name="_Toc497647501"/>
       <w:r>
         <w:lastRenderedPageBreak/>
         <w:t>5. Especificação e levantamento de requisitos</w:t>
       </w:r>
-      <w:bookmarkEnd w:id="18"/>
+      <w:bookmarkEnd w:id="19"/>
     </w:p>
     <w:p>
       <w:pPr>
@@ -7904,11 +8045,11 @@
         <w:pStyle w:val="Ttulo2"/>
         <w:ind w:firstLine="708"/>
       </w:pPr>
-      <w:bookmarkStart w:id="19" w:name="_Toc497647502"/>
+      <w:bookmarkStart w:id="20" w:name="_Toc497647502"/>
       <w:r>
         <w:t>5.1. Requisitos Funcionais</w:t>
       </w:r>
-      <w:bookmarkEnd w:id="19"/>
+      <w:bookmarkEnd w:id="20"/>
     </w:p>
     <w:p>
       <w:pPr>
@@ -8684,12 +8825,12 @@
         <w:pStyle w:val="Ttulo2"/>
         <w:ind w:firstLine="708"/>
       </w:pPr>
-      <w:bookmarkStart w:id="20" w:name="_Toc497647503"/>
+      <w:bookmarkStart w:id="21" w:name="_Toc497647503"/>
       <w:r>
         <w:lastRenderedPageBreak/>
         <w:t>5.2. Requisitos Não Funcionais</w:t>
       </w:r>
-      <w:bookmarkEnd w:id="20"/>
+      <w:bookmarkEnd w:id="21"/>
     </w:p>
     <w:p>
       <w:pPr>
@@ -9375,12 +9516,12 @@
       <w:pPr>
         <w:pStyle w:val="Ttulo1"/>
       </w:pPr>
-      <w:bookmarkStart w:id="21" w:name="_Toc497647504"/>
+      <w:bookmarkStart w:id="22" w:name="_Toc497647504"/>
       <w:r>
         <w:lastRenderedPageBreak/>
         <w:t>12. Dicionário de Dados</w:t>
       </w:r>
-      <w:bookmarkEnd w:id="21"/>
+      <w:bookmarkEnd w:id="22"/>
     </w:p>
     <w:p/>
     <w:p>
@@ -30003,8 +30144,6 @@
           <w:szCs w:val="24"/>
         </w:rPr>
       </w:pPr>
-      <w:bookmarkStart w:id="22" w:name="_GoBack"/>
-      <w:bookmarkEnd w:id="22"/>
     </w:p>
     <w:p>
       <w:pPr>
@@ -31250,7 +31389,7 @@
 </file>
 
 <file path=customXml/itemProps1.xml><?xml version="1.0" encoding="utf-8"?>
-<ds:datastoreItem xmlns:ds="http://schemas.openxmlformats.org/officeDocument/2006/customXml" ds:itemID="{5EBD1DF2-2456-4289-B24D-494A0B837929}">
+<ds:datastoreItem xmlns:ds="http://schemas.openxmlformats.org/officeDocument/2006/customXml" ds:itemID="{DEDA4F8F-ED73-46C5-87E0-F78875443E32}">
   <ds:schemaRefs>
     <ds:schemaRef ds:uri="http://schemas.openxmlformats.org/officeDocument/2006/bibliography"/>
   </ds:schemaRefs>

</xml_diff>

<commit_message>
Documentação -> Diagramas de Componentes e Implantação, Diagramas de Pacotes
</commit_message>
<xml_diff>
--- a/docs/Parte Escrita/TCC.docx
+++ b/docs/Parte Escrita/TCC.docx
@@ -4980,7 +4980,7 @@
                 <w:noProof/>
                 <w:webHidden/>
               </w:rPr>
-              <w:t>17</w:t>
+              <w:t>18</w:t>
             </w:r>
             <w:r>
               <w:rPr>
@@ -5050,7 +5050,7 @@
                 <w:noProof/>
                 <w:webHidden/>
               </w:rPr>
-              <w:t>17</w:t>
+              <w:t>18</w:t>
             </w:r>
             <w:r>
               <w:rPr>
@@ -5120,7 +5120,7 @@
                 <w:noProof/>
                 <w:webHidden/>
               </w:rPr>
-              <w:t>17</w:t>
+              <w:t>19</w:t>
             </w:r>
             <w:r>
               <w:rPr>
@@ -5190,7 +5190,7 @@
                 <w:noProof/>
                 <w:webHidden/>
               </w:rPr>
-              <w:t>17</w:t>
+              <w:t>19</w:t>
             </w:r>
             <w:r>
               <w:rPr>
@@ -5260,7 +5260,7 @@
                 <w:noProof/>
                 <w:webHidden/>
               </w:rPr>
-              <w:t>18</w:t>
+              <w:t>20</w:t>
             </w:r>
             <w:r>
               <w:rPr>
@@ -5330,7 +5330,7 @@
                 <w:noProof/>
                 <w:webHidden/>
               </w:rPr>
-              <w:t>24</w:t>
+              <w:t>26</w:t>
             </w:r>
             <w:r>
               <w:rPr>
@@ -5400,7 +5400,7 @@
                 <w:noProof/>
                 <w:webHidden/>
               </w:rPr>
-              <w:t>24</w:t>
+              <w:t>26</w:t>
             </w:r>
             <w:r>
               <w:rPr>
@@ -5470,7 +5470,7 @@
                 <w:noProof/>
                 <w:webHidden/>
               </w:rPr>
-              <w:t>24</w:t>
+              <w:t>26</w:t>
             </w:r>
             <w:r>
               <w:rPr>
@@ -8090,8 +8090,6 @@
       <w:pPr>
         <w:jc w:val="both"/>
       </w:pPr>
-      <w:bookmarkStart w:id="20" w:name="_GoBack"/>
-      <w:bookmarkEnd w:id="20"/>
     </w:p>
     <w:p>
       <w:pPr>
@@ -8101,11 +8099,11 @@
           <w:numId w:val="1"/>
         </w:numPr>
       </w:pPr>
-      <w:bookmarkStart w:id="21" w:name="_Toc497649203"/>
+      <w:bookmarkStart w:id="20" w:name="_Toc497649203"/>
       <w:r>
         <w:t>Usuário</w:t>
       </w:r>
-      <w:bookmarkEnd w:id="21"/>
+      <w:bookmarkEnd w:id="20"/>
     </w:p>
     <w:p>
       <w:pPr>
@@ -8150,12 +8148,12 @@
         </w:numPr>
         <w:jc w:val="both"/>
       </w:pPr>
-      <w:bookmarkStart w:id="22" w:name="_Toc497649204"/>
+      <w:bookmarkStart w:id="21" w:name="_Toc497649204"/>
       <w:r>
         <w:lastRenderedPageBreak/>
         <w:t>Responsabilidades</w:t>
       </w:r>
-      <w:bookmarkEnd w:id="22"/>
+      <w:bookmarkEnd w:id="21"/>
     </w:p>
     <w:p/>
     <w:p>
@@ -8197,11 +8195,11 @@
         </w:numPr>
         <w:jc w:val="both"/>
       </w:pPr>
-      <w:bookmarkStart w:id="23" w:name="_Toc497649205"/>
+      <w:bookmarkStart w:id="22" w:name="_Toc497649205"/>
       <w:r>
         <w:t>Frequência na utilização do sistema</w:t>
       </w:r>
-      <w:bookmarkEnd w:id="23"/>
+      <w:bookmarkEnd w:id="22"/>
     </w:p>
     <w:p>
       <w:pPr>
@@ -8248,11 +8246,11 @@
       <w:pPr>
         <w:pStyle w:val="Ttulo1"/>
       </w:pPr>
-      <w:bookmarkStart w:id="24" w:name="_Toc497649206"/>
+      <w:bookmarkStart w:id="23" w:name="_Toc497649206"/>
       <w:r>
         <w:t>4. Documento de Casos de Uso</w:t>
       </w:r>
-      <w:bookmarkEnd w:id="24"/>
+      <w:bookmarkEnd w:id="23"/>
     </w:p>
     <w:p/>
     <w:p/>
@@ -8261,11 +8259,11 @@
       <w:pPr>
         <w:pStyle w:val="Ttulo1"/>
       </w:pPr>
-      <w:bookmarkStart w:id="25" w:name="_Toc497649207"/>
+      <w:bookmarkStart w:id="24" w:name="_Toc497649207"/>
       <w:r>
         <w:t>5. Especificação e levantamento de requisitos</w:t>
       </w:r>
-      <w:bookmarkEnd w:id="25"/>
+      <w:bookmarkEnd w:id="24"/>
     </w:p>
     <w:p>
       <w:pPr>
@@ -8277,11 +8275,11 @@
         <w:pStyle w:val="Ttulo2"/>
         <w:ind w:firstLine="708"/>
       </w:pPr>
-      <w:bookmarkStart w:id="26" w:name="_Toc497649208"/>
+      <w:bookmarkStart w:id="25" w:name="_Toc497649208"/>
       <w:r>
         <w:t>5.1. Requisitos Funcionais</w:t>
       </w:r>
-      <w:bookmarkEnd w:id="26"/>
+      <w:bookmarkEnd w:id="25"/>
     </w:p>
     <w:p>
       <w:pPr>
@@ -8577,15 +8575,7 @@
           <w:sz w:val="24"/>
           <w:szCs w:val="24"/>
         </w:rPr>
-        <w:t>O sistema deverá manter funções CRUD para investimentos financeiros referentes aos usuários cadastrados</w:t>
-      </w:r>
-      <w:r>
-        <w:rPr>
-          <w:rFonts w:ascii="Arial" w:hAnsi="Arial" w:cs="Arial"/>
-          <w:sz w:val="24"/>
-          <w:szCs w:val="24"/>
-        </w:rPr>
-        <w:t>.</w:t>
+        <w:t>O sistema deverá manter funções CRUD para investimentos financeiros referentes aos usuários cadastrados.</w:t>
       </w:r>
     </w:p>
     <w:p>
@@ -8628,15 +8618,7 @@
           <w:sz w:val="24"/>
           <w:szCs w:val="24"/>
         </w:rPr>
-        <w:t>O sistema deverá manter funções CRUD para grupos de movimentações refe</w:t>
-      </w:r>
-      <w:r>
-        <w:rPr>
-          <w:rFonts w:ascii="Arial" w:hAnsi="Arial" w:cs="Arial"/>
-          <w:sz w:val="24"/>
-          <w:szCs w:val="24"/>
-        </w:rPr>
-        <w:t>rentes aos usuários cadastrados.</w:t>
+        <w:t>O sistema deverá manter funções CRUD para grupos de movimentações referentes aos usuários cadastrados.</w:t>
       </w:r>
     </w:p>
     <w:p>
@@ -8679,15 +8661,7 @@
           <w:sz w:val="24"/>
           <w:szCs w:val="24"/>
         </w:rPr>
-        <w:t>O sistema deverá manter funções CRUD para objetivos referentes aos usuários cadastrados</w:t>
-      </w:r>
-      <w:r>
-        <w:rPr>
-          <w:rFonts w:ascii="Arial" w:hAnsi="Arial" w:cs="Arial"/>
-          <w:sz w:val="24"/>
-          <w:szCs w:val="24"/>
-        </w:rPr>
-        <w:t>.</w:t>
+        <w:t>O sistema deverá manter funções CRUD para objetivos referentes aos usuários cadastrados.</w:t>
       </w:r>
     </w:p>
     <w:p>
@@ -8730,15 +8704,7 @@
           <w:sz w:val="24"/>
           <w:szCs w:val="24"/>
         </w:rPr>
-        <w:t>O sistema deverá ser capaz de realizar transferên</w:t>
-      </w:r>
-      <w:r>
-        <w:rPr>
-          <w:rFonts w:ascii="Arial" w:hAnsi="Arial" w:cs="Arial"/>
-          <w:sz w:val="24"/>
-          <w:szCs w:val="24"/>
-        </w:rPr>
-        <w:t>cias entre contas contábeis.</w:t>
+        <w:t>O sistema deverá ser capaz de realizar transferências entre contas contábeis.</w:t>
       </w:r>
     </w:p>
     <w:p>
@@ -8790,15 +8756,7 @@
           <w:sz w:val="24"/>
           <w:szCs w:val="24"/>
         </w:rPr>
-        <w:t>O sistema deverá ser capaz de efetuar conversão monetária em caso de transferências entre c</w:t>
-      </w:r>
-      <w:r>
-        <w:rPr>
-          <w:rFonts w:ascii="Arial" w:hAnsi="Arial" w:cs="Arial"/>
-          <w:sz w:val="24"/>
-          <w:szCs w:val="24"/>
-        </w:rPr>
-        <w:t>ontas com diferentes moedas.</w:t>
+        <w:t>O sistema deverá ser capaz de efetuar conversão monetária em caso de transferências entre contas com diferentes moedas.</w:t>
       </w:r>
     </w:p>
     <w:p>
@@ -8841,15 +8799,7 @@
           <w:sz w:val="24"/>
           <w:szCs w:val="24"/>
         </w:rPr>
-        <w:t>O sistema deverá, com base nas informações contábeis mantidas, ser capaz de realizar projeções de</w:t>
-      </w:r>
-      <w:r>
-        <w:rPr>
-          <w:rFonts w:ascii="Arial" w:hAnsi="Arial" w:cs="Arial"/>
-          <w:sz w:val="24"/>
-          <w:szCs w:val="24"/>
-        </w:rPr>
-        <w:t xml:space="preserve"> valores para investimentos.</w:t>
+        <w:t>O sistema deverá, com base nas informações contábeis mantidas, ser capaz de realizar projeções de valores para investimentos.</w:t>
       </w:r>
     </w:p>
     <w:p>
@@ -8892,15 +8842,7 @@
           <w:sz w:val="24"/>
           <w:szCs w:val="24"/>
         </w:rPr>
-        <w:t>O sistema deverá mostrar informações de receitas e despesas através de gráficos</w:t>
-      </w:r>
-      <w:r>
-        <w:rPr>
-          <w:rFonts w:ascii="Arial" w:hAnsi="Arial" w:cs="Arial"/>
-          <w:sz w:val="24"/>
-          <w:szCs w:val="24"/>
-        </w:rPr>
-        <w:t>.</w:t>
+        <w:t>O sistema deverá mostrar informações de receitas e despesas através de gráficos.</w:t>
       </w:r>
     </w:p>
     <w:p>
@@ -8943,23 +8885,7 @@
           <w:sz w:val="24"/>
           <w:szCs w:val="24"/>
         </w:rPr>
-        <w:t>O sistema deverá mostrar informações de investimentos através de g</w:t>
-      </w:r>
-      <w:r>
-        <w:rPr>
-          <w:rFonts w:ascii="Arial" w:hAnsi="Arial" w:cs="Arial"/>
-          <w:sz w:val="24"/>
-          <w:szCs w:val="24"/>
-        </w:rPr>
-        <w:t>ráficos.</w:t>
-      </w:r>
-      <w:r>
-        <w:rPr>
-          <w:rFonts w:ascii="Arial" w:hAnsi="Arial" w:cs="Arial"/>
-          <w:sz w:val="24"/>
-          <w:szCs w:val="24"/>
-        </w:rPr>
-        <w:t xml:space="preserve"> </w:t>
+        <w:t xml:space="preserve">O sistema deverá mostrar informações de investimentos através de gráficos. </w:t>
       </w:r>
     </w:p>
     <w:p>
@@ -9002,15 +8928,7 @@
           <w:sz w:val="24"/>
           <w:szCs w:val="24"/>
         </w:rPr>
-        <w:t>O sistema deverá mostrar informações d</w:t>
-      </w:r>
-      <w:r>
-        <w:rPr>
-          <w:rFonts w:ascii="Arial" w:hAnsi="Arial" w:cs="Arial"/>
-          <w:sz w:val="24"/>
-          <w:szCs w:val="24"/>
-        </w:rPr>
-        <w:t>e objetivos através de gráficos.</w:t>
+        <w:t>O sistema deverá mostrar informações de objetivos através de gráficos.</w:t>
       </w:r>
     </w:p>
     <w:p>
@@ -9018,11 +8936,11 @@
         <w:pStyle w:val="Ttulo2"/>
         <w:ind w:firstLine="708"/>
       </w:pPr>
-      <w:bookmarkStart w:id="27" w:name="_Toc497649209"/>
+      <w:bookmarkStart w:id="26" w:name="_Toc497649209"/>
       <w:r>
         <w:t>5.2. Requisitos Não Funcionais</w:t>
       </w:r>
-      <w:bookmarkEnd w:id="27"/>
+      <w:bookmarkEnd w:id="26"/>
     </w:p>
     <w:p>
       <w:pPr>
@@ -9044,21 +8962,7 @@
           <w:rFonts w:ascii="Arial" w:hAnsi="Arial" w:cs="Arial"/>
           <w:sz w:val="24"/>
         </w:rPr>
-        <w:t>RN</w:t>
-      </w:r>
-      <w:r>
-        <w:rPr>
-          <w:rFonts w:ascii="Arial" w:hAnsi="Arial" w:cs="Arial"/>
-          <w:sz w:val="24"/>
-        </w:rPr>
-        <w:t>0</w:t>
-      </w:r>
-      <w:r>
-        <w:rPr>
-          <w:rFonts w:ascii="Arial" w:hAnsi="Arial" w:cs="Arial"/>
-          <w:sz w:val="24"/>
-        </w:rPr>
-        <w:t>01</w:t>
+        <w:t>RN001</w:t>
       </w:r>
       <w:r>
         <w:rPr>
@@ -9066,14 +8970,7 @@
           <w:sz w:val="24"/>
         </w:rPr>
         <w:tab/>
-        <w:t>Somente o usuário da conta pode realizar ações na mesma</w:t>
-      </w:r>
-      <w:r>
-        <w:rPr>
-          <w:rFonts w:ascii="Arial" w:hAnsi="Arial" w:cs="Arial"/>
-          <w:sz w:val="24"/>
-        </w:rPr>
-        <w:t>.</w:t>
+        <w:t>Somente o usuário da conta pode realizar ações na mesma.</w:t>
       </w:r>
     </w:p>
     <w:p>
@@ -9090,21 +8987,7 @@
           <w:rFonts w:ascii="Arial" w:hAnsi="Arial" w:cs="Arial"/>
           <w:sz w:val="24"/>
         </w:rPr>
-        <w:t>RN</w:t>
-      </w:r>
-      <w:r>
-        <w:rPr>
-          <w:rFonts w:ascii="Arial" w:hAnsi="Arial" w:cs="Arial"/>
-          <w:sz w:val="24"/>
-        </w:rPr>
-        <w:t>0</w:t>
-      </w:r>
-      <w:r>
-        <w:rPr>
-          <w:rFonts w:ascii="Arial" w:hAnsi="Arial" w:cs="Arial"/>
-          <w:sz w:val="24"/>
-        </w:rPr>
-        <w:t>02</w:t>
+        <w:t>RN002</w:t>
       </w:r>
       <w:r>
         <w:rPr>
@@ -9112,14 +8995,7 @@
           <w:sz w:val="24"/>
         </w:rPr>
         <w:tab/>
-        <w:t>Cada funcionalidade deve ser acessada pelo usuário em no máximo 5 passos</w:t>
-      </w:r>
-      <w:r>
-        <w:rPr>
-          <w:rFonts w:ascii="Arial" w:hAnsi="Arial" w:cs="Arial"/>
-          <w:sz w:val="24"/>
-        </w:rPr>
-        <w:t>.</w:t>
+        <w:t>Cada funcionalidade deve ser acessada pelo usuário em no máximo 5 passos.</w:t>
       </w:r>
     </w:p>
     <w:p>
@@ -9136,21 +9012,7 @@
           <w:rFonts w:ascii="Arial" w:hAnsi="Arial" w:cs="Arial"/>
           <w:sz w:val="24"/>
         </w:rPr>
-        <w:t>RN</w:t>
-      </w:r>
-      <w:r>
-        <w:rPr>
-          <w:rFonts w:ascii="Arial" w:hAnsi="Arial" w:cs="Arial"/>
-          <w:sz w:val="24"/>
-        </w:rPr>
-        <w:t>0</w:t>
-      </w:r>
-      <w:r>
-        <w:rPr>
-          <w:rFonts w:ascii="Arial" w:hAnsi="Arial" w:cs="Arial"/>
-          <w:sz w:val="24"/>
-        </w:rPr>
-        <w:t>03</w:t>
+        <w:t>RN003</w:t>
       </w:r>
       <w:r>
         <w:rPr>
@@ -9158,14 +9020,7 @@
           <w:sz w:val="24"/>
         </w:rPr>
         <w:tab/>
-        <w:t>A interface de operação será baseada em ícones e textos apresentados em uma tela “touchscreen”</w:t>
-      </w:r>
-      <w:r>
-        <w:rPr>
-          <w:rFonts w:ascii="Arial" w:hAnsi="Arial" w:cs="Arial"/>
-          <w:sz w:val="24"/>
-        </w:rPr>
-        <w:t>.</w:t>
+        <w:t>A interface de operação será baseada em ícones e textos apresentados em uma tela “touchscreen”.</w:t>
       </w:r>
     </w:p>
     <w:p>
@@ -9182,21 +9037,7 @@
           <w:rFonts w:ascii="Arial" w:hAnsi="Arial" w:cs="Arial"/>
           <w:sz w:val="24"/>
         </w:rPr>
-        <w:t>RN</w:t>
-      </w:r>
-      <w:r>
-        <w:rPr>
-          <w:rFonts w:ascii="Arial" w:hAnsi="Arial" w:cs="Arial"/>
-          <w:sz w:val="24"/>
-        </w:rPr>
-        <w:t>0</w:t>
-      </w:r>
-      <w:r>
-        <w:rPr>
-          <w:rFonts w:ascii="Arial" w:hAnsi="Arial" w:cs="Arial"/>
-          <w:sz w:val="24"/>
-        </w:rPr>
-        <w:t>04</w:t>
+        <w:t>RN004</w:t>
       </w:r>
       <w:r>
         <w:rPr>
@@ -9204,14 +9045,7 @@
           <w:sz w:val="24"/>
         </w:rPr>
         <w:tab/>
-        <w:t>O sistema deverá ser portável para outros ambientes sem a necessidade de reprogramação do mesmo</w:t>
-      </w:r>
-      <w:r>
-        <w:rPr>
-          <w:rFonts w:ascii="Arial" w:hAnsi="Arial" w:cs="Arial"/>
-          <w:sz w:val="24"/>
-        </w:rPr>
-        <w:t>.</w:t>
+        <w:t>O sistema deverá ser portável para outros ambientes sem a necessidade de reprogramação do mesmo.</w:t>
       </w:r>
     </w:p>
     <w:p>
@@ -9228,21 +9062,7 @@
           <w:rFonts w:ascii="Arial" w:hAnsi="Arial" w:cs="Arial"/>
           <w:sz w:val="24"/>
         </w:rPr>
-        <w:t>RN</w:t>
-      </w:r>
-      <w:r>
-        <w:rPr>
-          <w:rFonts w:ascii="Arial" w:hAnsi="Arial" w:cs="Arial"/>
-          <w:sz w:val="24"/>
-        </w:rPr>
-        <w:t>0</w:t>
-      </w:r>
-      <w:r>
-        <w:rPr>
-          <w:rFonts w:ascii="Arial" w:hAnsi="Arial" w:cs="Arial"/>
-          <w:sz w:val="24"/>
-        </w:rPr>
-        <w:t>05</w:t>
+        <w:t>RN005</w:t>
       </w:r>
       <w:r>
         <w:rPr>
@@ -9250,14 +9070,7 @@
           <w:sz w:val="24"/>
         </w:rPr>
         <w:tab/>
-        <w:t>O sistema permitirá que o usuário realize cadastro utilizando contas do Google</w:t>
-      </w:r>
-      <w:r>
-        <w:rPr>
-          <w:rFonts w:ascii="Arial" w:hAnsi="Arial" w:cs="Arial"/>
-          <w:sz w:val="24"/>
-        </w:rPr>
-        <w:t>.</w:t>
+        <w:t>O sistema permitirá que o usuário realize cadastro utilizando contas do Google.</w:t>
       </w:r>
     </w:p>
     <w:p>
@@ -9273,21 +9086,7 @@
           <w:rFonts w:ascii="Arial" w:hAnsi="Arial" w:cs="Arial"/>
           <w:sz w:val="24"/>
         </w:rPr>
-        <w:t>RN</w:t>
-      </w:r>
-      <w:r>
-        <w:rPr>
-          <w:rFonts w:ascii="Arial" w:hAnsi="Arial" w:cs="Arial"/>
-          <w:sz w:val="24"/>
-        </w:rPr>
-        <w:t>0</w:t>
-      </w:r>
-      <w:r>
-        <w:rPr>
-          <w:rFonts w:ascii="Arial" w:hAnsi="Arial" w:cs="Arial"/>
-          <w:sz w:val="24"/>
-        </w:rPr>
-        <w:t>06</w:t>
+        <w:t>RN006</w:t>
       </w:r>
       <w:r>
         <w:rPr>
@@ -9295,14 +9094,7 @@
           <w:sz w:val="24"/>
         </w:rPr>
         <w:tab/>
-        <w:t>O sistema não fará uso de senhas de contas e cartões bancários</w:t>
-      </w:r>
-      <w:r>
-        <w:rPr>
-          <w:rFonts w:ascii="Arial" w:hAnsi="Arial" w:cs="Arial"/>
-          <w:sz w:val="24"/>
-        </w:rPr>
-        <w:t>.</w:t>
+        <w:t>O sistema não fará uso de senhas de contas e cartões bancários.</w:t>
       </w:r>
     </w:p>
     <w:p>
@@ -9318,21 +9110,7 @@
           <w:rFonts w:ascii="Arial" w:hAnsi="Arial" w:cs="Arial"/>
           <w:sz w:val="24"/>
         </w:rPr>
-        <w:t>RN</w:t>
-      </w:r>
-      <w:r>
-        <w:rPr>
-          <w:rFonts w:ascii="Arial" w:hAnsi="Arial" w:cs="Arial"/>
-          <w:sz w:val="24"/>
-        </w:rPr>
-        <w:t>0</w:t>
-      </w:r>
-      <w:r>
-        <w:rPr>
-          <w:rFonts w:ascii="Arial" w:hAnsi="Arial" w:cs="Arial"/>
-          <w:sz w:val="24"/>
-        </w:rPr>
-        <w:t>07</w:t>
+        <w:t>RN007</w:t>
       </w:r>
       <w:r>
         <w:rPr>
@@ -9340,14 +9118,7 @@
           <w:sz w:val="24"/>
         </w:rPr>
         <w:tab/>
-        <w:t>O sistema deverá ser desenvolvido utilizando o padrão MVC</w:t>
-      </w:r>
-      <w:r>
-        <w:rPr>
-          <w:rFonts w:ascii="Arial" w:hAnsi="Arial" w:cs="Arial"/>
-          <w:sz w:val="24"/>
-        </w:rPr>
-        <w:t>.</w:t>
+        <w:t>O sistema deverá ser desenvolvido utilizando o padrão MVC.</w:t>
       </w:r>
     </w:p>
     <w:p>
@@ -9364,21 +9135,7 @@
           <w:rFonts w:ascii="Arial" w:hAnsi="Arial" w:cs="Arial"/>
           <w:sz w:val="24"/>
         </w:rPr>
-        <w:t>RN</w:t>
-      </w:r>
-      <w:r>
-        <w:rPr>
-          <w:rFonts w:ascii="Arial" w:hAnsi="Arial" w:cs="Arial"/>
-          <w:sz w:val="24"/>
-        </w:rPr>
-        <w:t>0</w:t>
-      </w:r>
-      <w:r>
-        <w:rPr>
-          <w:rFonts w:ascii="Arial" w:hAnsi="Arial" w:cs="Arial"/>
-          <w:sz w:val="24"/>
-        </w:rPr>
-        <w:t>08</w:t>
+        <w:t>RN008</w:t>
       </w:r>
       <w:r>
         <w:rPr>
@@ -9386,14 +9143,7 @@
           <w:sz w:val="24"/>
         </w:rPr>
         <w:tab/>
-        <w:t>O sistema deverá ser desenvolvido utilizando as linguagens C#, HTML, CSS e JavaScript, sobre os frameworks Ionic v1, ASP.NET Core e .NET Core</w:t>
-      </w:r>
-      <w:r>
-        <w:rPr>
-          <w:rFonts w:ascii="Arial" w:hAnsi="Arial" w:cs="Arial"/>
-          <w:sz w:val="24"/>
-        </w:rPr>
-        <w:t>.</w:t>
+        <w:t>O sistema deverá ser desenvolvido utilizando as linguagens C#, HTML, CSS e JavaScript, sobre os frameworks Ionic v1, ASP.NET Core e .NET Core.</w:t>
       </w:r>
     </w:p>
     <w:p>
@@ -9410,21 +9160,7 @@
           <w:rFonts w:ascii="Arial" w:hAnsi="Arial" w:cs="Arial"/>
           <w:sz w:val="24"/>
         </w:rPr>
-        <w:t>RN</w:t>
-      </w:r>
-      <w:r>
-        <w:rPr>
-          <w:rFonts w:ascii="Arial" w:hAnsi="Arial" w:cs="Arial"/>
-          <w:sz w:val="24"/>
-        </w:rPr>
-        <w:t>0</w:t>
-      </w:r>
-      <w:r>
-        <w:rPr>
-          <w:rFonts w:ascii="Arial" w:hAnsi="Arial" w:cs="Arial"/>
-          <w:sz w:val="24"/>
-        </w:rPr>
-        <w:t>09</w:t>
+        <w:t>RN009</w:t>
       </w:r>
       <w:r>
         <w:rPr>
@@ -9432,14 +9168,7 @@
           <w:sz w:val="24"/>
         </w:rPr>
         <w:tab/>
-        <w:t>O sistema deverá armazenar suas informações localmente em formato JSON e no servidor utilizando-se o sistema gerenciador de banco de dados PostgreSQL</w:t>
-      </w:r>
-      <w:r>
-        <w:rPr>
-          <w:rFonts w:ascii="Arial" w:hAnsi="Arial" w:cs="Arial"/>
-          <w:sz w:val="24"/>
-        </w:rPr>
-        <w:t>.</w:t>
+        <w:t>O sistema deverá armazenar suas informações localmente em formato JSON e no servidor utilizando-se o sistema gerenciador de banco de dados PostgreSQL.</w:t>
       </w:r>
     </w:p>
     <w:p>
@@ -9455,21 +9184,7 @@
           <w:rFonts w:ascii="Arial" w:hAnsi="Arial" w:cs="Arial"/>
           <w:sz w:val="24"/>
         </w:rPr>
-        <w:t>RN</w:t>
-      </w:r>
-      <w:r>
-        <w:rPr>
-          <w:rFonts w:ascii="Arial" w:hAnsi="Arial" w:cs="Arial"/>
-          <w:sz w:val="24"/>
-        </w:rPr>
-        <w:t>0</w:t>
-      </w:r>
-      <w:r>
-        <w:rPr>
-          <w:rFonts w:ascii="Arial" w:hAnsi="Arial" w:cs="Arial"/>
-          <w:sz w:val="24"/>
-        </w:rPr>
-        <w:t>10</w:t>
+        <w:t>RN010</w:t>
       </w:r>
       <w:r>
         <w:rPr>
@@ -9477,14 +9192,7 @@
           <w:sz w:val="24"/>
         </w:rPr>
         <w:tab/>
-        <w:t>Um dispositivo deverá possuir apenas 1 usuário conectado por vez</w:t>
-      </w:r>
-      <w:r>
-        <w:rPr>
-          <w:rFonts w:ascii="Arial" w:hAnsi="Arial" w:cs="Arial"/>
-          <w:sz w:val="24"/>
-        </w:rPr>
-        <w:t>.</w:t>
+        <w:t>Um dispositivo deverá possuir apenas 1 usuário conectado por vez.</w:t>
       </w:r>
     </w:p>
     <w:p>
@@ -9501,21 +9209,7 @@
           <w:rFonts w:ascii="Arial" w:hAnsi="Arial" w:cs="Arial"/>
           <w:sz w:val="24"/>
         </w:rPr>
-        <w:t>RN</w:t>
-      </w:r>
-      <w:r>
-        <w:rPr>
-          <w:rFonts w:ascii="Arial" w:hAnsi="Arial" w:cs="Arial"/>
-          <w:sz w:val="24"/>
-        </w:rPr>
-        <w:t>0</w:t>
-      </w:r>
-      <w:r>
-        <w:rPr>
-          <w:rFonts w:ascii="Arial" w:hAnsi="Arial" w:cs="Arial"/>
-          <w:sz w:val="24"/>
-        </w:rPr>
-        <w:t>11</w:t>
+        <w:t>RN011</w:t>
       </w:r>
       <w:r>
         <w:rPr>
@@ -9523,14 +9217,7 @@
           <w:sz w:val="24"/>
         </w:rPr>
         <w:tab/>
-        <w:t>O sistema deverá usar a linguagem Python para obter informações externas, como cotações</w:t>
-      </w:r>
-      <w:r>
-        <w:rPr>
-          <w:rFonts w:ascii="Arial" w:hAnsi="Arial" w:cs="Arial"/>
-          <w:sz w:val="24"/>
-        </w:rPr>
-        <w:t>.</w:t>
+        <w:t>O sistema deverá usar a linguagem Python para obter informações externas, como cotações.</w:t>
       </w:r>
     </w:p>
     <w:p>
@@ -9546,21 +9233,7 @@
           <w:rFonts w:ascii="Arial" w:hAnsi="Arial" w:cs="Arial"/>
           <w:sz w:val="24"/>
         </w:rPr>
-        <w:t>RN</w:t>
-      </w:r>
-      <w:r>
-        <w:rPr>
-          <w:rFonts w:ascii="Arial" w:hAnsi="Arial" w:cs="Arial"/>
-          <w:sz w:val="24"/>
-        </w:rPr>
-        <w:t>0</w:t>
-      </w:r>
-      <w:r>
-        <w:rPr>
-          <w:rFonts w:ascii="Arial" w:hAnsi="Arial" w:cs="Arial"/>
-          <w:sz w:val="24"/>
-        </w:rPr>
-        <w:t>12</w:t>
+        <w:t>RN012</w:t>
       </w:r>
       <w:r>
         <w:rPr>
@@ -9568,14 +9241,7 @@
           <w:sz w:val="24"/>
         </w:rPr>
         <w:tab/>
-        <w:t>O sistema deverá ter sincronização de dados offline no aparelho do usuário</w:t>
-      </w:r>
-      <w:r>
-        <w:rPr>
-          <w:rFonts w:ascii="Arial" w:hAnsi="Arial" w:cs="Arial"/>
-          <w:sz w:val="24"/>
-        </w:rPr>
-        <w:t>.</w:t>
+        <w:t>O sistema deverá ter sincronização de dados offline no aparelho do usuário.</w:t>
       </w:r>
     </w:p>
     <w:p>
@@ -9592,21 +9258,7 @@
           <w:rFonts w:ascii="Arial" w:hAnsi="Arial" w:cs="Arial"/>
           <w:sz w:val="24"/>
         </w:rPr>
-        <w:t>RN</w:t>
-      </w:r>
-      <w:r>
-        <w:rPr>
-          <w:rFonts w:ascii="Arial" w:hAnsi="Arial" w:cs="Arial"/>
-          <w:sz w:val="24"/>
-        </w:rPr>
-        <w:t>0</w:t>
-      </w:r>
-      <w:r>
-        <w:rPr>
-          <w:rFonts w:ascii="Arial" w:hAnsi="Arial" w:cs="Arial"/>
-          <w:sz w:val="24"/>
-        </w:rPr>
-        <w:t>13</w:t>
+        <w:t>RN013</w:t>
       </w:r>
       <w:r>
         <w:rPr>
@@ -9628,62 +9280,22 @@
       <w:pPr>
         <w:pStyle w:val="Ttulo1"/>
       </w:pPr>
-      <w:bookmarkStart w:id="28" w:name="_Toc497649210"/>
+      <w:bookmarkStart w:id="27" w:name="_Toc497649210"/>
       <w:r>
         <w:lastRenderedPageBreak/>
         <w:t>6. Diagramas de Classes</w:t>
       </w:r>
+      <w:bookmarkEnd w:id="27"/>
+    </w:p>
+    <w:p>
+      <w:pPr>
+        <w:pStyle w:val="Ttulo1"/>
+      </w:pPr>
+      <w:bookmarkStart w:id="28" w:name="_Toc497649211"/>
+      <w:r>
+        <w:t>7. Diagramas de Objetos</w:t>
+      </w:r>
       <w:bookmarkEnd w:id="28"/>
-    </w:p>
-    <w:p>
-      <w:pPr>
-        <w:pStyle w:val="Ttulo1"/>
-      </w:pPr>
-      <w:bookmarkStart w:id="29" w:name="_Toc497649211"/>
-      <w:r>
-        <w:t>7. Diagramas de Objetos</w:t>
-      </w:r>
-      <w:bookmarkEnd w:id="29"/>
-    </w:p>
-    <w:p>
-      <w:pPr>
-        <w:pStyle w:val="Ttulo1"/>
-      </w:pPr>
-      <w:bookmarkStart w:id="30" w:name="_Toc497649212"/>
-      <w:r>
-        <w:t>8. Diagramas de Pacotes</w:t>
-      </w:r>
-      <w:bookmarkEnd w:id="30"/>
-    </w:p>
-    <w:p>
-      <w:pPr>
-        <w:pStyle w:val="Ttulo1"/>
-      </w:pPr>
-      <w:bookmarkStart w:id="31" w:name="_Toc497649213"/>
-      <w:r>
-        <w:t>9. Diagramas de Componentes e Implantação</w:t>
-      </w:r>
-      <w:bookmarkEnd w:id="31"/>
-    </w:p>
-    <w:p>
-      <w:pPr>
-        <w:pStyle w:val="Ttulo1"/>
-      </w:pPr>
-      <w:bookmarkStart w:id="32" w:name="_Toc497649214"/>
-      <w:r>
-        <w:t>10. Diagramas de Sequência</w:t>
-      </w:r>
-      <w:bookmarkEnd w:id="32"/>
-    </w:p>
-    <w:p>
-      <w:pPr>
-        <w:pStyle w:val="Ttulo1"/>
-      </w:pPr>
-      <w:bookmarkStart w:id="33" w:name="_Toc497649215"/>
-      <w:r>
-        <w:t>11. Diagramas de Entidade Relacionamento</w:t>
-      </w:r>
-      <w:bookmarkEnd w:id="33"/>
     </w:p>
     <w:p/>
     <w:p/>
@@ -9709,6 +9321,195 @@
     <w:p/>
     <w:p/>
     <w:p/>
+    <w:p/>
+    <w:p/>
+    <w:p/>
+    <w:p/>
+    <w:p>
+      <w:pPr>
+        <w:pStyle w:val="Ttulo1"/>
+      </w:pPr>
+      <w:bookmarkStart w:id="29" w:name="_Toc497649212"/>
+      <w:r>
+        <w:lastRenderedPageBreak/>
+        <w:t>8. Diagramas de Pacotes</w:t>
+      </w:r>
+      <w:bookmarkEnd w:id="29"/>
+    </w:p>
+    <w:p/>
+    <w:p>
+      <w:r>
+        <w:rPr>
+          <w:noProof/>
+        </w:rPr>
+        <w:drawing>
+          <wp:inline distT="0" distB="0" distL="0" distR="0">
+            <wp:extent cx="5400040" cy="2340321"/>
+            <wp:effectExtent l="0" t="0" r="0" b="0"/>
+            <wp:docPr id="6" name="Imagem 6" descr="C:\Users\giova\AppData\Local\Microsoft\Windows\INetCache\Content.Word\Diagrama de Pacotes.png"/>
+            <wp:cNvGraphicFramePr>
+              <a:graphicFrameLocks xmlns:a="http://schemas.openxmlformats.org/drawingml/2006/main" noChangeAspect="1"/>
+            </wp:cNvGraphicFramePr>
+            <a:graphic xmlns:a="http://schemas.openxmlformats.org/drawingml/2006/main">
+              <a:graphicData uri="http://schemas.openxmlformats.org/drawingml/2006/picture">
+                <pic:pic xmlns:pic="http://schemas.openxmlformats.org/drawingml/2006/picture">
+                  <pic:nvPicPr>
+                    <pic:cNvPr id="0" name="Picture 5" descr="C:\Users\giova\AppData\Local\Microsoft\Windows\INetCache\Content.Word\Diagrama de Pacotes.png"/>
+                    <pic:cNvPicPr>
+                      <a:picLocks noChangeAspect="1" noChangeArrowheads="1"/>
+                    </pic:cNvPicPr>
+                  </pic:nvPicPr>
+                  <pic:blipFill>
+                    <a:blip r:embed="rId10">
+                      <a:extLst>
+                        <a:ext uri="{28A0092B-C50C-407E-A947-70E740481C1C}">
+                          <a14:useLocalDpi xmlns:a14="http://schemas.microsoft.com/office/drawing/2010/main" val="0"/>
+                        </a:ext>
+                      </a:extLst>
+                    </a:blip>
+                    <a:srcRect/>
+                    <a:stretch>
+                      <a:fillRect/>
+                    </a:stretch>
+                  </pic:blipFill>
+                  <pic:spPr bwMode="auto">
+                    <a:xfrm>
+                      <a:off x="0" y="0"/>
+                      <a:ext cx="5400040" cy="2340321"/>
+                    </a:xfrm>
+                    <a:prstGeom prst="rect">
+                      <a:avLst/>
+                    </a:prstGeom>
+                    <a:noFill/>
+                    <a:ln>
+                      <a:noFill/>
+                    </a:ln>
+                  </pic:spPr>
+                </pic:pic>
+              </a:graphicData>
+            </a:graphic>
+          </wp:inline>
+        </w:drawing>
+      </w:r>
+    </w:p>
+    <w:p>
+      <w:pPr>
+        <w:pStyle w:val="Ttulo1"/>
+      </w:pPr>
+      <w:bookmarkStart w:id="30" w:name="_Toc497649213"/>
+      <w:r>
+        <w:t>9. Diagramas de Componentes e Implantação</w:t>
+      </w:r>
+      <w:bookmarkEnd w:id="30"/>
+    </w:p>
+    <w:p/>
+    <w:p>
+      <w:r>
+        <w:rPr>
+          <w:noProof/>
+        </w:rPr>
+        <w:drawing>
+          <wp:inline distT="0" distB="0" distL="0" distR="0">
+            <wp:extent cx="5400040" cy="5102985"/>
+            <wp:effectExtent l="0" t="0" r="0" b="0"/>
+            <wp:docPr id="7" name="Imagem 7" descr="C:\Users\giova\AppData\Local\Microsoft\Windows\INetCache\Content.Word\Diagrama  de Componentes e Implantação.png"/>
+            <wp:cNvGraphicFramePr>
+              <a:graphicFrameLocks xmlns:a="http://schemas.openxmlformats.org/drawingml/2006/main" noChangeAspect="1"/>
+            </wp:cNvGraphicFramePr>
+            <a:graphic xmlns:a="http://schemas.openxmlformats.org/drawingml/2006/main">
+              <a:graphicData uri="http://schemas.openxmlformats.org/drawingml/2006/picture">
+                <pic:pic xmlns:pic="http://schemas.openxmlformats.org/drawingml/2006/picture">
+                  <pic:nvPicPr>
+                    <pic:cNvPr id="0" name="Picture 7" descr="C:\Users\giova\AppData\Local\Microsoft\Windows\INetCache\Content.Word\Diagrama  de Componentes e Implantação.png"/>
+                    <pic:cNvPicPr>
+                      <a:picLocks noChangeAspect="1" noChangeArrowheads="1"/>
+                    </pic:cNvPicPr>
+                  </pic:nvPicPr>
+                  <pic:blipFill>
+                    <a:blip r:embed="rId11">
+                      <a:extLst>
+                        <a:ext uri="{28A0092B-C50C-407E-A947-70E740481C1C}">
+                          <a14:useLocalDpi xmlns:a14="http://schemas.microsoft.com/office/drawing/2010/main" val="0"/>
+                        </a:ext>
+                      </a:extLst>
+                    </a:blip>
+                    <a:srcRect/>
+                    <a:stretch>
+                      <a:fillRect/>
+                    </a:stretch>
+                  </pic:blipFill>
+                  <pic:spPr bwMode="auto">
+                    <a:xfrm>
+                      <a:off x="0" y="0"/>
+                      <a:ext cx="5400040" cy="5102985"/>
+                    </a:xfrm>
+                    <a:prstGeom prst="rect">
+                      <a:avLst/>
+                    </a:prstGeom>
+                    <a:noFill/>
+                    <a:ln>
+                      <a:noFill/>
+                    </a:ln>
+                  </pic:spPr>
+                </pic:pic>
+              </a:graphicData>
+            </a:graphic>
+          </wp:inline>
+        </w:drawing>
+      </w:r>
+    </w:p>
+    <w:p>
+      <w:pPr>
+        <w:pStyle w:val="Ttulo1"/>
+      </w:pPr>
+      <w:bookmarkStart w:id="31" w:name="_Toc497649214"/>
+      <w:r>
+        <w:lastRenderedPageBreak/>
+        <w:t>10. Diagramas de Sequência</w:t>
+      </w:r>
+      <w:bookmarkEnd w:id="31"/>
+    </w:p>
+    <w:p>
+      <w:pPr>
+        <w:pStyle w:val="Ttulo1"/>
+      </w:pPr>
+      <w:bookmarkStart w:id="32" w:name="_Toc497649215"/>
+      <w:r>
+        <w:t>11. Diagramas de Entidade Relacionamento</w:t>
+      </w:r>
+      <w:bookmarkEnd w:id="32"/>
+    </w:p>
+    <w:p/>
+    <w:p/>
+    <w:p/>
+    <w:p/>
+    <w:p/>
+    <w:p/>
+    <w:p/>
+    <w:p/>
+    <w:p/>
+    <w:p/>
+    <w:p/>
+    <w:p/>
+    <w:p/>
+    <w:p/>
+    <w:p/>
+    <w:p/>
+    <w:p/>
+    <w:p/>
+    <w:p/>
+    <w:p/>
+    <w:p/>
+    <w:p/>
+    <w:p/>
+    <w:p/>
+    <w:p/>
+    <w:p/>
+    <w:p/>
+    <w:p>
+      <w:bookmarkStart w:id="33" w:name="_GoBack"/>
+      <w:bookmarkEnd w:id="33"/>
+    </w:p>
     <w:p>
       <w:pPr>
         <w:pStyle w:val="Ttulo1"/>
@@ -31634,7 +31435,7 @@
 </file>
 
 <file path=customXml/itemProps1.xml><?xml version="1.0" encoding="utf-8"?>
-<ds:datastoreItem xmlns:ds="http://schemas.openxmlformats.org/officeDocument/2006/customXml" ds:itemID="{DD87293A-879A-458D-8F4B-39EE1306CFF6}">
+<ds:datastoreItem xmlns:ds="http://schemas.openxmlformats.org/officeDocument/2006/customXml" ds:itemID="{55E3D93A-BDFD-4748-A3F8-FB575AD9E690}">
   <ds:schemaRefs>
     <ds:schemaRef ds:uri="http://schemas.openxmlformats.org/officeDocument/2006/bibliography"/>
   </ds:schemaRefs>

</xml_diff>

<commit_message>
Documentação -> Diagrama Entidade-Relacionamento
</commit_message>
<xml_diff>
--- a/docs/Parte Escrita/TCC.docx
+++ b/docs/Parte Escrita/TCC.docx
@@ -9469,16 +9469,6 @@
       </w:r>
       <w:bookmarkEnd w:id="31"/>
     </w:p>
-    <w:p>
-      <w:pPr>
-        <w:pStyle w:val="Ttulo1"/>
-      </w:pPr>
-      <w:bookmarkStart w:id="32" w:name="_Toc497649215"/>
-      <w:r>
-        <w:t>11. Diagramas de Entidade Relacionamento</w:t>
-      </w:r>
-      <w:bookmarkEnd w:id="32"/>
-    </w:p>
     <w:p/>
     <w:p/>
     <w:p/>
@@ -9506,10 +9496,92 @@
     <w:p/>
     <w:p/>
     <w:p/>
-    <w:p>
+    <w:p/>
+    <w:p/>
+    <w:p/>
+    <w:p>
+      <w:pPr>
+        <w:pStyle w:val="Ttulo1"/>
+      </w:pPr>
+      <w:bookmarkStart w:id="32" w:name="_Toc497649215"/>
+      <w:r>
+        <w:lastRenderedPageBreak/>
+        <w:t>11. Diagramas de Entidade Relacionamento</w:t>
+      </w:r>
+      <w:bookmarkEnd w:id="32"/>
+    </w:p>
+    <w:p/>
+    <w:p>
+      <w:r>
+        <w:rPr>
+          <w:noProof/>
+        </w:rPr>
+        <w:drawing>
+          <wp:inline distT="0" distB="0" distL="0" distR="0">
+            <wp:extent cx="5400040" cy="3926026"/>
+            <wp:effectExtent l="0" t="0" r="0" b="0"/>
+            <wp:docPr id="8" name="Imagem 8" descr="C:\Users\giova\AppData\Local\Microsoft\Windows\INetCache\Content.Word\JarbasServer ER.PNG"/>
+            <wp:cNvGraphicFramePr>
+              <a:graphicFrameLocks xmlns:a="http://schemas.openxmlformats.org/drawingml/2006/main" noChangeAspect="1"/>
+            </wp:cNvGraphicFramePr>
+            <a:graphic xmlns:a="http://schemas.openxmlformats.org/drawingml/2006/main">
+              <a:graphicData uri="http://schemas.openxmlformats.org/drawingml/2006/picture">
+                <pic:pic xmlns:pic="http://schemas.openxmlformats.org/drawingml/2006/picture">
+                  <pic:nvPicPr>
+                    <pic:cNvPr id="0" name="Picture 9" descr="C:\Users\giova\AppData\Local\Microsoft\Windows\INetCache\Content.Word\JarbasServer ER.PNG"/>
+                    <pic:cNvPicPr>
+                      <a:picLocks noChangeAspect="1" noChangeArrowheads="1"/>
+                    </pic:cNvPicPr>
+                  </pic:nvPicPr>
+                  <pic:blipFill>
+                    <a:blip r:embed="rId12">
+                      <a:extLst>
+                        <a:ext uri="{28A0092B-C50C-407E-A947-70E740481C1C}">
+                          <a14:useLocalDpi xmlns:a14="http://schemas.microsoft.com/office/drawing/2010/main" val="0"/>
+                        </a:ext>
+                      </a:extLst>
+                    </a:blip>
+                    <a:srcRect/>
+                    <a:stretch>
+                      <a:fillRect/>
+                    </a:stretch>
+                  </pic:blipFill>
+                  <pic:spPr bwMode="auto">
+                    <a:xfrm>
+                      <a:off x="0" y="0"/>
+                      <a:ext cx="5400040" cy="3926026"/>
+                    </a:xfrm>
+                    <a:prstGeom prst="rect">
+                      <a:avLst/>
+                    </a:prstGeom>
+                    <a:noFill/>
+                    <a:ln>
+                      <a:noFill/>
+                    </a:ln>
+                  </pic:spPr>
+                </pic:pic>
+              </a:graphicData>
+            </a:graphic>
+          </wp:inline>
+        </w:drawing>
+      </w:r>
       <w:bookmarkStart w:id="33" w:name="_GoBack"/>
       <w:bookmarkEnd w:id="33"/>
     </w:p>
+    <w:p/>
+    <w:p/>
+    <w:p/>
+    <w:p/>
+    <w:p/>
+    <w:p/>
+    <w:p/>
+    <w:p/>
+    <w:p/>
+    <w:p/>
+    <w:p/>
+    <w:p/>
+    <w:p/>
+    <w:p/>
     <w:p>
       <w:pPr>
         <w:pStyle w:val="Ttulo1"/>
@@ -31435,7 +31507,7 @@
 </file>
 
 <file path=customXml/itemProps1.xml><?xml version="1.0" encoding="utf-8"?>
-<ds:datastoreItem xmlns:ds="http://schemas.openxmlformats.org/officeDocument/2006/customXml" ds:itemID="{55E3D93A-BDFD-4748-A3F8-FB575AD9E690}">
+<ds:datastoreItem xmlns:ds="http://schemas.openxmlformats.org/officeDocument/2006/customXml" ds:itemID="{C6A95366-3FFF-4D4F-88C1-52B7AAB96DD6}">
   <ds:schemaRefs>
     <ds:schemaRef ds:uri="http://schemas.openxmlformats.org/officeDocument/2006/bibliography"/>
   </ds:schemaRefs>

</xml_diff>

<commit_message>
Documentação -> atualização DCU
</commit_message>
<xml_diff>
--- a/docs/Parte Escrita/TCC.docx
+++ b/docs/Parte Escrita/TCC.docx
@@ -2994,8 +2994,6 @@
           <w:szCs w:val="24"/>
         </w:rPr>
       </w:pPr>
-      <w:bookmarkStart w:id="0" w:name="_GoBack"/>
-      <w:bookmarkEnd w:id="0"/>
     </w:p>
     <w:p>
       <w:pPr>
@@ -6809,22 +6807,22 @@
       <w:pPr>
         <w:pStyle w:val="Ttulo1"/>
       </w:pPr>
-      <w:bookmarkStart w:id="1" w:name="_Toc497649183"/>
+      <w:bookmarkStart w:id="0" w:name="_Toc497649183"/>
       <w:r>
         <w:lastRenderedPageBreak/>
         <w:t>Introdução</w:t>
       </w:r>
-      <w:bookmarkEnd w:id="1"/>
+      <w:bookmarkEnd w:id="0"/>
     </w:p>
     <w:p>
       <w:pPr>
         <w:pStyle w:val="Ttulo1"/>
       </w:pPr>
-      <w:bookmarkStart w:id="2" w:name="_Toc497649184"/>
+      <w:bookmarkStart w:id="1" w:name="_Toc497649184"/>
       <w:r>
         <w:t>Objetivos Gerais</w:t>
       </w:r>
-      <w:bookmarkEnd w:id="2"/>
+      <w:bookmarkEnd w:id="1"/>
     </w:p>
     <w:p>
       <w:pPr>
@@ -6959,15 +6957,44 @@
       <w:pPr>
         <w:pStyle w:val="Ttulo1"/>
       </w:pPr>
-      <w:bookmarkStart w:id="3" w:name="_Toc497649185"/>
+      <w:bookmarkStart w:id="2" w:name="_Toc497649185"/>
       <w:r>
         <w:t>Objetivos Específicos</w:t>
+      </w:r>
+      <w:bookmarkEnd w:id="2"/>
+    </w:p>
+    <w:p>
+      <w:pPr>
+        <w:ind w:left="432" w:firstLine="276"/>
+        <w:jc w:val="both"/>
+        <w:rPr>
+          <w:rFonts w:ascii="Arial" w:hAnsi="Arial" w:cs="Arial"/>
+          <w:sz w:val="24"/>
+          <w:szCs w:val="24"/>
+        </w:rPr>
+      </w:pPr>
+      <w:r>
+        <w:rPr>
+          <w:rFonts w:ascii="Arial" w:hAnsi="Arial" w:cs="Arial"/>
+          <w:sz w:val="24"/>
+          <w:szCs w:val="24"/>
+        </w:rPr>
+        <w:t>Tornar prático, acessível e confiável o controle de finanças. Superar as deficiências encontradas em aplicativos semelhantes. Apresentar uma ferramenta que estaria disponível em qualquer plataforma com suporte a tecnologias web.</w:t>
+      </w:r>
+    </w:p>
+    <w:p>
+      <w:pPr>
+        <w:pStyle w:val="Ttulo1"/>
+      </w:pPr>
+      <w:bookmarkStart w:id="3" w:name="_Toc497649186"/>
+      <w:r>
+        <w:t>Problema</w:t>
       </w:r>
       <w:bookmarkEnd w:id="3"/>
     </w:p>
     <w:p>
       <w:pPr>
-        <w:ind w:left="432" w:firstLine="276"/>
+        <w:ind w:firstLine="708"/>
         <w:jc w:val="both"/>
         <w:rPr>
           <w:rFonts w:ascii="Arial" w:hAnsi="Arial" w:cs="Arial"/>
@@ -6981,50 +7008,21 @@
           <w:sz w:val="24"/>
           <w:szCs w:val="24"/>
         </w:rPr>
-        <w:t>Tornar prático, acessível e confiável o controle de finanças. Superar as deficiências encontradas em aplicativos semelhantes. Apresentar uma ferramenta que estaria disponível em qualquer plataforma com suporte a tecnologias web.</w:t>
+        <w:t>Como auxiliar o usuário a administrar/gerenciar as suas contas pessoais?</w:t>
       </w:r>
     </w:p>
     <w:p>
       <w:pPr>
         <w:pStyle w:val="Ttulo1"/>
       </w:pPr>
-      <w:bookmarkStart w:id="4" w:name="_Toc497649186"/>
+      <w:bookmarkStart w:id="4" w:name="_Toc497649187"/>
       <w:r>
-        <w:t>Problema</w:t>
+        <w:t>Justificativa</w:t>
       </w:r>
       <w:bookmarkEnd w:id="4"/>
     </w:p>
     <w:p>
       <w:pPr>
-        <w:ind w:firstLine="708"/>
-        <w:jc w:val="both"/>
-        <w:rPr>
-          <w:rFonts w:ascii="Arial" w:hAnsi="Arial" w:cs="Arial"/>
-          <w:sz w:val="24"/>
-          <w:szCs w:val="24"/>
-        </w:rPr>
-      </w:pPr>
-      <w:r>
-        <w:rPr>
-          <w:rFonts w:ascii="Arial" w:hAnsi="Arial" w:cs="Arial"/>
-          <w:sz w:val="24"/>
-          <w:szCs w:val="24"/>
-        </w:rPr>
-        <w:t>Como auxiliar o usuário a administrar/gerenciar as suas contas pessoais?</w:t>
-      </w:r>
-    </w:p>
-    <w:p>
-      <w:pPr>
-        <w:pStyle w:val="Ttulo1"/>
-      </w:pPr>
-      <w:bookmarkStart w:id="5" w:name="_Toc497649187"/>
-      <w:r>
-        <w:t>Justificativa</w:t>
-      </w:r>
-      <w:bookmarkEnd w:id="5"/>
-    </w:p>
-    <w:p>
-      <w:pPr>
         <w:ind w:firstLine="432"/>
         <w:jc w:val="both"/>
         <w:rPr>
@@ -7089,11 +7087,11 @@
       <w:pPr>
         <w:pStyle w:val="Ttulo1"/>
       </w:pPr>
-      <w:bookmarkStart w:id="6" w:name="_Toc497649188"/>
+      <w:bookmarkStart w:id="5" w:name="_Toc497649188"/>
       <w:r>
         <w:t>Metodologia</w:t>
       </w:r>
-      <w:bookmarkEnd w:id="6"/>
+      <w:bookmarkEnd w:id="5"/>
     </w:p>
     <w:p>
       <w:pPr>
@@ -7172,12 +7170,12 @@
           <w:numId w:val="1"/>
         </w:numPr>
       </w:pPr>
-      <w:bookmarkStart w:id="7" w:name="_Toc497649189"/>
+      <w:bookmarkStart w:id="6" w:name="_Toc497649189"/>
       <w:r>
         <w:lastRenderedPageBreak/>
         <w:t>Tecnologias Usadas</w:t>
       </w:r>
-      <w:bookmarkEnd w:id="7"/>
+      <w:bookmarkEnd w:id="6"/>
     </w:p>
     <w:p>
       <w:pPr>
@@ -7196,11 +7194,11 @@
           <w:numId w:val="1"/>
         </w:numPr>
       </w:pPr>
-      <w:bookmarkStart w:id="8" w:name="_Toc497649190"/>
+      <w:bookmarkStart w:id="7" w:name="_Toc497649190"/>
       <w:r>
         <w:t>HTML</w:t>
       </w:r>
-      <w:bookmarkEnd w:id="8"/>
+      <w:bookmarkEnd w:id="7"/>
     </w:p>
     <w:p>
       <w:pPr>
@@ -7416,11 +7414,11 @@
           <w:numId w:val="1"/>
         </w:numPr>
       </w:pPr>
-      <w:bookmarkStart w:id="9" w:name="_Toc497649191"/>
+      <w:bookmarkStart w:id="8" w:name="_Toc497649191"/>
       <w:r>
         <w:t>CSS</w:t>
       </w:r>
-      <w:bookmarkEnd w:id="9"/>
+      <w:bookmarkEnd w:id="8"/>
     </w:p>
     <w:p>
       <w:pPr>
@@ -7608,11 +7606,11 @@
           <w:numId w:val="1"/>
         </w:numPr>
       </w:pPr>
-      <w:bookmarkStart w:id="10" w:name="_Toc497649192"/>
+      <w:bookmarkStart w:id="9" w:name="_Toc497649192"/>
       <w:r>
         <w:t>JavaScript</w:t>
       </w:r>
-      <w:bookmarkEnd w:id="10"/>
+      <w:bookmarkEnd w:id="9"/>
     </w:p>
     <w:p>
       <w:pPr>
@@ -7924,12 +7922,12 @@
           <w:numId w:val="1"/>
         </w:numPr>
       </w:pPr>
-      <w:bookmarkStart w:id="11" w:name="_Toc497649193"/>
+      <w:bookmarkStart w:id="10" w:name="_Toc497649193"/>
       <w:proofErr w:type="spellStart"/>
       <w:r>
         <w:t>AngularJS</w:t>
       </w:r>
-      <w:bookmarkEnd w:id="11"/>
+      <w:bookmarkEnd w:id="10"/>
       <w:proofErr w:type="spellEnd"/>
     </w:p>
     <w:p>
@@ -8202,11 +8200,11 @@
           <w:numId w:val="1"/>
         </w:numPr>
       </w:pPr>
-      <w:bookmarkStart w:id="12" w:name="_Toc497649194"/>
+      <w:bookmarkStart w:id="11" w:name="_Toc497649194"/>
       <w:r>
         <w:t>Ionic</w:t>
       </w:r>
-      <w:bookmarkEnd w:id="12"/>
+      <w:bookmarkEnd w:id="11"/>
     </w:p>
     <w:p>
       <w:pPr>
@@ -8400,11 +8398,11 @@
           <w:numId w:val="1"/>
         </w:numPr>
       </w:pPr>
-      <w:bookmarkStart w:id="13" w:name="_Toc497649195"/>
+      <w:bookmarkStart w:id="12" w:name="_Toc497649195"/>
       <w:r>
         <w:t>C# (C Sharp)</w:t>
       </w:r>
-      <w:bookmarkEnd w:id="13"/>
+      <w:bookmarkEnd w:id="12"/>
     </w:p>
     <w:p>
       <w:pPr>
@@ -8589,11 +8587,11 @@
           <w:numId w:val="1"/>
         </w:numPr>
       </w:pPr>
-      <w:bookmarkStart w:id="14" w:name="_Toc497649196"/>
+      <w:bookmarkStart w:id="13" w:name="_Toc497649196"/>
       <w:r>
         <w:t>.NET Core e ASP.NET Core Framework</w:t>
       </w:r>
-      <w:bookmarkEnd w:id="14"/>
+      <w:bookmarkEnd w:id="13"/>
     </w:p>
     <w:p>
       <w:pPr>
@@ -8756,11 +8754,11 @@
           <w:numId w:val="1"/>
         </w:numPr>
       </w:pPr>
-      <w:bookmarkStart w:id="15" w:name="_Toc497649197"/>
+      <w:bookmarkStart w:id="14" w:name="_Toc497649197"/>
       <w:r>
         <w:t>Entity Framework Core</w:t>
       </w:r>
-      <w:bookmarkEnd w:id="15"/>
+      <w:bookmarkEnd w:id="14"/>
     </w:p>
     <w:p>
       <w:pPr>
@@ -8843,11 +8841,11 @@
           <w:numId w:val="1"/>
         </w:numPr>
       </w:pPr>
-      <w:bookmarkStart w:id="16" w:name="_Toc497649198"/>
+      <w:bookmarkStart w:id="15" w:name="_Toc497649198"/>
       <w:r>
         <w:t>Identity Core</w:t>
       </w:r>
-      <w:bookmarkEnd w:id="16"/>
+      <w:bookmarkEnd w:id="15"/>
     </w:p>
     <w:p>
       <w:pPr>
@@ -8911,11 +8909,11 @@
           <w:numId w:val="1"/>
         </w:numPr>
       </w:pPr>
-      <w:bookmarkStart w:id="17" w:name="_Toc497649199"/>
+      <w:bookmarkStart w:id="16" w:name="_Toc497649199"/>
       <w:r>
         <w:t>Python</w:t>
       </w:r>
-      <w:bookmarkEnd w:id="17"/>
+      <w:bookmarkEnd w:id="16"/>
     </w:p>
     <w:p>
       <w:pPr>
@@ -9000,11 +8998,11 @@
           <w:numId w:val="1"/>
         </w:numPr>
       </w:pPr>
-      <w:bookmarkStart w:id="18" w:name="_Toc497649200"/>
+      <w:bookmarkStart w:id="17" w:name="_Toc497649200"/>
       <w:r>
         <w:t>PostgreSQL</w:t>
       </w:r>
-      <w:bookmarkEnd w:id="18"/>
+      <w:bookmarkEnd w:id="17"/>
     </w:p>
     <w:p>
       <w:pPr>
@@ -9118,12 +9116,12 @@
           <w:numId w:val="1"/>
         </w:numPr>
       </w:pPr>
-      <w:bookmarkStart w:id="19" w:name="_Toc497649201"/>
+      <w:bookmarkStart w:id="18" w:name="_Toc497649201"/>
       <w:r>
         <w:lastRenderedPageBreak/>
         <w:t>Diagramas de Casos de Uso</w:t>
       </w:r>
-      <w:bookmarkEnd w:id="19"/>
+      <w:bookmarkEnd w:id="18"/>
     </w:p>
     <w:p/>
     <w:p>
@@ -9133,9 +9131,9 @@
         </w:rPr>
         <w:drawing>
           <wp:inline distT="0" distB="0" distL="0" distR="0">
-            <wp:extent cx="5400040" cy="6195047"/>
+            <wp:extent cx="5400040" cy="6193109"/>
             <wp:effectExtent l="0" t="0" r="0" b="0"/>
-            <wp:docPr id="5" name="Imagem 5" descr="C:\Users\giova\AppData\Local\Microsoft\Windows\INetCache\Content.Word\UseCaseDiagram1.png"/>
+            <wp:docPr id="9" name="Imagem 9"/>
             <wp:cNvGraphicFramePr>
               <a:graphicFrameLocks xmlns:a="http://schemas.openxmlformats.org/drawingml/2006/main" noChangeAspect="1"/>
             </wp:cNvGraphicFramePr>
@@ -9143,7 +9141,7 @@
               <a:graphicData uri="http://schemas.openxmlformats.org/drawingml/2006/picture">
                 <pic:pic xmlns:pic="http://schemas.openxmlformats.org/drawingml/2006/picture">
                   <pic:nvPicPr>
-                    <pic:cNvPr id="0" name="Picture 3" descr="C:\Users\giova\AppData\Local\Microsoft\Windows\INetCache\Content.Word\UseCaseDiagram1.png"/>
+                    <pic:cNvPr id="0" name="Picture 1"/>
                     <pic:cNvPicPr>
                       <a:picLocks noChangeAspect="1" noChangeArrowheads="1"/>
                     </pic:cNvPicPr>
@@ -9164,7 +9162,7 @@
                   <pic:spPr bwMode="auto">
                     <a:xfrm>
                       <a:off x="0" y="0"/>
-                      <a:ext cx="5400040" cy="6195047"/>
+                      <a:ext cx="5400040" cy="6193109"/>
                     </a:xfrm>
                     <a:prstGeom prst="rect">
                       <a:avLst/>
@@ -9189,11 +9187,16 @@
           <w:numId w:val="1"/>
         </w:numPr>
       </w:pPr>
-      <w:bookmarkStart w:id="20" w:name="_Toc497649202"/>
+      <w:bookmarkStart w:id="19" w:name="_Toc497649202"/>
       <w:r>
-        <w:t>Documentação dos Atores</w:t>
+        <w:t>Documentaçã</w:t>
       </w:r>
+      <w:bookmarkStart w:id="20" w:name="_GoBack"/>
       <w:bookmarkEnd w:id="20"/>
+      <w:r>
+        <w:t>o dos Atores</w:t>
+      </w:r>
+      <w:bookmarkEnd w:id="19"/>
     </w:p>
     <w:p>
       <w:pPr>
@@ -57081,7 +57084,7 @@
 </file>
 
 <file path=customXml/itemProps1.xml><?xml version="1.0" encoding="utf-8"?>
-<ds:datastoreItem xmlns:ds="http://schemas.openxmlformats.org/officeDocument/2006/customXml" ds:itemID="{3B9CA05F-AD31-40B0-86F4-FB939E760A34}">
+<ds:datastoreItem xmlns:ds="http://schemas.openxmlformats.org/officeDocument/2006/customXml" ds:itemID="{4205AD94-9371-4231-8ABE-0BBDB0DC1844}">
   <ds:schemaRefs>
     <ds:schemaRef ds:uri="http://schemas.openxmlformats.org/officeDocument/2006/bibliography"/>
   </ds:schemaRefs>

</xml_diff>